<commit_message>
some code for exercise 2
</commit_message>
<xml_diff>
--- a/lab-source/01-pandas-python.docx
+++ b/lab-source/01-pandas-python.docx
@@ -1,6 +1,6 @@
 
 <file path=word/document.xml><?xml version="1.0" encoding="utf-8"?>
-<w:document xmlns:wpc="http://schemas.microsoft.com/office/word/2010/wordprocessingCanvas" xmlns:mo="http://schemas.microsoft.com/office/mac/office/2008/main" xmlns:mc="http://schemas.openxmlformats.org/markup-compatibility/2006" xmlns:mv="urn:schemas-microsoft-com:mac:vml" xmlns:o="urn:schemas-microsoft-com:office:office" xmlns:r="http://schemas.openxmlformats.org/officeDocument/2006/relationships" xmlns:m="http://schemas.openxmlformats.org/officeDocument/2006/math" xmlns:v="urn:schemas-microsoft-com:vml" xmlns:wp14="http://schemas.microsoft.com/office/word/2010/wordprocessingDrawing" xmlns:wp="http://schemas.openxmlformats.org/drawingml/2006/wordprocessingDrawing" xmlns:w10="urn:schemas-microsoft-com:office:word" xmlns:w="http://schemas.openxmlformats.org/wordprocessingml/2006/main" xmlns:w14="http://schemas.microsoft.com/office/word/2010/wordml" xmlns:wpg="http://schemas.microsoft.com/office/word/2010/wordprocessingGroup" xmlns:wpi="http://schemas.microsoft.com/office/word/2010/wordprocessingInk" xmlns:wne="http://schemas.microsoft.com/office/word/2006/wordml" xmlns:wps="http://schemas.microsoft.com/office/word/2010/wordprocessingShape" mc:Ignorable="w14 wp14">
+<w:document xmlns:wpc="http://schemas.microsoft.com/office/word/2010/wordprocessingCanvas" xmlns:cx="http://schemas.microsoft.com/office/drawing/2014/chartex" xmlns:cx1="http://schemas.microsoft.com/office/drawing/2015/9/8/chartex" xmlns:cx2="http://schemas.microsoft.com/office/drawing/2015/10/21/chartex" xmlns:cx3="http://schemas.microsoft.com/office/drawing/2016/5/9/chartex" xmlns:cx4="http://schemas.microsoft.com/office/drawing/2016/5/10/chartex" xmlns:cx5="http://schemas.microsoft.com/office/drawing/2016/5/11/chartex" xmlns:cx6="http://schemas.microsoft.com/office/drawing/2016/5/12/chartex" xmlns:cx7="http://schemas.microsoft.com/office/drawing/2016/5/13/chartex" xmlns:cx8="http://schemas.microsoft.com/office/drawing/2016/5/14/chartex" xmlns:mc="http://schemas.openxmlformats.org/markup-compatibility/2006" xmlns:aink="http://schemas.microsoft.com/office/drawing/2016/ink" xmlns:am3d="http://schemas.microsoft.com/office/drawing/2017/model3d" xmlns:o="urn:schemas-microsoft-com:office:office" xmlns:r="http://schemas.openxmlformats.org/officeDocument/2006/relationships" xmlns:m="http://schemas.openxmlformats.org/officeDocument/2006/math" xmlns:v="urn:schemas-microsoft-com:vml" xmlns:wp14="http://schemas.microsoft.com/office/word/2010/wordprocessingDrawing" xmlns:wp="http://schemas.openxmlformats.org/drawingml/2006/wordprocessingDrawing" xmlns:w10="urn:schemas-microsoft-com:office:word" xmlns:w="http://schemas.openxmlformats.org/wordprocessingml/2006/main" xmlns:w14="http://schemas.microsoft.com/office/word/2010/wordml" xmlns:w15="http://schemas.microsoft.com/office/word/2012/wordml" xmlns:w16cid="http://schemas.microsoft.com/office/word/2016/wordml/cid" xmlns:w16se="http://schemas.microsoft.com/office/word/2015/wordml/symex" xmlns:wpg="http://schemas.microsoft.com/office/word/2010/wordprocessingGroup" xmlns:wpi="http://schemas.microsoft.com/office/word/2010/wordprocessingInk" xmlns:wne="http://schemas.microsoft.com/office/word/2006/wordml" xmlns:wps="http://schemas.microsoft.com/office/word/2010/wordprocessingShape" mc:Ignorable="w14 w15 w16se w16cid wp14">
   <w:body>
     <w:p>
       <w:pPr>
@@ -16,8 +16,6 @@
         </w:rPr>
         <w:t>Exercise 1</w:t>
       </w:r>
-      <w:bookmarkStart w:id="0" w:name="_GoBack"/>
-      <w:bookmarkEnd w:id="0"/>
     </w:p>
     <w:p/>
     <w:p>
@@ -145,6 +143,27 @@
     </w:p>
     <w:p>
       <w:pPr>
+        <w:pStyle w:val="ListParagraph"/>
+        <w:numPr>
+          <w:ilvl w:val="0"/>
+          <w:numId w:val="1"/>
+        </w:numPr>
+      </w:pPr>
+      <w:r>
+        <w:t>(</w:t>
+      </w:r>
+      <w:r>
+        <w:t xml:space="preserve">This exercise should also work </w:t>
+      </w:r>
+      <w:r>
+        <w:t>using Python 3.6</w:t>
+      </w:r>
+      <w:r>
+        <w:t>)</w:t>
+      </w:r>
+    </w:p>
+    <w:p>
+      <w:pPr>
         <w:rPr>
           <w:b/>
         </w:rPr>
@@ -181,94 +200,61 @@
       <w:r>
         <w:t xml:space="preserve">Before we can use </w:t>
       </w:r>
+      <w:proofErr w:type="gramStart"/>
       <w:r>
         <w:rPr>
           <w:i/>
         </w:rPr>
         <w:t>pandas</w:t>
       </w:r>
+      <w:proofErr w:type="gramEnd"/>
       <w:r>
         <w:t xml:space="preserve"> we need to make sure we have it installed. From the VM’s command-line (terminal window), enter:</w:t>
       </w:r>
       <w:r>
         <w:br/>
       </w:r>
-    </w:p>
-    <w:p>
-      <w:pPr>
-        <w:pStyle w:val="ListParagraph"/>
+      <w:r>
         <w:rPr>
           <w:rFonts w:ascii="Menlo Regular" w:hAnsi="Menlo Regular" w:cs="Menlo Regular"/>
           <w:sz w:val="22"/>
         </w:rPr>
+        <w:br/>
+        <w:t>sudo pip install pandas</w:t>
+      </w:r>
+    </w:p>
+    <w:p>
+      <w:pPr>
+        <w:pStyle w:val="ListParagraph"/>
       </w:pPr>
       <w:r>
         <w:rPr>
           <w:rFonts w:ascii="Menlo Regular" w:hAnsi="Menlo Regular" w:cs="Menlo Regular"/>
           <w:sz w:val="22"/>
         </w:rPr>
-        <w:t>sudo apt install libncurses5-dev</w:t>
-      </w:r>
-    </w:p>
-    <w:p>
-      <w:pPr>
-        <w:pStyle w:val="ListParagraph"/>
+        <w:t>sudo pip install matplotlib</w:t>
+      </w:r>
+      <w:r>
         <w:rPr>
           <w:rFonts w:ascii="Menlo Regular" w:hAnsi="Menlo Regular" w:cs="Menlo Regular"/>
           <w:sz w:val="22"/>
         </w:rPr>
-      </w:pPr>
-      <w:r>
-        <w:rPr>
-          <w:rFonts w:ascii="Menlo Regular" w:hAnsi="Menlo Regular" w:cs="Menlo Regular"/>
-          <w:sz w:val="22"/>
-        </w:rPr>
-        <w:t>sudo pip install readline</w:t>
-      </w:r>
-    </w:p>
-    <w:p>
-      <w:pPr>
-        <w:pStyle w:val="ListParagraph"/>
-      </w:pPr>
-      <w:r>
-        <w:rPr>
-          <w:rFonts w:ascii="Menlo Regular" w:hAnsi="Menlo Regular" w:cs="Menlo Regular"/>
-          <w:sz w:val="22"/>
-        </w:rPr>
-        <w:t>sudo pip install pyreadline</w:t>
-      </w:r>
-      <w:r>
-        <w:rPr>
-          <w:rFonts w:ascii="Menlo Regular" w:hAnsi="Menlo Regular" w:cs="Menlo Regular"/>
-          <w:sz w:val="22"/>
-        </w:rPr>
-        <w:br/>
-      </w:r>
-      <w:r>
-        <w:rPr>
-          <w:rFonts w:ascii="Menlo Regular" w:hAnsi="Menlo Regular" w:cs="Menlo Regular"/>
-          <w:sz w:val="22"/>
-        </w:rPr>
-        <w:t>sudo pip install numpy</w:t>
-      </w:r>
-      <w:r>
-        <w:rPr>
-          <w:rFonts w:ascii="Menlo Regular" w:hAnsi="Menlo Regular" w:cs="Menlo Regular"/>
-          <w:sz w:val="22"/>
-        </w:rPr>
-        <w:br/>
-        <w:t>sudo pip install pandas</w:t>
-      </w:r>
-      <w:r>
-        <w:rPr>
-          <w:rFonts w:ascii="Menlo Regular" w:hAnsi="Menlo Regular" w:cs="Menlo Regular"/>
-          <w:sz w:val="22"/>
-        </w:rPr>
-        <w:br/>
-      </w:r>
-      <w:r>
-        <w:br/>
-        <w:t xml:space="preserve">After each one, you should see software being downloaded and installed on your VM. </w:t>
+        <w:br/>
+      </w:r>
+      <w:r>
+        <w:br/>
+      </w:r>
+      <w:r>
+        <w:t>This should ensure that pandas</w:t>
+      </w:r>
+      <w:r>
+        <w:t>, matplotlib</w:t>
+      </w:r>
+      <w:r>
+        <w:t xml:space="preserve"> and any dependencies are</w:t>
+      </w:r>
+      <w:r>
+        <w:t xml:space="preserve"> downloaded and installed on your VM. </w:t>
       </w:r>
       <w:r>
         <w:rPr>
@@ -277,7 +263,13 @@
         <w:t xml:space="preserve">pip </w:t>
       </w:r>
       <w:r>
-        <w:t>is the Python package manager that installs Python packages from a central source of packages on the Internet. (</w:t>
+        <w:t xml:space="preserve">is </w:t>
+      </w:r>
+      <w:r>
+        <w:t>a</w:t>
+      </w:r>
+      <w:r>
+        <w:t xml:space="preserve"> Python package manager that installs Python packages from a central source of packages on the Internet. (</w:t>
       </w:r>
       <w:r>
         <w:rPr>
@@ -351,14 +343,14 @@
           <w:rFonts w:ascii="Menlo Regular" w:hAnsi="Menlo Regular" w:cs="Menlo Regular"/>
           <w:sz w:val="20"/>
         </w:rPr>
-        <w:t>mkdir ~</w:t>
+        <w:t>mkdir</w:t>
       </w:r>
       <w:r>
         <w:rPr>
           <w:rFonts w:ascii="Menlo Regular" w:hAnsi="Menlo Regular" w:cs="Menlo Regular"/>
           <w:sz w:val="20"/>
         </w:rPr>
-        <w:t>/</w:t>
+        <w:t xml:space="preserve"> </w:t>
       </w:r>
       <w:r>
         <w:rPr>
@@ -373,7 +365,7 @@
           <w:sz w:val="20"/>
         </w:rPr>
         <w:br/>
-        <w:t>cd ~/</w:t>
+        <w:t xml:space="preserve">cd </w:t>
       </w:r>
       <w:r>
         <w:rPr>
@@ -407,7 +399,7 @@
       <w:r>
         <w:br/>
       </w:r>
-      <w:hyperlink r:id="rId8" w:history="1">
+      <w:hyperlink r:id="rId7" w:history="1">
         <w:r>
           <w:rPr>
             <w:rStyle w:val="Hyperlink"/>
@@ -558,7 +550,23 @@
           <w:rFonts w:ascii="Menlo Regular" w:hAnsi="Menlo Regular" w:cs="Menlo Regular"/>
           <w:sz w:val="20"/>
         </w:rPr>
-        <w:t xml:space="preserve">-rw-rw-r-- 1 big big 33449663 Apr 21  2015 hygdata_v3.csv </w:t>
+        <w:t xml:space="preserve">-rw-rw-r-- 1 big big 33449663 Apr </w:t>
+      </w:r>
+      <w:proofErr w:type="gramStart"/>
+      <w:r>
+        <w:rPr>
+          <w:rFonts w:ascii="Menlo Regular" w:hAnsi="Menlo Regular" w:cs="Menlo Regular"/>
+          <w:sz w:val="20"/>
+        </w:rPr>
+        <w:t>21  2015</w:t>
+      </w:r>
+      <w:proofErr w:type="gramEnd"/>
+      <w:r>
+        <w:rPr>
+          <w:rFonts w:ascii="Menlo Regular" w:hAnsi="Menlo Regular" w:cs="Menlo Regular"/>
+          <w:sz w:val="20"/>
+        </w:rPr>
+        <w:t xml:space="preserve"> hygdata_v3.csv </w:t>
       </w:r>
     </w:p>
     <w:p/>
@@ -580,7 +588,15 @@
         <w:footnoteReference w:id="1"/>
       </w:r>
       <w:r>
-        <w:t>, there is a web based editor/</w:t>
+        <w:t xml:space="preserve">, there is a </w:t>
+      </w:r>
+      <w:proofErr w:type="gramStart"/>
+      <w:r>
+        <w:t>web based</w:t>
+      </w:r>
+      <w:proofErr w:type="gramEnd"/>
+      <w:r>
+        <w:t xml:space="preserve"> editor/</w:t>
       </w:r>
       <w:r>
         <w:t>e</w:t>
@@ -674,7 +690,7 @@
                         <a:effectLst/>
                         <a:extLst>
                           <a:ext uri="{C572A759-6A51-4108-AA02-DFA0A04FC94B}">
-                            <ma14:wrappingTextBoxFlag xmlns:ma14="http://schemas.microsoft.com/office/mac/drawingml/2011/main"/>
+                            <ma14:wrappingTextBoxFlag xmlns="" xmlns:mo="http://schemas.microsoft.com/office/mac/office/2008/main" xmlns:mv="urn:schemas-microsoft-com:mac:vml" xmlns:o="urn:schemas-microsoft-com:office:office" xmlns:v="urn:schemas-microsoft-com:vml" xmlns:w10="urn:schemas-microsoft-com:office:word" xmlns:w="http://schemas.openxmlformats.org/wordprocessingml/2006/main" xmlns:ma14="http://schemas.microsoft.com/office/mac/drawingml/2011/main"/>
                           </a:ext>
                         </a:extLst>
                       </wps:spPr>
@@ -856,11 +872,11 @@
           </mc:Choice>
           <mc:Fallback>
             <w:pict>
-              <v:shapetype id="_x0000_t202" coordsize="21600,21600" o:spt="202" path="m0,0l0,21600,21600,21600,21600,0xe">
+              <v:shapetype w14:anchorId="0028F218" id="_x0000_t202" coordsize="21600,21600" o:spt="202" path="m,l,21600r21600,l21600,xe">
                 <v:stroke joinstyle="miter"/>
                 <v:path gradientshapeok="t" o:connecttype="rect"/>
               </v:shapetype>
-              <v:shape id="Text Box 18" o:spid="_x0000_s1026" type="#_x0000_t202" style="position:absolute;left:0;text-align:left;margin-left:36pt;margin-top:17.3pt;width:378pt;height:180pt;z-index:251659264;visibility:visible;mso-wrap-style:square;mso-height-percent:0;mso-wrap-distance-left:9pt;mso-wrap-distance-top:0;mso-wrap-distance-right:9pt;mso-wrap-distance-bottom:0;mso-position-horizontal:absolute;mso-position-horizontal-relative:text;mso-position-vertical:absolute;mso-position-vertical-relative:text;mso-height-percent:0;mso-height-relative:margin;v-text-anchor:top" o:gfxdata="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" filled="f" stroked="f">
+              <v:shape id="Text Box 18" o:spid="_x0000_s1026" type="#_x0000_t202" style="position:absolute;left:0;text-align:left;margin-left:36pt;margin-top:17.3pt;width:378pt;height:180pt;z-index:251659264;visibility:visible;mso-wrap-style:square;mso-height-percent:0;mso-wrap-distance-left:9pt;mso-wrap-distance-top:0;mso-wrap-distance-right:9pt;mso-wrap-distance-bottom:0;mso-position-horizontal:absolute;mso-position-horizontal-relative:text;mso-position-vertical:absolute;mso-position-vertical-relative:text;mso-height-percent:0;mso-height-relative:margin;v-text-anchor:top" o:gfxdata="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" filled="f" stroked="f">
                 <v:textbox>
                   <w:txbxContent>
                     <w:p>
@@ -1030,6 +1046,7 @@
         </w:numPr>
       </w:pPr>
       <w:r>
+        <w:lastRenderedPageBreak/>
         <w:t>And then a browser window will pop up.</w:t>
       </w:r>
       <w:r>
@@ -1057,7 +1074,7 @@
                     </pic:cNvPicPr>
                   </pic:nvPicPr>
                   <pic:blipFill rotWithShape="1">
-                    <a:blip r:embed="rId9">
+                    <a:blip r:embed="rId8">
                       <a:extLst>
                         <a:ext uri="{28A0092B-C50C-407E-A947-70E740481C1C}">
                           <a14:useLocalDpi xmlns:a14="http://schemas.microsoft.com/office/drawing/2010/main" val="0"/>
@@ -1081,7 +1098,7 @@
                     </a:ln>
                     <a:extLst>
                       <a:ext uri="{53640926-AAD7-44d8-BBD7-CCE9431645EC}">
-                        <a14:shadowObscured xmlns:a14="http://schemas.microsoft.com/office/drawing/2010/main"/>
+                        <a14:shadowObscured xmlns="" xmlns:mo="http://schemas.microsoft.com/office/mac/office/2008/main" xmlns:mv="urn:schemas-microsoft-com:mac:vml" xmlns:o="urn:schemas-microsoft-com:office:office" xmlns:v="urn:schemas-microsoft-com:vml" xmlns:w10="urn:schemas-microsoft-com:office:word" xmlns:w="http://schemas.openxmlformats.org/wordprocessingml/2006/main" xmlns:a14="http://schemas.microsoft.com/office/drawing/2010/main"/>
                       </a:ext>
                     </a:extLst>
                   </pic:spPr>
@@ -1137,7 +1154,7 @@
                     </pic:cNvPicPr>
                   </pic:nvPicPr>
                   <pic:blipFill rotWithShape="1">
-                    <a:blip r:embed="rId10">
+                    <a:blip r:embed="rId9">
                       <a:extLst>
                         <a:ext uri="{28A0092B-C50C-407E-A947-70E740481C1C}">
                           <a14:useLocalDpi xmlns:a14="http://schemas.microsoft.com/office/drawing/2010/main" val="0"/>
@@ -1161,7 +1178,7 @@
                     </a:ln>
                     <a:extLst>
                       <a:ext uri="{53640926-AAD7-44d8-BBD7-CCE9431645EC}">
-                        <a14:shadowObscured xmlns:a14="http://schemas.microsoft.com/office/drawing/2010/main"/>
+                        <a14:shadowObscured xmlns="" xmlns:mo="http://schemas.microsoft.com/office/mac/office/2008/main" xmlns:mv="urn:schemas-microsoft-com:mac:vml" xmlns:o="urn:schemas-microsoft-com:office:office" xmlns:v="urn:schemas-microsoft-com:vml" xmlns:w10="urn:schemas-microsoft-com:office:word" xmlns:w="http://schemas.openxmlformats.org/wordprocessingml/2006/main" xmlns:a14="http://schemas.microsoft.com/office/drawing/2010/main"/>
                       </a:ext>
                     </a:extLst>
                   </pic:spPr>
@@ -1232,14 +1249,34 @@
         <w:rPr>
           <w:b/>
         </w:rPr>
-        <w:t>In [ ]:</w:t>
+        <w:t xml:space="preserve">In </w:t>
+      </w:r>
+      <w:proofErr w:type="gramStart"/>
+      <w:r>
+        <w:rPr>
+          <w:b/>
+        </w:rPr>
+        <w:t>[ ]</w:t>
+      </w:r>
+      <w:proofErr w:type="gramEnd"/>
+      <w:r>
+        <w:rPr>
+          <w:b/>
+        </w:rPr>
+        <w:t>:</w:t>
       </w:r>
       <w:r>
         <w:t>)</w:t>
       </w:r>
       <w:r>
         <w:br/>
-        <w:t>You don’t need to type in the comments!</w:t>
+        <w:t>You don’t need to type in the comments</w:t>
+      </w:r>
+      <w:r>
+        <w:t xml:space="preserve"> but it will help you to remember what each bit does</w:t>
+      </w:r>
+      <w:r>
+        <w:t>!</w:t>
       </w:r>
       <w:r>
         <w:br/>
@@ -1276,19 +1313,80 @@
         </w:rPr>
         <w:t xml:space="preserve"> # pandas is the data handling library</w:t>
       </w:r>
-      <w:r>
+    </w:p>
+    <w:p>
+      <w:pPr>
+        <w:pStyle w:val="ListParagraph"/>
         <w:rPr>
           <w:rFonts w:ascii="Menlo Regular" w:hAnsi="Menlo Regular" w:cs="Menlo Regular"/>
           <w:sz w:val="20"/>
         </w:rPr>
-        <w:br/>
-        <w:t xml:space="preserve">dffull = pd.read_csv('file:///home/big/hyg/hygdata_v3.csv') </w:t>
-      </w:r>
+      </w:pPr>
       <w:r>
         <w:rPr>
           <w:rFonts w:ascii="Menlo Regular" w:hAnsi="Menlo Regular" w:cs="Menlo Regular"/>
           <w:sz w:val="20"/>
         </w:rPr>
+        <w:t xml:space="preserve">import </w:t>
+      </w:r>
+      <w:proofErr w:type="gramStart"/>
+      <w:r>
+        <w:rPr>
+          <w:rFonts w:ascii="Menlo Regular" w:hAnsi="Menlo Regular" w:cs="Menlo Regular"/>
+          <w:sz w:val="20"/>
+        </w:rPr>
+        <w:t>matplotlib.pyplot</w:t>
+      </w:r>
+      <w:proofErr w:type="gramEnd"/>
+      <w:r>
+        <w:rPr>
+          <w:rFonts w:ascii="Menlo Regular" w:hAnsi="Menlo Regular" w:cs="Menlo Regular"/>
+          <w:sz w:val="20"/>
+        </w:rPr>
+        <w:t xml:space="preserve"> as plt #plotting library</w:t>
+      </w:r>
+    </w:p>
+    <w:p>
+      <w:pPr>
+        <w:pStyle w:val="ListParagraph"/>
+        <w:rPr>
+          <w:rFonts w:ascii="Menlo Regular" w:hAnsi="Menlo Regular" w:cs="Menlo Regular"/>
+          <w:sz w:val="20"/>
+        </w:rPr>
+      </w:pPr>
+    </w:p>
+    <w:p>
+      <w:pPr>
+        <w:pStyle w:val="ListParagraph"/>
+      </w:pPr>
+      <w:r>
+        <w:rPr>
+          <w:rFonts w:ascii="Menlo Regular" w:hAnsi="Menlo Regular" w:cs="Menlo Regular"/>
+          <w:sz w:val="20"/>
+        </w:rPr>
+        <w:t xml:space="preserve">dffull = </w:t>
+      </w:r>
+      <w:proofErr w:type="gramStart"/>
+      <w:r>
+        <w:rPr>
+          <w:rFonts w:ascii="Menlo Regular" w:hAnsi="Menlo Regular" w:cs="Menlo Regular"/>
+          <w:sz w:val="20"/>
+        </w:rPr>
+        <w:t>pd.read</w:t>
+      </w:r>
+      <w:proofErr w:type="gramEnd"/>
+      <w:r>
+        <w:rPr>
+          <w:rFonts w:ascii="Menlo Regular" w:hAnsi="Menlo Regular" w:cs="Menlo Regular"/>
+          <w:sz w:val="20"/>
+        </w:rPr>
+        <w:t xml:space="preserve">_csv('file:///home/big/hyg/hygdata_v3.csv') </w:t>
+      </w:r>
+      <w:r>
+        <w:rPr>
+          <w:rFonts w:ascii="Menlo Regular" w:hAnsi="Menlo Regular" w:cs="Menlo Regular"/>
+          <w:sz w:val="20"/>
+        </w:rPr>
         <w:br/>
         <w:t>dffull</w:t>
       </w:r>
@@ -1308,7 +1406,18 @@
       </w:r>
       <w:r>
         <w:br/>
-        <w:t>This is creating a DataFrame. This is an object offered by the pandas library that helps deal with tabular data. It is very good at dealing with data that naturally falls into rows and columns and also that has missing elements.</w:t>
+      </w:r>
+      <w:r>
+        <w:lastRenderedPageBreak/>
+        <w:t xml:space="preserve">This is creating a DataFrame. This is an object offered by the </w:t>
+      </w:r>
+      <w:proofErr w:type="gramStart"/>
+      <w:r>
+        <w:t>pandas</w:t>
+      </w:r>
+      <w:proofErr w:type="gramEnd"/>
+      <w:r>
+        <w:t xml:space="preserve"> library that helps deal with tabular data. It is very good at dealing with data that naturally falls into rows and columns and also that has missing elements.</w:t>
       </w:r>
     </w:p>
     <w:p>
@@ -1344,7 +1453,7 @@
                     </pic:cNvPicPr>
                   </pic:nvPicPr>
                   <pic:blipFill>
-                    <a:blip r:embed="rId11">
+                    <a:blip r:embed="rId10">
                       <a:extLst>
                         <a:ext uri="{28A0092B-C50C-407E-A947-70E740481C1C}">
                           <a14:useLocalDpi xmlns:a14="http://schemas.microsoft.com/office/drawing/2010/main" val="0"/>
@@ -1415,7 +1524,7 @@
                     </pic:cNvPicPr>
                   </pic:nvPicPr>
                   <pic:blipFill>
-                    <a:blip r:embed="rId12">
+                    <a:blip r:embed="rId11">
                       <a:extLst>
                         <a:ext uri="{28A0092B-C50C-407E-A947-70E740481C1C}">
                           <a14:useLocalDpi xmlns:a14="http://schemas.microsoft.com/office/drawing/2010/main" val="0"/>
@@ -1474,7 +1583,7 @@
       <w:r>
         <w:br/>
       </w:r>
-      <w:hyperlink r:id="rId13" w:history="1">
+      <w:hyperlink r:id="rId12" w:history="1">
         <w:r>
           <w:rPr>
             <w:rStyle w:val="Hyperlink"/>
@@ -1522,6 +1631,7 @@
         <w:rPr>
           <w:rFonts w:cs="Menlo Regular"/>
         </w:rPr>
+        <w:lastRenderedPageBreak/>
         <w:t xml:space="preserve">Before we do any more data processing, let’s configure Jupyter to do nice </w:t>
       </w:r>
       <w:r>
@@ -1644,7 +1754,7 @@
                     </pic:cNvPicPr>
                   </pic:nvPicPr>
                   <pic:blipFill>
-                    <a:blip r:embed="rId14">
+                    <a:blip r:embed="rId13">
                       <a:extLst>
                         <a:ext uri="{28A0092B-C50C-407E-A947-70E740481C1C}">
                           <a14:useLocalDpi xmlns:a14="http://schemas.microsoft.com/office/drawing/2010/main" val="0"/>
@@ -1736,7 +1846,7 @@
                     </pic:cNvPicPr>
                   </pic:nvPicPr>
                   <pic:blipFill>
-                    <a:blip r:embed="rId15">
+                    <a:blip r:embed="rId14">
                       <a:extLst>
                         <a:ext uri="{28A0092B-C50C-407E-A947-70E740481C1C}">
                           <a14:useLocalDpi xmlns:a14="http://schemas.microsoft.com/office/drawing/2010/main" val="0"/>
@@ -1848,7 +1958,7 @@
                     </pic:cNvPicPr>
                   </pic:nvPicPr>
                   <pic:blipFill>
-                    <a:blip r:embed="rId16">
+                    <a:blip r:embed="rId15">
                       <a:extLst>
                         <a:ext uri="{28A0092B-C50C-407E-A947-70E740481C1C}">
                           <a14:useLocalDpi xmlns:a14="http://schemas.microsoft.com/office/drawing/2010/main" val="0"/>
@@ -1886,6 +1996,7 @@
         <w:br w:type="column"/>
       </w:r>
       <w:r>
+        <w:lastRenderedPageBreak/>
         <w:t xml:space="preserve">Not all the columns are of interest to us. One simple approach is to create a new dataframe that only uses some of the columns from the old dataframe. </w:t>
       </w:r>
       <w:r>
@@ -1911,13 +2022,29 @@
           <w:rFonts w:ascii="Menlo Regular" w:hAnsi="Menlo Regular" w:cs="Menlo Regular"/>
           <w:sz w:val="18"/>
         </w:rPr>
-        <w:t xml:space="preserve">columns = ['id', 'gl', 'mag', 'absmag', 'proper', 'ra', 'dec',     </w:t>
-      </w:r>
+        <w:t>columns = ['id', 'gl', 'mag', 'absmag', 'proper', 'ra', 'dec</w:t>
+      </w:r>
+      <w:proofErr w:type="gramStart"/>
       <w:r>
         <w:rPr>
           <w:rFonts w:ascii="Menlo Regular" w:hAnsi="Menlo Regular" w:cs="Menlo Regular"/>
           <w:sz w:val="18"/>
         </w:rPr>
+        <w:t xml:space="preserve">',   </w:t>
+      </w:r>
+      <w:proofErr w:type="gramEnd"/>
+      <w:r>
+        <w:rPr>
+          <w:rFonts w:ascii="Menlo Regular" w:hAnsi="Menlo Regular" w:cs="Menlo Regular"/>
+          <w:sz w:val="18"/>
+        </w:rPr>
+        <w:t xml:space="preserve">  </w:t>
+      </w:r>
+      <w:r>
+        <w:rPr>
+          <w:rFonts w:ascii="Menlo Regular" w:hAnsi="Menlo Regular" w:cs="Menlo Regular"/>
+          <w:sz w:val="18"/>
+        </w:rPr>
         <w:br/>
         <w:t xml:space="preserve">   'dist','con', 'ci','lum']</w:t>
       </w:r>
@@ -1935,7 +2062,23 @@
           <w:rFonts w:ascii="Menlo Regular" w:hAnsi="Menlo Regular" w:cs="Menlo Regular"/>
           <w:sz w:val="18"/>
         </w:rPr>
-        <w:t>df = pd.DataFrame(dffull, columns=columns)</w:t>
+        <w:t xml:space="preserve">df = </w:t>
+      </w:r>
+      <w:proofErr w:type="gramStart"/>
+      <w:r>
+        <w:rPr>
+          <w:rFonts w:ascii="Menlo Regular" w:hAnsi="Menlo Regular" w:cs="Menlo Regular"/>
+          <w:sz w:val="18"/>
+        </w:rPr>
+        <w:t>pd.DataFrame</w:t>
+      </w:r>
+      <w:proofErr w:type="gramEnd"/>
+      <w:r>
+        <w:rPr>
+          <w:rFonts w:ascii="Menlo Regular" w:hAnsi="Menlo Regular" w:cs="Menlo Regular"/>
+          <w:sz w:val="18"/>
+        </w:rPr>
+        <w:t>(dffull, columns=columns)</w:t>
       </w:r>
     </w:p>
     <w:p>
@@ -2019,11 +2162,19 @@
         </w:rPr>
         <w:t>df['proper'</w:t>
       </w:r>
-      <w:r>
-        <w:rPr>
-          <w:rFonts w:ascii="Menlo Regular" w:hAnsi="Menlo Regular" w:cs="Menlo Regular"/>
-        </w:rPr>
-        <w:t>].dropna()</w:t>
+      <w:proofErr w:type="gramStart"/>
+      <w:r>
+        <w:rPr>
+          <w:rFonts w:ascii="Menlo Regular" w:hAnsi="Menlo Regular" w:cs="Menlo Regular"/>
+        </w:rPr>
+        <w:t>].dropna</w:t>
+      </w:r>
+      <w:proofErr w:type="gramEnd"/>
+      <w:r>
+        <w:rPr>
+          <w:rFonts w:ascii="Menlo Regular" w:hAnsi="Menlo Regular" w:cs="Menlo Regular"/>
+        </w:rPr>
+        <w:t>()</w:t>
       </w:r>
     </w:p>
     <w:p>
@@ -2068,7 +2219,7 @@
                     </pic:cNvPicPr>
                   </pic:nvPicPr>
                   <pic:blipFill>
-                    <a:blip r:embed="rId17">
+                    <a:blip r:embed="rId16">
                       <a:extLst>
                         <a:ext uri="{28A0092B-C50C-407E-A947-70E740481C1C}">
                           <a14:useLocalDpi xmlns:a14="http://schemas.microsoft.com/office/drawing/2010/main" val="0"/>
@@ -2133,19 +2284,37 @@
         <w:t>locate</w:t>
       </w:r>
       <w:r>
-        <w:t xml:space="preserve"> the right rows:</w:t>
-      </w:r>
-      <w:r>
-        <w:br/>
-      </w:r>
-      <w:r>
-        <w:br/>
-      </w:r>
-      <w:r>
-        <w:rPr>
-          <w:rFonts w:ascii="Menlo Regular" w:hAnsi="Menlo Regular" w:cs="Menlo Regular"/>
-        </w:rPr>
-        <w:t>df.loc[df['proper'].notnull()]</w:t>
+        <w:t xml:space="preserve"> the right </w:t>
+      </w:r>
+      <w:r>
+        <w:lastRenderedPageBreak/>
+        <w:t>rows:</w:t>
+      </w:r>
+      <w:r>
+        <w:br/>
+      </w:r>
+      <w:r>
+        <w:br/>
+      </w:r>
+      <w:r>
+        <w:rPr>
+          <w:rFonts w:ascii="Menlo Regular" w:hAnsi="Menlo Regular" w:cs="Menlo Regular"/>
+        </w:rPr>
+        <w:t>df.loc[df['proper'</w:t>
+      </w:r>
+      <w:proofErr w:type="gramStart"/>
+      <w:r>
+        <w:rPr>
+          <w:rFonts w:ascii="Menlo Regular" w:hAnsi="Menlo Regular" w:cs="Menlo Regular"/>
+        </w:rPr>
+        <w:t>].notnull</w:t>
+      </w:r>
+      <w:proofErr w:type="gramEnd"/>
+      <w:r>
+        <w:rPr>
+          <w:rFonts w:ascii="Menlo Regular" w:hAnsi="Menlo Regular" w:cs="Menlo Regular"/>
+        </w:rPr>
+        <w:t>()]</w:t>
       </w:r>
       <w:r>
         <w:br/>
@@ -2187,7 +2356,7 @@
                     </pic:cNvPicPr>
                   </pic:nvPicPr>
                   <pic:blipFill>
-                    <a:blip r:embed="rId18">
+                    <a:blip r:embed="rId17">
                       <a:extLst>
                         <a:ext uri="{28A0092B-C50C-407E-A947-70E740481C1C}">
                           <a14:useLocalDpi xmlns:a14="http://schemas.microsoft.com/office/drawing/2010/main" val="0"/>
@@ -2263,6 +2432,7 @@
       <w:r>
         <w:br/>
       </w:r>
+      <w:proofErr w:type="gramStart"/>
       <w:r>
         <w:rPr>
           <w:rFonts w:ascii="Menlo Regular" w:hAnsi="Menlo Regular" w:cs="Menlo Regular"/>
@@ -2270,6 +2440,7 @@
         </w:rPr>
         <w:t>df.sort</w:t>
       </w:r>
+      <w:proofErr w:type="gramEnd"/>
       <w:r>
         <w:rPr>
           <w:rFonts w:ascii="Menlo Regular" w:hAnsi="Menlo Regular" w:cs="Menlo Regular"/>
@@ -2305,12 +2476,21 @@
       <w:r>
         <w:br/>
       </w:r>
+      <w:proofErr w:type="gramStart"/>
       <w:r>
         <w:rPr>
           <w:rFonts w:ascii="Menlo Regular" w:hAnsi="Menlo Regular" w:cs="Menlo Regular"/>
           <w:sz w:val="20"/>
         </w:rPr>
-        <w:t>df.head(n=10)</w:t>
+        <w:t>df.head</w:t>
+      </w:r>
+      <w:proofErr w:type="gramEnd"/>
+      <w:r>
+        <w:rPr>
+          <w:rFonts w:ascii="Menlo Regular" w:hAnsi="Menlo Regular" w:cs="Menlo Regular"/>
+          <w:sz w:val="20"/>
+        </w:rPr>
+        <w:t>(n=10)</w:t>
       </w:r>
       <w:r>
         <w:br/>
@@ -2353,7 +2533,23 @@
           <w:rFonts w:ascii="Menlo Regular" w:hAnsi="Menlo Regular" w:cs="Menlo Regular"/>
           <w:sz w:val="18"/>
         </w:rPr>
-        <w:t>df.loc[(df['proper'].notnull()) &amp; (df['dist']&lt;100000)].sort_values(</w:t>
+        <w:t>df.loc[(df['proper'</w:t>
+      </w:r>
+      <w:proofErr w:type="gramStart"/>
+      <w:r>
+        <w:rPr>
+          <w:rFonts w:ascii="Menlo Regular" w:hAnsi="Menlo Regular" w:cs="Menlo Regular"/>
+          <w:sz w:val="18"/>
+        </w:rPr>
+        <w:t>].notnull</w:t>
+      </w:r>
+      <w:proofErr w:type="gramEnd"/>
+      <w:r>
+        <w:rPr>
+          <w:rFonts w:ascii="Menlo Regular" w:hAnsi="Menlo Regular" w:cs="Menlo Regular"/>
+          <w:sz w:val="18"/>
+        </w:rPr>
+        <w:t>()) &amp; (df['dist']&lt;100000)].sort_values(</w:t>
       </w:r>
     </w:p>
     <w:p>
@@ -2408,6 +2604,7 @@
         <w:br w:type="column"/>
       </w:r>
       <w:r>
+        <w:lastRenderedPageBreak/>
         <w:br/>
       </w:r>
       <w:r>
@@ -2430,6 +2627,7 @@
           <w:ilvl w:val="0"/>
           <w:numId w:val="9"/>
         </w:numPr>
+        <w:ind w:left="567" w:hanging="349"/>
         <w:rPr>
           <w:rFonts w:ascii="Menlo Regular" w:hAnsi="Menlo Regular" w:cs="Menlo Regular"/>
         </w:rPr>
@@ -2438,32 +2636,45 @@
         <w:t xml:space="preserve">We can do some simple graphing of the data in Jupyter very easily. </w:t>
       </w:r>
       <w:r>
-        <w:br/>
-      </w:r>
-      <w:r>
-        <w:br/>
-        <w:t>In a new cell, we can set this up with the following commands:</w:t>
-      </w:r>
-      <w:r>
-        <w:br/>
-      </w:r>
+        <w:t xml:space="preserve">   </w:t>
+      </w:r>
+      <w:r>
+        <w:t xml:space="preserve">MatPlotlib is a simple graphing package for Python. </w:t>
+      </w:r>
+      <w:r>
+        <w:t xml:space="preserve"> We have already installed it and imported it</w:t>
+      </w:r>
+      <w:r>
+        <w:t>. Th</w:t>
+      </w:r>
+      <w:r>
+        <w:t xml:space="preserve">is next </w:t>
+      </w:r>
+      <w:r>
+        <w:t>line tells Jupyter to automatically plot diagrams made by matplotlib</w:t>
+      </w:r>
+      <w:r>
+        <w:t xml:space="preserve"> directly in the notebook.</w:t>
+      </w:r>
+    </w:p>
+    <w:p/>
+    <w:p>
+      <w:pPr>
+        <w:pStyle w:val="ListParagraph"/>
+        <w:rPr>
+          <w:rFonts w:ascii="Menlo Regular" w:hAnsi="Menlo Regular" w:cs="Menlo Regular"/>
+        </w:rPr>
+      </w:pPr>
       <w:r>
         <w:rPr>
           <w:rFonts w:ascii="Menlo Regular" w:hAnsi="Menlo Regular" w:cs="Menlo Regular"/>
         </w:rPr>
         <w:t>%matplotlib notebook</w:t>
       </w:r>
-      <w:r>
-        <w:rPr>
-          <w:rFonts w:ascii="Menlo Regular" w:hAnsi="Menlo Regular" w:cs="Menlo Regular"/>
-        </w:rPr>
-        <w:br/>
-        <w:t>import matplotlib.pyplot as plt</w:t>
-      </w:r>
-    </w:p>
-    <w:p>
-      <w:pPr>
-        <w:pStyle w:val="ListParagraph"/>
+    </w:p>
+    <w:p>
+      <w:pPr>
+        <w:ind w:left="720"/>
       </w:pPr>
     </w:p>
     <w:p>
@@ -2475,7 +2686,7 @@
         </w:numPr>
       </w:pPr>
       <w:r>
-        <w:t>MatPlotlib is a simple graphing package for Python. The second line imports it for use in your code. The first line tells Jupyter to automatically plot diagrams made by matplotlib.</w:t>
+        <w:t>Any pandas dataframe or series is automatically plottable by matplotlib (although you may not get anything useful!).</w:t>
       </w:r>
     </w:p>
     <w:p/>
@@ -2486,9 +2697,31 @@
           <w:ilvl w:val="0"/>
           <w:numId w:val="9"/>
         </w:numPr>
-      </w:pPr>
-      <w:r>
-        <w:t>Any pandas dataframe or series is automatically plottable by matplotlib (although you may not get anything useful!).</w:t>
+        <w:rPr>
+          <w:sz w:val="20"/>
+        </w:rPr>
+      </w:pPr>
+      <w:r>
+        <w:t>Try it:</w:t>
+      </w:r>
+      <w:r>
+        <w:br/>
+      </w:r>
+      <w:proofErr w:type="gramStart"/>
+      <w:r>
+        <w:rPr>
+          <w:rFonts w:ascii="Menlo Regular" w:hAnsi="Menlo Regular" w:cs="Menlo Regular"/>
+          <w:sz w:val="20"/>
+        </w:rPr>
+        <w:t>df.plot</w:t>
+      </w:r>
+      <w:proofErr w:type="gramEnd"/>
+      <w:r>
+        <w:rPr>
+          <w:rFonts w:ascii="Menlo Regular" w:hAnsi="Menlo Regular" w:cs="Menlo Regular"/>
+          <w:sz w:val="20"/>
+        </w:rPr>
+        <w:t>()</w:t>
       </w:r>
     </w:p>
     <w:p/>
@@ -2499,50 +2732,32 @@
           <w:ilvl w:val="0"/>
           <w:numId w:val="9"/>
         </w:numPr>
-        <w:rPr>
-          <w:sz w:val="20"/>
-        </w:rPr>
-      </w:pPr>
-      <w:r>
-        <w:t>Try it:</w:t>
-      </w:r>
-      <w:r>
-        <w:br/>
-      </w:r>
-      <w:r>
-        <w:rPr>
-          <w:rFonts w:ascii="Menlo Regular" w:hAnsi="Menlo Regular" w:cs="Menlo Regular"/>
-          <w:sz w:val="20"/>
-        </w:rPr>
-        <w:t>df.plot()</w:t>
+      </w:pPr>
+      <w:r>
+        <w:t>For something more useful, let’s plot a scatter graph of luminosity vs distance:</w:t>
       </w:r>
     </w:p>
     <w:p/>
     <w:p>
       <w:pPr>
         <w:pStyle w:val="ListParagraph"/>
-        <w:numPr>
-          <w:ilvl w:val="0"/>
-          <w:numId w:val="9"/>
-        </w:numPr>
-      </w:pPr>
-      <w:r>
-        <w:t>For something more useful, let’s plot a scatter graph of luminosity vs distance:</w:t>
-      </w:r>
-    </w:p>
-    <w:p/>
-    <w:p>
-      <w:pPr>
-        <w:pStyle w:val="ListParagraph"/>
-        <w:rPr>
-          <w:rFonts w:ascii="Menlo Regular" w:hAnsi="Menlo Regular" w:cs="Menlo Regular"/>
-        </w:rPr>
-      </w:pPr>
-      <w:r>
-        <w:rPr>
-          <w:rFonts w:ascii="Menlo Regular" w:hAnsi="Menlo Regular" w:cs="Menlo Regular"/>
-        </w:rPr>
-        <w:t>df.plot.scatter(x='dist', y='lum')</w:t>
+        <w:rPr>
+          <w:rFonts w:ascii="Menlo Regular" w:hAnsi="Menlo Regular" w:cs="Menlo Regular"/>
+        </w:rPr>
+      </w:pPr>
+      <w:proofErr w:type="gramStart"/>
+      <w:r>
+        <w:rPr>
+          <w:rFonts w:ascii="Menlo Regular" w:hAnsi="Menlo Regular" w:cs="Menlo Regular"/>
+        </w:rPr>
+        <w:t>df.plot</w:t>
+      </w:r>
+      <w:proofErr w:type="gramEnd"/>
+      <w:r>
+        <w:rPr>
+          <w:rFonts w:ascii="Menlo Regular" w:hAnsi="Menlo Regular" w:cs="Menlo Regular"/>
+        </w:rPr>
+        <w:t>.scatter(x='dist', y='lum')</w:t>
       </w:r>
     </w:p>
     <w:p/>
@@ -2582,7 +2797,7 @@
                     </pic:cNvPicPr>
                   </pic:nvPicPr>
                   <pic:blipFill>
-                    <a:blip r:embed="rId19">
+                    <a:blip r:embed="rId18">
                       <a:extLst>
                         <a:ext uri="{28A0092B-C50C-407E-A947-70E740481C1C}">
                           <a14:useLocalDpi xmlns:a14="http://schemas.microsoft.com/office/drawing/2010/main" val="0"/>
@@ -2684,6 +2899,7 @@
         </w:numPr>
       </w:pPr>
       <w:r>
+        <w:lastRenderedPageBreak/>
         <w:t>Exten</w:t>
       </w:r>
       <w:r>
@@ -2774,8 +2990,12 @@
     </w:p>
     <w:p/>
     <w:sectPr>
+      <w:headerReference w:type="even" r:id="rId19"/>
       <w:headerReference w:type="default" r:id="rId20"/>
-      <w:footerReference w:type="default" r:id="rId21"/>
+      <w:footerReference w:type="even" r:id="rId21"/>
+      <w:footerReference w:type="default" r:id="rId22"/>
+      <w:headerReference w:type="first" r:id="rId23"/>
+      <w:footerReference w:type="first" r:id="rId24"/>
       <w:pgSz w:w="11900" w:h="16840"/>
       <w:pgMar w:top="1440" w:right="1800" w:bottom="1440" w:left="1800" w:header="708" w:footer="708" w:gutter="0"/>
       <w:cols w:space="708"/>
@@ -2786,7 +3006,7 @@
 </file>
 
 <file path=word/endnotes.xml><?xml version="1.0" encoding="utf-8"?>
-<w:endnotes xmlns:wpc="http://schemas.microsoft.com/office/word/2010/wordprocessingCanvas" xmlns:mo="http://schemas.microsoft.com/office/mac/office/2008/main" xmlns:mc="http://schemas.openxmlformats.org/markup-compatibility/2006" xmlns:mv="urn:schemas-microsoft-com:mac:vml" xmlns:o="urn:schemas-microsoft-com:office:office" xmlns:r="http://schemas.openxmlformats.org/officeDocument/2006/relationships" xmlns:m="http://schemas.openxmlformats.org/officeDocument/2006/math" xmlns:v="urn:schemas-microsoft-com:vml" xmlns:wp14="http://schemas.microsoft.com/office/word/2010/wordprocessingDrawing" xmlns:wp="http://schemas.openxmlformats.org/drawingml/2006/wordprocessingDrawing" xmlns:w10="urn:schemas-microsoft-com:office:word" xmlns:w="http://schemas.openxmlformats.org/wordprocessingml/2006/main" xmlns:w14="http://schemas.microsoft.com/office/word/2010/wordml" xmlns:wpg="http://schemas.microsoft.com/office/word/2010/wordprocessingGroup" xmlns:wpi="http://schemas.microsoft.com/office/word/2010/wordprocessingInk" xmlns:wne="http://schemas.microsoft.com/office/word/2006/wordml" xmlns:wps="http://schemas.microsoft.com/office/word/2010/wordprocessingShape" mc:Ignorable="w14 wp14">
+<w:endnotes xmlns:wpc="http://schemas.microsoft.com/office/word/2010/wordprocessingCanvas" xmlns:cx="http://schemas.microsoft.com/office/drawing/2014/chartex" xmlns:cx1="http://schemas.microsoft.com/office/drawing/2015/9/8/chartex" xmlns:cx2="http://schemas.microsoft.com/office/drawing/2015/10/21/chartex" xmlns:cx3="http://schemas.microsoft.com/office/drawing/2016/5/9/chartex" xmlns:cx4="http://schemas.microsoft.com/office/drawing/2016/5/10/chartex" xmlns:cx5="http://schemas.microsoft.com/office/drawing/2016/5/11/chartex" xmlns:cx6="http://schemas.microsoft.com/office/drawing/2016/5/12/chartex" xmlns:cx7="http://schemas.microsoft.com/office/drawing/2016/5/13/chartex" xmlns:cx8="http://schemas.microsoft.com/office/drawing/2016/5/14/chartex" xmlns:mc="http://schemas.openxmlformats.org/markup-compatibility/2006" xmlns:aink="http://schemas.microsoft.com/office/drawing/2016/ink" xmlns:am3d="http://schemas.microsoft.com/office/drawing/2017/model3d" xmlns:o="urn:schemas-microsoft-com:office:office" xmlns:r="http://schemas.openxmlformats.org/officeDocument/2006/relationships" xmlns:m="http://schemas.openxmlformats.org/officeDocument/2006/math" xmlns:v="urn:schemas-microsoft-com:vml" xmlns:wp14="http://schemas.microsoft.com/office/word/2010/wordprocessingDrawing" xmlns:wp="http://schemas.openxmlformats.org/drawingml/2006/wordprocessingDrawing" xmlns:w10="urn:schemas-microsoft-com:office:word" xmlns:w="http://schemas.openxmlformats.org/wordprocessingml/2006/main" xmlns:w14="http://schemas.microsoft.com/office/word/2010/wordml" xmlns:w15="http://schemas.microsoft.com/office/word/2012/wordml" xmlns:w16cid="http://schemas.microsoft.com/office/word/2016/wordml/cid" xmlns:w16se="http://schemas.microsoft.com/office/word/2015/wordml/symex" xmlns:wpg="http://schemas.microsoft.com/office/word/2010/wordprocessingGroup" xmlns:wpi="http://schemas.microsoft.com/office/word/2010/wordprocessingInk" xmlns:wne="http://schemas.microsoft.com/office/word/2006/wordml" xmlns:wps="http://schemas.microsoft.com/office/word/2010/wordprocessingShape" mc:Ignorable="w14 w15 w16se w16cid wp14">
   <w:endnote w:type="separator" w:id="-1">
     <w:p>
       <w:r>
@@ -2805,7 +3025,17 @@
 </file>
 
 <file path=word/footer1.xml><?xml version="1.0" encoding="utf-8"?>
-<w:ftr xmlns:wpc="http://schemas.microsoft.com/office/word/2010/wordprocessingCanvas" xmlns:mo="http://schemas.microsoft.com/office/mac/office/2008/main" xmlns:mc="http://schemas.openxmlformats.org/markup-compatibility/2006" xmlns:mv="urn:schemas-microsoft-com:mac:vml" xmlns:o="urn:schemas-microsoft-com:office:office" xmlns:r="http://schemas.openxmlformats.org/officeDocument/2006/relationships" xmlns:m="http://schemas.openxmlformats.org/officeDocument/2006/math" xmlns:v="urn:schemas-microsoft-com:vml" xmlns:wp14="http://schemas.microsoft.com/office/word/2010/wordprocessingDrawing" xmlns:wp="http://schemas.openxmlformats.org/drawingml/2006/wordprocessingDrawing" xmlns:w10="urn:schemas-microsoft-com:office:word" xmlns:w="http://schemas.openxmlformats.org/wordprocessingml/2006/main" xmlns:w14="http://schemas.microsoft.com/office/word/2010/wordml" xmlns:wpg="http://schemas.microsoft.com/office/word/2010/wordprocessingGroup" xmlns:wpi="http://schemas.microsoft.com/office/word/2010/wordprocessingInk" xmlns:wne="http://schemas.microsoft.com/office/word/2006/wordml" xmlns:wps="http://schemas.microsoft.com/office/word/2010/wordprocessingShape" mc:Ignorable="w14 wp14">
+<w:ftr xmlns:wpc="http://schemas.microsoft.com/office/word/2010/wordprocessingCanvas" xmlns:cx="http://schemas.microsoft.com/office/drawing/2014/chartex" xmlns:cx1="http://schemas.microsoft.com/office/drawing/2015/9/8/chartex" xmlns:cx2="http://schemas.microsoft.com/office/drawing/2015/10/21/chartex" xmlns:cx3="http://schemas.microsoft.com/office/drawing/2016/5/9/chartex" xmlns:cx4="http://schemas.microsoft.com/office/drawing/2016/5/10/chartex" xmlns:cx5="http://schemas.microsoft.com/office/drawing/2016/5/11/chartex" xmlns:cx6="http://schemas.microsoft.com/office/drawing/2016/5/12/chartex" xmlns:cx7="http://schemas.microsoft.com/office/drawing/2016/5/13/chartex" xmlns:cx8="http://schemas.microsoft.com/office/drawing/2016/5/14/chartex" xmlns:mc="http://schemas.openxmlformats.org/markup-compatibility/2006" xmlns:aink="http://schemas.microsoft.com/office/drawing/2016/ink" xmlns:am3d="http://schemas.microsoft.com/office/drawing/2017/model3d" xmlns:o="urn:schemas-microsoft-com:office:office" xmlns:r="http://schemas.openxmlformats.org/officeDocument/2006/relationships" xmlns:m="http://schemas.openxmlformats.org/officeDocument/2006/math" xmlns:v="urn:schemas-microsoft-com:vml" xmlns:wp14="http://schemas.microsoft.com/office/word/2010/wordprocessingDrawing" xmlns:wp="http://schemas.openxmlformats.org/drawingml/2006/wordprocessingDrawing" xmlns:w10="urn:schemas-microsoft-com:office:word" xmlns:w="http://schemas.openxmlformats.org/wordprocessingml/2006/main" xmlns:w14="http://schemas.microsoft.com/office/word/2010/wordml" xmlns:w15="http://schemas.microsoft.com/office/word/2012/wordml" xmlns:w16cid="http://schemas.microsoft.com/office/word/2016/wordml/cid" xmlns:w16se="http://schemas.microsoft.com/office/word/2015/wordml/symex" xmlns:wpg="http://schemas.microsoft.com/office/word/2010/wordprocessingGroup" xmlns:wpi="http://schemas.microsoft.com/office/word/2010/wordprocessingInk" xmlns:wne="http://schemas.microsoft.com/office/word/2006/wordml" xmlns:wps="http://schemas.microsoft.com/office/word/2010/wordprocessingShape" mc:Ignorable="w14 w15 w16se w16cid wp14">
+  <w:p>
+    <w:pPr>
+      <w:pStyle w:val="Footer"/>
+    </w:pPr>
+  </w:p>
+</w:ftr>
+</file>
+
+<file path=word/footer2.xml><?xml version="1.0" encoding="utf-8"?>
+<w:ftr xmlns:wpc="http://schemas.microsoft.com/office/word/2010/wordprocessingCanvas" xmlns:cx="http://schemas.microsoft.com/office/drawing/2014/chartex" xmlns:cx1="http://schemas.microsoft.com/office/drawing/2015/9/8/chartex" xmlns:cx2="http://schemas.microsoft.com/office/drawing/2015/10/21/chartex" xmlns:cx3="http://schemas.microsoft.com/office/drawing/2016/5/9/chartex" xmlns:cx4="http://schemas.microsoft.com/office/drawing/2016/5/10/chartex" xmlns:cx5="http://schemas.microsoft.com/office/drawing/2016/5/11/chartex" xmlns:cx6="http://schemas.microsoft.com/office/drawing/2016/5/12/chartex" xmlns:cx7="http://schemas.microsoft.com/office/drawing/2016/5/13/chartex" xmlns:cx8="http://schemas.microsoft.com/office/drawing/2016/5/14/chartex" xmlns:mc="http://schemas.openxmlformats.org/markup-compatibility/2006" xmlns:aink="http://schemas.microsoft.com/office/drawing/2016/ink" xmlns:am3d="http://schemas.microsoft.com/office/drawing/2017/model3d" xmlns:o="urn:schemas-microsoft-com:office:office" xmlns:r="http://schemas.openxmlformats.org/officeDocument/2006/relationships" xmlns:m="http://schemas.openxmlformats.org/officeDocument/2006/math" xmlns:v="urn:schemas-microsoft-com:vml" xmlns:wp14="http://schemas.microsoft.com/office/word/2010/wordprocessingDrawing" xmlns:wp="http://schemas.openxmlformats.org/drawingml/2006/wordprocessingDrawing" xmlns:w10="urn:schemas-microsoft-com:office:word" xmlns:w="http://schemas.openxmlformats.org/wordprocessingml/2006/main" xmlns:w14="http://schemas.microsoft.com/office/word/2010/wordml" xmlns:w15="http://schemas.microsoft.com/office/word/2012/wordml" xmlns:w16cid="http://schemas.microsoft.com/office/word/2016/wordml/cid" xmlns:w16se="http://schemas.microsoft.com/office/word/2015/wordml/symex" xmlns:wpg="http://schemas.microsoft.com/office/word/2010/wordprocessingGroup" xmlns:wpi="http://schemas.microsoft.com/office/word/2010/wordprocessingInk" xmlns:wne="http://schemas.microsoft.com/office/word/2006/wordml" xmlns:wps="http://schemas.microsoft.com/office/word/2010/wordprocessingShape" mc:Ignorable="w14 w15 w16se w16cid wp14">
   <w:p>
     <w:pPr>
       <w:pStyle w:val="NormalWeb"/>
@@ -2901,7 +3131,31 @@
         <w:szCs w:val="14"/>
         <w:lang w:val="en-US"/>
       </w:rPr>
-      <w:t xml:space="preserve">© Paul Fremantle 2017.  Licensed under the This work is licensed under a </w:t>
+      <w:t xml:space="preserve">© </w:t>
+    </w:r>
+    <w:r>
+      <w:rPr>
+        <w:rFonts w:ascii="Montserrat" w:hAnsi="Montserrat" w:cstheme="minorBidi"/>
+        <w:color w:val="000000" w:themeColor="text1"/>
+        <w:kern w:val="24"/>
+        <w:sz w:val="14"/>
+        <w:szCs w:val="14"/>
+        <w:lang w:val="en-US"/>
+      </w:rPr>
+      <w:t xml:space="preserve">Julie Weeds 2019 adapted from </w:t>
+    </w:r>
+    <w:bookmarkStart w:id="0" w:name="_GoBack"/>
+    <w:bookmarkEnd w:id="0"/>
+    <w:r>
+      <w:rPr>
+        <w:rFonts w:ascii="Montserrat" w:hAnsi="Montserrat" w:cstheme="minorBidi"/>
+        <w:color w:val="000000" w:themeColor="text1"/>
+        <w:kern w:val="24"/>
+        <w:sz w:val="14"/>
+        <w:szCs w:val="14"/>
+        <w:lang w:val="en-US"/>
+      </w:rPr>
+      <w:t xml:space="preserve">Paul Fremantle 2017.  Licensed under the This work is licensed under a </w:t>
     </w:r>
   </w:p>
   <w:p>
@@ -3050,8 +3304,18 @@
 </w:ftr>
 </file>
 
+<file path=word/footer3.xml><?xml version="1.0" encoding="utf-8"?>
+<w:ftr xmlns:wpc="http://schemas.microsoft.com/office/word/2010/wordprocessingCanvas" xmlns:cx="http://schemas.microsoft.com/office/drawing/2014/chartex" xmlns:cx1="http://schemas.microsoft.com/office/drawing/2015/9/8/chartex" xmlns:cx2="http://schemas.microsoft.com/office/drawing/2015/10/21/chartex" xmlns:cx3="http://schemas.microsoft.com/office/drawing/2016/5/9/chartex" xmlns:cx4="http://schemas.microsoft.com/office/drawing/2016/5/10/chartex" xmlns:cx5="http://schemas.microsoft.com/office/drawing/2016/5/11/chartex" xmlns:cx6="http://schemas.microsoft.com/office/drawing/2016/5/12/chartex" xmlns:cx7="http://schemas.microsoft.com/office/drawing/2016/5/13/chartex" xmlns:cx8="http://schemas.microsoft.com/office/drawing/2016/5/14/chartex" xmlns:mc="http://schemas.openxmlformats.org/markup-compatibility/2006" xmlns:aink="http://schemas.microsoft.com/office/drawing/2016/ink" xmlns:am3d="http://schemas.microsoft.com/office/drawing/2017/model3d" xmlns:o="urn:schemas-microsoft-com:office:office" xmlns:r="http://schemas.openxmlformats.org/officeDocument/2006/relationships" xmlns:m="http://schemas.openxmlformats.org/officeDocument/2006/math" xmlns:v="urn:schemas-microsoft-com:vml" xmlns:wp14="http://schemas.microsoft.com/office/word/2010/wordprocessingDrawing" xmlns:wp="http://schemas.openxmlformats.org/drawingml/2006/wordprocessingDrawing" xmlns:w10="urn:schemas-microsoft-com:office:word" xmlns:w="http://schemas.openxmlformats.org/wordprocessingml/2006/main" xmlns:w14="http://schemas.microsoft.com/office/word/2010/wordml" xmlns:w15="http://schemas.microsoft.com/office/word/2012/wordml" xmlns:w16cid="http://schemas.microsoft.com/office/word/2016/wordml/cid" xmlns:w16se="http://schemas.microsoft.com/office/word/2015/wordml/symex" xmlns:wpg="http://schemas.microsoft.com/office/word/2010/wordprocessingGroup" xmlns:wpi="http://schemas.microsoft.com/office/word/2010/wordprocessingInk" xmlns:wne="http://schemas.microsoft.com/office/word/2006/wordml" xmlns:wps="http://schemas.microsoft.com/office/word/2010/wordprocessingShape" mc:Ignorable="w14 w15 w16se w16cid wp14">
+  <w:p>
+    <w:pPr>
+      <w:pStyle w:val="Footer"/>
+    </w:pPr>
+  </w:p>
+</w:ftr>
+</file>
+
 <file path=word/footnotes.xml><?xml version="1.0" encoding="utf-8"?>
-<w:footnotes xmlns:wpc="http://schemas.microsoft.com/office/word/2010/wordprocessingCanvas" xmlns:mo="http://schemas.microsoft.com/office/mac/office/2008/main" xmlns:mc="http://schemas.openxmlformats.org/markup-compatibility/2006" xmlns:mv="urn:schemas-microsoft-com:mac:vml" xmlns:o="urn:schemas-microsoft-com:office:office" xmlns:r="http://schemas.openxmlformats.org/officeDocument/2006/relationships" xmlns:m="http://schemas.openxmlformats.org/officeDocument/2006/math" xmlns:v="urn:schemas-microsoft-com:vml" xmlns:wp14="http://schemas.microsoft.com/office/word/2010/wordprocessingDrawing" xmlns:wp="http://schemas.openxmlformats.org/drawingml/2006/wordprocessingDrawing" xmlns:w10="urn:schemas-microsoft-com:office:word" xmlns:w="http://schemas.openxmlformats.org/wordprocessingml/2006/main" xmlns:w14="http://schemas.microsoft.com/office/word/2010/wordml" xmlns:wpg="http://schemas.microsoft.com/office/word/2010/wordprocessingGroup" xmlns:wpi="http://schemas.microsoft.com/office/word/2010/wordprocessingInk" xmlns:wne="http://schemas.microsoft.com/office/word/2006/wordml" xmlns:wps="http://schemas.microsoft.com/office/word/2010/wordprocessingShape" mc:Ignorable="w14 wp14">
+<w:footnotes xmlns:wpc="http://schemas.microsoft.com/office/word/2010/wordprocessingCanvas" xmlns:cx="http://schemas.microsoft.com/office/drawing/2014/chartex" xmlns:cx1="http://schemas.microsoft.com/office/drawing/2015/9/8/chartex" xmlns:cx2="http://schemas.microsoft.com/office/drawing/2015/10/21/chartex" xmlns:cx3="http://schemas.microsoft.com/office/drawing/2016/5/9/chartex" xmlns:cx4="http://schemas.microsoft.com/office/drawing/2016/5/10/chartex" xmlns:cx5="http://schemas.microsoft.com/office/drawing/2016/5/11/chartex" xmlns:cx6="http://schemas.microsoft.com/office/drawing/2016/5/12/chartex" xmlns:cx7="http://schemas.microsoft.com/office/drawing/2016/5/13/chartex" xmlns:cx8="http://schemas.microsoft.com/office/drawing/2016/5/14/chartex" xmlns:mc="http://schemas.openxmlformats.org/markup-compatibility/2006" xmlns:aink="http://schemas.microsoft.com/office/drawing/2016/ink" xmlns:am3d="http://schemas.microsoft.com/office/drawing/2017/model3d" xmlns:o="urn:schemas-microsoft-com:office:office" xmlns:r="http://schemas.openxmlformats.org/officeDocument/2006/relationships" xmlns:m="http://schemas.openxmlformats.org/officeDocument/2006/math" xmlns:v="urn:schemas-microsoft-com:vml" xmlns:wp14="http://schemas.microsoft.com/office/word/2010/wordprocessingDrawing" xmlns:wp="http://schemas.openxmlformats.org/drawingml/2006/wordprocessingDrawing" xmlns:w10="urn:schemas-microsoft-com:office:word" xmlns:w="http://schemas.openxmlformats.org/wordprocessingml/2006/main" xmlns:w14="http://schemas.microsoft.com/office/word/2010/wordml" xmlns:w15="http://schemas.microsoft.com/office/word/2012/wordml" xmlns:w16cid="http://schemas.microsoft.com/office/word/2016/wordml/cid" xmlns:w16se="http://schemas.microsoft.com/office/word/2015/wordml/symex" xmlns:wpg="http://schemas.microsoft.com/office/word/2010/wordprocessingGroup" xmlns:wpi="http://schemas.microsoft.com/office/word/2010/wordprocessingInk" xmlns:wne="http://schemas.microsoft.com/office/word/2006/wordml" xmlns:wps="http://schemas.microsoft.com/office/word/2010/wordprocessingShape" mc:Ignorable="w14 w15 w16se w16cid wp14">
   <w:footnote w:type="separator" w:id="-1">
     <w:p>
       <w:r>
@@ -3086,7 +3350,17 @@
 </file>
 
 <file path=word/header1.xml><?xml version="1.0" encoding="utf-8"?>
-<w:hdr xmlns:wpc="http://schemas.microsoft.com/office/word/2010/wordprocessingCanvas" xmlns:mo="http://schemas.microsoft.com/office/mac/office/2008/main" xmlns:mc="http://schemas.openxmlformats.org/markup-compatibility/2006" xmlns:mv="urn:schemas-microsoft-com:mac:vml" xmlns:o="urn:schemas-microsoft-com:office:office" xmlns:r="http://schemas.openxmlformats.org/officeDocument/2006/relationships" xmlns:m="http://schemas.openxmlformats.org/officeDocument/2006/math" xmlns:v="urn:schemas-microsoft-com:vml" xmlns:wp14="http://schemas.microsoft.com/office/word/2010/wordprocessingDrawing" xmlns:wp="http://schemas.openxmlformats.org/drawingml/2006/wordprocessingDrawing" xmlns:w10="urn:schemas-microsoft-com:office:word" xmlns:w="http://schemas.openxmlformats.org/wordprocessingml/2006/main" xmlns:w14="http://schemas.microsoft.com/office/word/2010/wordml" xmlns:wpg="http://schemas.microsoft.com/office/word/2010/wordprocessingGroup" xmlns:wpi="http://schemas.microsoft.com/office/word/2010/wordprocessingInk" xmlns:wne="http://schemas.microsoft.com/office/word/2006/wordml" xmlns:wps="http://schemas.microsoft.com/office/word/2010/wordprocessingShape" mc:Ignorable="w14 wp14">
+<w:hdr xmlns:wpc="http://schemas.microsoft.com/office/word/2010/wordprocessingCanvas" xmlns:cx="http://schemas.microsoft.com/office/drawing/2014/chartex" xmlns:cx1="http://schemas.microsoft.com/office/drawing/2015/9/8/chartex" xmlns:cx2="http://schemas.microsoft.com/office/drawing/2015/10/21/chartex" xmlns:cx3="http://schemas.microsoft.com/office/drawing/2016/5/9/chartex" xmlns:cx4="http://schemas.microsoft.com/office/drawing/2016/5/10/chartex" xmlns:cx5="http://schemas.microsoft.com/office/drawing/2016/5/11/chartex" xmlns:cx6="http://schemas.microsoft.com/office/drawing/2016/5/12/chartex" xmlns:cx7="http://schemas.microsoft.com/office/drawing/2016/5/13/chartex" xmlns:cx8="http://schemas.microsoft.com/office/drawing/2016/5/14/chartex" xmlns:mc="http://schemas.openxmlformats.org/markup-compatibility/2006" xmlns:aink="http://schemas.microsoft.com/office/drawing/2016/ink" xmlns:am3d="http://schemas.microsoft.com/office/drawing/2017/model3d" xmlns:o="urn:schemas-microsoft-com:office:office" xmlns:r="http://schemas.openxmlformats.org/officeDocument/2006/relationships" xmlns:m="http://schemas.openxmlformats.org/officeDocument/2006/math" xmlns:v="urn:schemas-microsoft-com:vml" xmlns:wp14="http://schemas.microsoft.com/office/word/2010/wordprocessingDrawing" xmlns:wp="http://schemas.openxmlformats.org/drawingml/2006/wordprocessingDrawing" xmlns:w10="urn:schemas-microsoft-com:office:word" xmlns:w="http://schemas.openxmlformats.org/wordprocessingml/2006/main" xmlns:w14="http://schemas.microsoft.com/office/word/2010/wordml" xmlns:w15="http://schemas.microsoft.com/office/word/2012/wordml" xmlns:w16cid="http://schemas.microsoft.com/office/word/2016/wordml/cid" xmlns:w16se="http://schemas.microsoft.com/office/word/2015/wordml/symex" xmlns:wpg="http://schemas.microsoft.com/office/word/2010/wordprocessingGroup" xmlns:wpi="http://schemas.microsoft.com/office/word/2010/wordprocessingInk" xmlns:wne="http://schemas.microsoft.com/office/word/2006/wordml" xmlns:wps="http://schemas.microsoft.com/office/word/2010/wordprocessingShape" mc:Ignorable="w14 w15 w16se w16cid wp14">
+  <w:p>
+    <w:pPr>
+      <w:pStyle w:val="Header"/>
+    </w:pPr>
+  </w:p>
+</w:hdr>
+</file>
+
+<file path=word/header2.xml><?xml version="1.0" encoding="utf-8"?>
+<w:hdr xmlns:wpc="http://schemas.microsoft.com/office/word/2010/wordprocessingCanvas" xmlns:cx="http://schemas.microsoft.com/office/drawing/2014/chartex" xmlns:cx1="http://schemas.microsoft.com/office/drawing/2015/9/8/chartex" xmlns:cx2="http://schemas.microsoft.com/office/drawing/2015/10/21/chartex" xmlns:cx3="http://schemas.microsoft.com/office/drawing/2016/5/9/chartex" xmlns:cx4="http://schemas.microsoft.com/office/drawing/2016/5/10/chartex" xmlns:cx5="http://schemas.microsoft.com/office/drawing/2016/5/11/chartex" xmlns:cx6="http://schemas.microsoft.com/office/drawing/2016/5/12/chartex" xmlns:cx7="http://schemas.microsoft.com/office/drawing/2016/5/13/chartex" xmlns:cx8="http://schemas.microsoft.com/office/drawing/2016/5/14/chartex" xmlns:mc="http://schemas.openxmlformats.org/markup-compatibility/2006" xmlns:aink="http://schemas.microsoft.com/office/drawing/2016/ink" xmlns:am3d="http://schemas.microsoft.com/office/drawing/2017/model3d" xmlns:o="urn:schemas-microsoft-com:office:office" xmlns:r="http://schemas.openxmlformats.org/officeDocument/2006/relationships" xmlns:m="http://schemas.openxmlformats.org/officeDocument/2006/math" xmlns:v="urn:schemas-microsoft-com:vml" xmlns:wp14="http://schemas.microsoft.com/office/word/2010/wordprocessingDrawing" xmlns:wp="http://schemas.openxmlformats.org/drawingml/2006/wordprocessingDrawing" xmlns:w10="urn:schemas-microsoft-com:office:word" xmlns:w="http://schemas.openxmlformats.org/wordprocessingml/2006/main" xmlns:w14="http://schemas.microsoft.com/office/word/2010/wordml" xmlns:w15="http://schemas.microsoft.com/office/word/2012/wordml" xmlns:w16cid="http://schemas.microsoft.com/office/word/2016/wordml/cid" xmlns:w16se="http://schemas.microsoft.com/office/word/2015/wordml/symex" xmlns:wpg="http://schemas.microsoft.com/office/word/2010/wordprocessingGroup" xmlns:wpi="http://schemas.microsoft.com/office/word/2010/wordprocessingInk" xmlns:wne="http://schemas.microsoft.com/office/word/2006/wordml" xmlns:wps="http://schemas.microsoft.com/office/word/2010/wordprocessingShape" mc:Ignorable="w14 w15 w16se w16cid wp14">
   <w:p>
     <w:pPr>
       <w:pStyle w:val="Header"/>
@@ -3107,9 +3381,19 @@
 </w:hdr>
 </file>
 
+<file path=word/header3.xml><?xml version="1.0" encoding="utf-8"?>
+<w:hdr xmlns:wpc="http://schemas.microsoft.com/office/word/2010/wordprocessingCanvas" xmlns:cx="http://schemas.microsoft.com/office/drawing/2014/chartex" xmlns:cx1="http://schemas.microsoft.com/office/drawing/2015/9/8/chartex" xmlns:cx2="http://schemas.microsoft.com/office/drawing/2015/10/21/chartex" xmlns:cx3="http://schemas.microsoft.com/office/drawing/2016/5/9/chartex" xmlns:cx4="http://schemas.microsoft.com/office/drawing/2016/5/10/chartex" xmlns:cx5="http://schemas.microsoft.com/office/drawing/2016/5/11/chartex" xmlns:cx6="http://schemas.microsoft.com/office/drawing/2016/5/12/chartex" xmlns:cx7="http://schemas.microsoft.com/office/drawing/2016/5/13/chartex" xmlns:cx8="http://schemas.microsoft.com/office/drawing/2016/5/14/chartex" xmlns:mc="http://schemas.openxmlformats.org/markup-compatibility/2006" xmlns:aink="http://schemas.microsoft.com/office/drawing/2016/ink" xmlns:am3d="http://schemas.microsoft.com/office/drawing/2017/model3d" xmlns:o="urn:schemas-microsoft-com:office:office" xmlns:r="http://schemas.openxmlformats.org/officeDocument/2006/relationships" xmlns:m="http://schemas.openxmlformats.org/officeDocument/2006/math" xmlns:v="urn:schemas-microsoft-com:vml" xmlns:wp14="http://schemas.microsoft.com/office/word/2010/wordprocessingDrawing" xmlns:wp="http://schemas.openxmlformats.org/drawingml/2006/wordprocessingDrawing" xmlns:w10="urn:schemas-microsoft-com:office:word" xmlns:w="http://schemas.openxmlformats.org/wordprocessingml/2006/main" xmlns:w14="http://schemas.microsoft.com/office/word/2010/wordml" xmlns:w15="http://schemas.microsoft.com/office/word/2012/wordml" xmlns:w16cid="http://schemas.microsoft.com/office/word/2016/wordml/cid" xmlns:w16se="http://schemas.microsoft.com/office/word/2015/wordml/symex" xmlns:wpg="http://schemas.microsoft.com/office/word/2010/wordprocessingGroup" xmlns:wpi="http://schemas.microsoft.com/office/word/2010/wordprocessingInk" xmlns:wne="http://schemas.microsoft.com/office/word/2006/wordml" xmlns:wps="http://schemas.microsoft.com/office/word/2010/wordprocessingShape" mc:Ignorable="w14 w15 w16se w16cid wp14">
+  <w:p>
+    <w:pPr>
+      <w:pStyle w:val="Header"/>
+    </w:pPr>
+  </w:p>
+</w:hdr>
+</file>
+
 <file path=word/numbering.xml><?xml version="1.0" encoding="utf-8"?>
-<w:numbering xmlns:wpc="http://schemas.microsoft.com/office/word/2010/wordprocessingCanvas" xmlns:mo="http://schemas.microsoft.com/office/mac/office/2008/main" xmlns:mc="http://schemas.openxmlformats.org/markup-compatibility/2006" xmlns:mv="urn:schemas-microsoft-com:mac:vml" xmlns:o="urn:schemas-microsoft-com:office:office" xmlns:r="http://schemas.openxmlformats.org/officeDocument/2006/relationships" xmlns:m="http://schemas.openxmlformats.org/officeDocument/2006/math" xmlns:v="urn:schemas-microsoft-com:vml" xmlns:wp14="http://schemas.microsoft.com/office/word/2010/wordprocessingDrawing" xmlns:wp="http://schemas.openxmlformats.org/drawingml/2006/wordprocessingDrawing" xmlns:w10="urn:schemas-microsoft-com:office:word" xmlns:w="http://schemas.openxmlformats.org/wordprocessingml/2006/main" xmlns:w14="http://schemas.microsoft.com/office/word/2010/wordml" xmlns:wpg="http://schemas.microsoft.com/office/word/2010/wordprocessingGroup" xmlns:wpi="http://schemas.microsoft.com/office/word/2010/wordprocessingInk" xmlns:wne="http://schemas.microsoft.com/office/word/2006/wordml" xmlns:wps="http://schemas.microsoft.com/office/word/2010/wordprocessingShape" mc:Ignorable="w14 wp14">
-  <w:abstractNum w:abstractNumId="0">
+<w:numbering xmlns:wpc="http://schemas.microsoft.com/office/word/2010/wordprocessingCanvas" xmlns:cx="http://schemas.microsoft.com/office/drawing/2014/chartex" xmlns:cx1="http://schemas.microsoft.com/office/drawing/2015/9/8/chartex" xmlns:cx2="http://schemas.microsoft.com/office/drawing/2015/10/21/chartex" xmlns:cx3="http://schemas.microsoft.com/office/drawing/2016/5/9/chartex" xmlns:cx4="http://schemas.microsoft.com/office/drawing/2016/5/10/chartex" xmlns:cx5="http://schemas.microsoft.com/office/drawing/2016/5/11/chartex" xmlns:cx6="http://schemas.microsoft.com/office/drawing/2016/5/12/chartex" xmlns:cx7="http://schemas.microsoft.com/office/drawing/2016/5/13/chartex" xmlns:cx8="http://schemas.microsoft.com/office/drawing/2016/5/14/chartex" xmlns:mc="http://schemas.openxmlformats.org/markup-compatibility/2006" xmlns:aink="http://schemas.microsoft.com/office/drawing/2016/ink" xmlns:am3d="http://schemas.microsoft.com/office/drawing/2017/model3d" xmlns:o="urn:schemas-microsoft-com:office:office" xmlns:r="http://schemas.openxmlformats.org/officeDocument/2006/relationships" xmlns:m="http://schemas.openxmlformats.org/officeDocument/2006/math" xmlns:v="urn:schemas-microsoft-com:vml" xmlns:wp14="http://schemas.microsoft.com/office/word/2010/wordprocessingDrawing" xmlns:wp="http://schemas.openxmlformats.org/drawingml/2006/wordprocessingDrawing" xmlns:w10="urn:schemas-microsoft-com:office:word" xmlns:w="http://schemas.openxmlformats.org/wordprocessingml/2006/main" xmlns:w14="http://schemas.microsoft.com/office/word/2010/wordml" xmlns:w15="http://schemas.microsoft.com/office/word/2012/wordml" xmlns:w16cid="http://schemas.microsoft.com/office/word/2016/wordml/cid" xmlns:w16se="http://schemas.microsoft.com/office/word/2015/wordml/symex" xmlns:wpg="http://schemas.microsoft.com/office/word/2010/wordprocessingGroup" xmlns:wpi="http://schemas.microsoft.com/office/word/2010/wordprocessingInk" xmlns:wne="http://schemas.microsoft.com/office/word/2006/wordml" xmlns:wps="http://schemas.microsoft.com/office/word/2010/wordprocessingShape" mc:Ignorable="w14 w15 w16se w16cid wp14">
+  <w:abstractNum w:abstractNumId="0" w15:restartNumberingAfterBreak="0">
     <w:nsid w:val="013D3688"/>
     <w:multiLevelType w:val="hybridMultilevel"/>
     <w:tmpl w:val="F70E7232"/>
@@ -3198,7 +3482,7 @@
       </w:pPr>
     </w:lvl>
   </w:abstractNum>
-  <w:abstractNum w:abstractNumId="1">
+  <w:abstractNum w:abstractNumId="1" w15:restartNumberingAfterBreak="0">
     <w:nsid w:val="11007045"/>
     <w:multiLevelType w:val="hybridMultilevel"/>
     <w:tmpl w:val="D9A62F76"/>
@@ -3287,7 +3571,7 @@
       </w:pPr>
     </w:lvl>
   </w:abstractNum>
-  <w:abstractNum w:abstractNumId="2">
+  <w:abstractNum w:abstractNumId="2" w15:restartNumberingAfterBreak="0">
     <w:nsid w:val="2D5E2B89"/>
     <w:multiLevelType w:val="hybridMultilevel"/>
     <w:tmpl w:val="0D5E4412"/>
@@ -3376,7 +3660,7 @@
       </w:pPr>
     </w:lvl>
   </w:abstractNum>
-  <w:abstractNum w:abstractNumId="3">
+  <w:abstractNum w:abstractNumId="3" w15:restartNumberingAfterBreak="0">
     <w:nsid w:val="3B597FE5"/>
     <w:multiLevelType w:val="hybridMultilevel"/>
     <w:tmpl w:val="D9A62F76"/>
@@ -3465,7 +3749,7 @@
       </w:pPr>
     </w:lvl>
   </w:abstractNum>
-  <w:abstractNum w:abstractNumId="4">
+  <w:abstractNum w:abstractNumId="4" w15:restartNumberingAfterBreak="0">
     <w:nsid w:val="48F8272D"/>
     <w:multiLevelType w:val="hybridMultilevel"/>
     <w:tmpl w:val="3108852A"/>
@@ -3554,10 +3838,10 @@
       </w:pPr>
     </w:lvl>
   </w:abstractNum>
-  <w:abstractNum w:abstractNumId="5">
+  <w:abstractNum w:abstractNumId="5" w15:restartNumberingAfterBreak="0">
     <w:nsid w:val="4E6D6336"/>
     <w:multiLevelType w:val="hybridMultilevel"/>
-    <w:tmpl w:val="4DA63B66"/>
+    <w:tmpl w:val="32F65C28"/>
     <w:lvl w:ilvl="0" w:tplc="0409000F">
       <w:start w:val="1"/>
       <w:numFmt w:val="decimal"/>
@@ -3643,7 +3927,7 @@
       </w:pPr>
     </w:lvl>
   </w:abstractNum>
-  <w:abstractNum w:abstractNumId="6">
+  <w:abstractNum w:abstractNumId="6" w15:restartNumberingAfterBreak="0">
     <w:nsid w:val="4F4D005B"/>
     <w:multiLevelType w:val="hybridMultilevel"/>
     <w:tmpl w:val="AAFAED0E"/>
@@ -3732,7 +4016,7 @@
       </w:pPr>
     </w:lvl>
   </w:abstractNum>
-  <w:abstractNum w:abstractNumId="7">
+  <w:abstractNum w:abstractNumId="7" w15:restartNumberingAfterBreak="0">
     <w:nsid w:val="4FD14274"/>
     <w:multiLevelType w:val="hybridMultilevel"/>
     <w:tmpl w:val="5C86EA2A"/>
@@ -3821,7 +4105,7 @@
       </w:pPr>
     </w:lvl>
   </w:abstractNum>
-  <w:abstractNum w:abstractNumId="8">
+  <w:abstractNum w:abstractNumId="8" w15:restartNumberingAfterBreak="0">
     <w:nsid w:val="66DE194E"/>
     <w:multiLevelType w:val="hybridMultilevel"/>
     <w:tmpl w:val="03041D2C"/>
@@ -3934,7 +4218,7 @@
       </w:rPr>
     </w:lvl>
   </w:abstractNum>
-  <w:abstractNum w:abstractNumId="9">
+  <w:abstractNum w:abstractNumId="9" w15:restartNumberingAfterBreak="0">
     <w:nsid w:val="68635A4F"/>
     <w:multiLevelType w:val="hybridMultilevel"/>
     <w:tmpl w:val="AAFAED0E"/>
@@ -4057,7 +4341,7 @@
 </file>
 
 <file path=word/styles.xml><?xml version="1.0" encoding="utf-8"?>
-<w:styles xmlns:mc="http://schemas.openxmlformats.org/markup-compatibility/2006" xmlns:r="http://schemas.openxmlformats.org/officeDocument/2006/relationships" xmlns:w="http://schemas.openxmlformats.org/wordprocessingml/2006/main" xmlns:w14="http://schemas.microsoft.com/office/word/2010/wordml" mc:Ignorable="w14">
+<w:styles xmlns:mc="http://schemas.openxmlformats.org/markup-compatibility/2006" xmlns:r="http://schemas.openxmlformats.org/officeDocument/2006/relationships" xmlns:w="http://schemas.openxmlformats.org/wordprocessingml/2006/main" xmlns:w14="http://schemas.microsoft.com/office/word/2010/wordml" xmlns:w15="http://schemas.microsoft.com/office/word/2012/wordml" xmlns:w16cid="http://schemas.microsoft.com/office/word/2016/wordml/cid" xmlns:w16se="http://schemas.microsoft.com/office/word/2015/wordml/symex" mc:Ignorable="w14 w15 w16se w16cid">
   <w:docDefaults>
     <w:rPrDefault>
       <w:rPr>
@@ -4069,144 +4353,373 @@
     </w:rPrDefault>
     <w:pPrDefault/>
   </w:docDefaults>
-  <w:latentStyles w:defLockedState="0" w:defUIPriority="99" w:defSemiHidden="1" w:defUnhideWhenUsed="1" w:defQFormat="0" w:count="276">
-    <w:lsdException w:name="Normal" w:semiHidden="0" w:uiPriority="0" w:unhideWhenUsed="0" w:qFormat="1"/>
-    <w:lsdException w:name="heading 1" w:semiHidden="0" w:uiPriority="9" w:unhideWhenUsed="0" w:qFormat="1"/>
-    <w:lsdException w:name="heading 2" w:uiPriority="9" w:qFormat="1"/>
-    <w:lsdException w:name="heading 3" w:uiPriority="9" w:qFormat="1"/>
-    <w:lsdException w:name="heading 4" w:uiPriority="9" w:qFormat="1"/>
-    <w:lsdException w:name="heading 5" w:uiPriority="9" w:qFormat="1"/>
-    <w:lsdException w:name="heading 6" w:uiPriority="9" w:qFormat="1"/>
-    <w:lsdException w:name="heading 7" w:uiPriority="9" w:qFormat="1"/>
-    <w:lsdException w:name="heading 8" w:uiPriority="9" w:qFormat="1"/>
-    <w:lsdException w:name="heading 9" w:uiPriority="9" w:qFormat="1"/>
-    <w:lsdException w:name="toc 1" w:uiPriority="39"/>
-    <w:lsdException w:name="toc 2" w:uiPriority="39"/>
-    <w:lsdException w:name="toc 3" w:uiPriority="39"/>
-    <w:lsdException w:name="toc 4" w:uiPriority="39"/>
-    <w:lsdException w:name="toc 5" w:uiPriority="39"/>
-    <w:lsdException w:name="toc 6" w:uiPriority="39"/>
-    <w:lsdException w:name="toc 7" w:uiPriority="39"/>
-    <w:lsdException w:name="toc 8" w:uiPriority="39"/>
-    <w:lsdException w:name="toc 9" w:uiPriority="39"/>
-    <w:lsdException w:name="caption" w:uiPriority="35" w:qFormat="1"/>
-    <w:lsdException w:name="Title" w:semiHidden="0" w:uiPriority="10" w:unhideWhenUsed="0" w:qFormat="1"/>
-    <w:lsdException w:name="Default Paragraph Font" w:uiPriority="1"/>
-    <w:lsdException w:name="Subtitle" w:semiHidden="0" w:uiPriority="11" w:unhideWhenUsed="0" w:qFormat="1"/>
-    <w:lsdException w:name="Strong" w:semiHidden="0" w:uiPriority="22" w:unhideWhenUsed="0" w:qFormat="1"/>
-    <w:lsdException w:name="Emphasis" w:semiHidden="0" w:uiPriority="20" w:unhideWhenUsed="0" w:qFormat="1"/>
-    <w:lsdException w:name="Table Grid" w:semiHidden="0" w:uiPriority="59" w:unhideWhenUsed="0"/>
-    <w:lsdException w:name="Placeholder Text" w:unhideWhenUsed="0"/>
-    <w:lsdException w:name="No Spacing" w:semiHidden="0" w:uiPriority="1" w:unhideWhenUsed="0" w:qFormat="1"/>
-    <w:lsdException w:name="Light Shading" w:semiHidden="0" w:uiPriority="60" w:unhideWhenUsed="0"/>
-    <w:lsdException w:name="Light List" w:semiHidden="0" w:uiPriority="61" w:unhideWhenUsed="0"/>
-    <w:lsdException w:name="Light Grid" w:semiHidden="0" w:uiPriority="62" w:unhideWhenUsed="0"/>
-    <w:lsdException w:name="Medium Shading 1" w:semiHidden="0" w:uiPriority="63" w:unhideWhenUsed="0"/>
-    <w:lsdException w:name="Medium Shading 2" w:semiHidden="0" w:uiPriority="64" w:unhideWhenUsed="0"/>
-    <w:lsdException w:name="Medium List 1" w:semiHidden="0" w:uiPriority="65" w:unhideWhenUsed="0"/>
-    <w:lsdException w:name="Medium List 2" w:semiHidden="0" w:uiPriority="66" w:unhideWhenUsed="0"/>
-    <w:lsdException w:name="Medium Grid 1" w:semiHidden="0" w:uiPriority="67" w:unhideWhenUsed="0"/>
-    <w:lsdException w:name="Medium Grid 2" w:semiHidden="0" w:uiPriority="68" w:unhideWhenUsed="0"/>
-    <w:lsdException w:name="Medium Grid 3" w:semiHidden="0" w:uiPriority="69" w:unhideWhenUsed="0"/>
-    <w:lsdException w:name="Dark List" w:semiHidden="0" w:uiPriority="70" w:unhideWhenUsed="0"/>
-    <w:lsdException w:name="Colorful Shading" w:semiHidden="0" w:uiPriority="71" w:unhideWhenUsed="0"/>
-    <w:lsdException w:name="Colorful List" w:semiHidden="0" w:uiPriority="72" w:unhideWhenUsed="0"/>
-    <w:lsdException w:name="Colorful Grid" w:semiHidden="0" w:uiPriority="73" w:unhideWhenUsed="0"/>
-    <w:lsdException w:name="Light Shading Accent 1" w:semiHidden="0" w:uiPriority="60" w:unhideWhenUsed="0"/>
-    <w:lsdException w:name="Light List Accent 1" w:semiHidden="0" w:uiPriority="61" w:unhideWhenUsed="0"/>
-    <w:lsdException w:name="Light Grid Accent 1" w:semiHidden="0" w:uiPriority="62" w:unhideWhenUsed="0"/>
-    <w:lsdException w:name="Medium Shading 1 Accent 1" w:semiHidden="0" w:uiPriority="63" w:unhideWhenUsed="0"/>
-    <w:lsdException w:name="Medium Shading 2 Accent 1" w:semiHidden="0" w:uiPriority="64" w:unhideWhenUsed="0"/>
-    <w:lsdException w:name="Medium List 1 Accent 1" w:semiHidden="0" w:uiPriority="65" w:unhideWhenUsed="0"/>
-    <w:lsdException w:name="Revision" w:unhideWhenUsed="0"/>
-    <w:lsdException w:name="List Paragraph" w:semiHidden="0" w:uiPriority="34" w:unhideWhenUsed="0" w:qFormat="1"/>
-    <w:lsdException w:name="Quote" w:semiHidden="0" w:uiPriority="29" w:unhideWhenUsed="0" w:qFormat="1"/>
-    <w:lsdException w:name="Intense Quote" w:semiHidden="0" w:uiPriority="30" w:unhideWhenUsed="0" w:qFormat="1"/>
-    <w:lsdException w:name="Medium List 2 Accent 1" w:semiHidden="0" w:uiPriority="66" w:unhideWhenUsed="0"/>
-    <w:lsdException w:name="Medium Grid 1 Accent 1" w:semiHidden="0" w:uiPriority="67" w:unhideWhenUsed="0"/>
-    <w:lsdException w:name="Medium Grid 2 Accent 1" w:semiHidden="0" w:uiPriority="68" w:unhideWhenUsed="0"/>
-    <w:lsdException w:name="Medium Grid 3 Accent 1" w:semiHidden="0" w:uiPriority="69" w:unhideWhenUsed="0"/>
-    <w:lsdException w:name="Dark List Accent 1" w:semiHidden="0" w:uiPriority="70" w:unhideWhenUsed="0"/>
-    <w:lsdException w:name="Colorful Shading Accent 1" w:semiHidden="0" w:uiPriority="71" w:unhideWhenUsed="0"/>
-    <w:lsdException w:name="Colorful List Accent 1" w:semiHidden="0" w:uiPriority="72" w:unhideWhenUsed="0"/>
-    <w:lsdException w:name="Colorful Grid Accent 1" w:semiHidden="0" w:uiPriority="73" w:unhideWhenUsed="0"/>
-    <w:lsdException w:name="Light Shading Accent 2" w:semiHidden="0" w:uiPriority="60" w:unhideWhenUsed="0"/>
-    <w:lsdException w:name="Light List Accent 2" w:semiHidden="0" w:uiPriority="61" w:unhideWhenUsed="0"/>
-    <w:lsdException w:name="Light Grid Accent 2" w:semiHidden="0" w:uiPriority="62" w:unhideWhenUsed="0"/>
-    <w:lsdException w:name="Medium Shading 1 Accent 2" w:semiHidden="0" w:uiPriority="63" w:unhideWhenUsed="0"/>
-    <w:lsdException w:name="Medium Shading 2 Accent 2" w:semiHidden="0" w:uiPriority="64" w:unhideWhenUsed="0"/>
-    <w:lsdException w:name="Medium List 1 Accent 2" w:semiHidden="0" w:uiPriority="65" w:unhideWhenUsed="0"/>
-    <w:lsdException w:name="Medium List 2 Accent 2" w:semiHidden="0" w:uiPriority="66" w:unhideWhenUsed="0"/>
-    <w:lsdException w:name="Medium Grid 1 Accent 2" w:semiHidden="0" w:uiPriority="67" w:unhideWhenUsed="0"/>
-    <w:lsdException w:name="Medium Grid 2 Accent 2" w:semiHidden="0" w:uiPriority="68" w:unhideWhenUsed="0"/>
-    <w:lsdException w:name="Medium Grid 3 Accent 2" w:semiHidden="0" w:uiPriority="69" w:unhideWhenUsed="0"/>
-    <w:lsdException w:name="Dark List Accent 2" w:semiHidden="0" w:uiPriority="70" w:unhideWhenUsed="0"/>
-    <w:lsdException w:name="Colorful Shading Accent 2" w:semiHidden="0" w:uiPriority="71" w:unhideWhenUsed="0"/>
-    <w:lsdException w:name="Colorful List Accent 2" w:semiHidden="0" w:uiPriority="72" w:unhideWhenUsed="0"/>
-    <w:lsdException w:name="Colorful Grid Accent 2" w:semiHidden="0" w:uiPriority="73" w:unhideWhenUsed="0"/>
-    <w:lsdException w:name="Light Shading Accent 3" w:semiHidden="0" w:uiPriority="60" w:unhideWhenUsed="0"/>
-    <w:lsdException w:name="Light List Accent 3" w:semiHidden="0" w:uiPriority="61" w:unhideWhenUsed="0"/>
-    <w:lsdException w:name="Light Grid Accent 3" w:semiHidden="0" w:uiPriority="62" w:unhideWhenUsed="0"/>
-    <w:lsdException w:name="Medium Shading 1 Accent 3" w:semiHidden="0" w:uiPriority="63" w:unhideWhenUsed="0"/>
-    <w:lsdException w:name="Medium Shading 2 Accent 3" w:semiHidden="0" w:uiPriority="64" w:unhideWhenUsed="0"/>
-    <w:lsdException w:name="Medium List 1 Accent 3" w:semiHidden="0" w:uiPriority="65" w:unhideWhenUsed="0"/>
-    <w:lsdException w:name="Medium List 2 Accent 3" w:semiHidden="0" w:uiPriority="66" w:unhideWhenUsed="0"/>
-    <w:lsdException w:name="Medium Grid 1 Accent 3" w:semiHidden="0" w:uiPriority="67" w:unhideWhenUsed="0"/>
-    <w:lsdException w:name="Medium Grid 2 Accent 3" w:semiHidden="0" w:uiPriority="68" w:unhideWhenUsed="0"/>
-    <w:lsdException w:name="Medium Grid 3 Accent 3" w:semiHidden="0" w:uiPriority="69" w:unhideWhenUsed="0"/>
-    <w:lsdException w:name="Dark List Accent 3" w:semiHidden="0" w:uiPriority="70" w:unhideWhenUsed="0"/>
-    <w:lsdException w:name="Colorful Shading Accent 3" w:semiHidden="0" w:uiPriority="71" w:unhideWhenUsed="0"/>
-    <w:lsdException w:name="Colorful List Accent 3" w:semiHidden="0" w:uiPriority="72" w:unhideWhenUsed="0"/>
-    <w:lsdException w:name="Colorful Grid Accent 3" w:semiHidden="0" w:uiPriority="73" w:unhideWhenUsed="0"/>
-    <w:lsdException w:name="Light Shading Accent 4" w:semiHidden="0" w:uiPriority="60" w:unhideWhenUsed="0"/>
-    <w:lsdException w:name="Light List Accent 4" w:semiHidden="0" w:uiPriority="61" w:unhideWhenUsed="0"/>
-    <w:lsdException w:name="Light Grid Accent 4" w:semiHidden="0" w:uiPriority="62" w:unhideWhenUsed="0"/>
-    <w:lsdException w:name="Medium Shading 1 Accent 4" w:semiHidden="0" w:uiPriority="63" w:unhideWhenUsed="0"/>
-    <w:lsdException w:name="Medium Shading 2 Accent 4" w:semiHidden="0" w:uiPriority="64" w:unhideWhenUsed="0"/>
-    <w:lsdException w:name="Medium List 1 Accent 4" w:semiHidden="0" w:uiPriority="65" w:unhideWhenUsed="0"/>
-    <w:lsdException w:name="Medium List 2 Accent 4" w:semiHidden="0" w:uiPriority="66" w:unhideWhenUsed="0"/>
-    <w:lsdException w:name="Medium Grid 1 Accent 4" w:semiHidden="0" w:uiPriority="67" w:unhideWhenUsed="0"/>
-    <w:lsdException w:name="Medium Grid 2 Accent 4" w:semiHidden="0" w:uiPriority="68" w:unhideWhenUsed="0"/>
-    <w:lsdException w:name="Medium Grid 3 Accent 4" w:semiHidden="0" w:uiPriority="69" w:unhideWhenUsed="0"/>
-    <w:lsdException w:name="Dark List Accent 4" w:semiHidden="0" w:uiPriority="70" w:unhideWhenUsed="0"/>
-    <w:lsdException w:name="Colorful Shading Accent 4" w:semiHidden="0" w:uiPriority="71" w:unhideWhenUsed="0"/>
-    <w:lsdException w:name="Colorful List Accent 4" w:semiHidden="0" w:uiPriority="72" w:unhideWhenUsed="0"/>
-    <w:lsdException w:name="Colorful Grid Accent 4" w:semiHidden="0" w:uiPriority="73" w:unhideWhenUsed="0"/>
-    <w:lsdException w:name="Light Shading Accent 5" w:semiHidden="0" w:uiPriority="60" w:unhideWhenUsed="0"/>
-    <w:lsdException w:name="Light List Accent 5" w:semiHidden="0" w:uiPriority="61" w:unhideWhenUsed="0"/>
-    <w:lsdException w:name="Light Grid Accent 5" w:semiHidden="0" w:uiPriority="62" w:unhideWhenUsed="0"/>
-    <w:lsdException w:name="Medium Shading 1 Accent 5" w:semiHidden="0" w:uiPriority="63" w:unhideWhenUsed="0"/>
-    <w:lsdException w:name="Medium Shading 2 Accent 5" w:semiHidden="0" w:uiPriority="64" w:unhideWhenUsed="0"/>
-    <w:lsdException w:name="Medium List 1 Accent 5" w:semiHidden="0" w:uiPriority="65" w:unhideWhenUsed="0"/>
-    <w:lsdException w:name="Medium List 2 Accent 5" w:semiHidden="0" w:uiPriority="66" w:unhideWhenUsed="0"/>
-    <w:lsdException w:name="Medium Grid 1 Accent 5" w:semiHidden="0" w:uiPriority="67" w:unhideWhenUsed="0"/>
-    <w:lsdException w:name="Medium Grid 2 Accent 5" w:semiHidden="0" w:uiPriority="68" w:unhideWhenUsed="0"/>
-    <w:lsdException w:name="Medium Grid 3 Accent 5" w:semiHidden="0" w:uiPriority="69" w:unhideWhenUsed="0"/>
-    <w:lsdException w:name="Dark List Accent 5" w:semiHidden="0" w:uiPriority="70" w:unhideWhenUsed="0"/>
-    <w:lsdException w:name="Colorful Shading Accent 5" w:semiHidden="0" w:uiPriority="71" w:unhideWhenUsed="0"/>
-    <w:lsdException w:name="Colorful List Accent 5" w:semiHidden="0" w:uiPriority="72" w:unhideWhenUsed="0"/>
-    <w:lsdException w:name="Colorful Grid Accent 5" w:semiHidden="0" w:uiPriority="73" w:unhideWhenUsed="0"/>
-    <w:lsdException w:name="Light Shading Accent 6" w:semiHidden="0" w:uiPriority="60" w:unhideWhenUsed="0"/>
-    <w:lsdException w:name="Light List Accent 6" w:semiHidden="0" w:uiPriority="61" w:unhideWhenUsed="0"/>
-    <w:lsdException w:name="Light Grid Accent 6" w:semiHidden="0" w:uiPriority="62" w:unhideWhenUsed="0"/>
-    <w:lsdException w:name="Medium Shading 1 Accent 6" w:semiHidden="0" w:uiPriority="63" w:unhideWhenUsed="0"/>
-    <w:lsdException w:name="Medium Shading 2 Accent 6" w:semiHidden="0" w:uiPriority="64" w:unhideWhenUsed="0"/>
-    <w:lsdException w:name="Medium List 1 Accent 6" w:semiHidden="0" w:uiPriority="65" w:unhideWhenUsed="0"/>
-    <w:lsdException w:name="Medium List 2 Accent 6" w:semiHidden="0" w:uiPriority="66" w:unhideWhenUsed="0"/>
-    <w:lsdException w:name="Medium Grid 1 Accent 6" w:semiHidden="0" w:uiPriority="67" w:unhideWhenUsed="0"/>
-    <w:lsdException w:name="Medium Grid 2 Accent 6" w:semiHidden="0" w:uiPriority="68" w:unhideWhenUsed="0"/>
-    <w:lsdException w:name="Medium Grid 3 Accent 6" w:semiHidden="0" w:uiPriority="69" w:unhideWhenUsed="0"/>
-    <w:lsdException w:name="Dark List Accent 6" w:semiHidden="0" w:uiPriority="70" w:unhideWhenUsed="0"/>
-    <w:lsdException w:name="Colorful Shading Accent 6" w:semiHidden="0" w:uiPriority="71" w:unhideWhenUsed="0"/>
-    <w:lsdException w:name="Colorful List Accent 6" w:semiHidden="0" w:uiPriority="72" w:unhideWhenUsed="0"/>
-    <w:lsdException w:name="Colorful Grid Accent 6" w:semiHidden="0" w:uiPriority="73" w:unhideWhenUsed="0"/>
-    <w:lsdException w:name="Subtle Emphasis" w:semiHidden="0" w:uiPriority="19" w:unhideWhenUsed="0" w:qFormat="1"/>
-    <w:lsdException w:name="Intense Emphasis" w:semiHidden="0" w:uiPriority="21" w:unhideWhenUsed="0" w:qFormat="1"/>
-    <w:lsdException w:name="Subtle Reference" w:semiHidden="0" w:uiPriority="31" w:unhideWhenUsed="0" w:qFormat="1"/>
-    <w:lsdException w:name="Intense Reference" w:semiHidden="0" w:uiPriority="32" w:unhideWhenUsed="0" w:qFormat="1"/>
-    <w:lsdException w:name="Book Title" w:semiHidden="0" w:uiPriority="33" w:unhideWhenUsed="0" w:qFormat="1"/>
-    <w:lsdException w:name="Bibliography" w:uiPriority="37"/>
-    <w:lsdException w:name="TOC Heading" w:uiPriority="39" w:qFormat="1"/>
+  <w:latentStyles w:defLockedState="0" w:defUIPriority="99" w:defSemiHidden="0" w:defUnhideWhenUsed="0" w:defQFormat="0" w:count="375">
+    <w:lsdException w:name="Normal" w:uiPriority="0" w:qFormat="1"/>
+    <w:lsdException w:name="heading 1" w:uiPriority="9" w:qFormat="1"/>
+    <w:lsdException w:name="heading 2" w:semiHidden="1" w:uiPriority="9" w:unhideWhenUsed="1" w:qFormat="1"/>
+    <w:lsdException w:name="heading 3" w:semiHidden="1" w:uiPriority="9" w:unhideWhenUsed="1" w:qFormat="1"/>
+    <w:lsdException w:name="heading 4" w:semiHidden="1" w:uiPriority="9" w:unhideWhenUsed="1" w:qFormat="1"/>
+    <w:lsdException w:name="heading 5" w:semiHidden="1" w:uiPriority="9" w:unhideWhenUsed="1" w:qFormat="1"/>
+    <w:lsdException w:name="heading 6" w:semiHidden="1" w:uiPriority="9" w:unhideWhenUsed="1" w:qFormat="1"/>
+    <w:lsdException w:name="heading 7" w:semiHidden="1" w:uiPriority="9" w:unhideWhenUsed="1" w:qFormat="1"/>
+    <w:lsdException w:name="heading 8" w:semiHidden="1" w:uiPriority="9" w:unhideWhenUsed="1" w:qFormat="1"/>
+    <w:lsdException w:name="heading 9" w:semiHidden="1" w:uiPriority="9" w:unhideWhenUsed="1" w:qFormat="1"/>
+    <w:lsdException w:name="index 1" w:semiHidden="1" w:unhideWhenUsed="1"/>
+    <w:lsdException w:name="index 2" w:semiHidden="1" w:unhideWhenUsed="1"/>
+    <w:lsdException w:name="index 3" w:semiHidden="1" w:unhideWhenUsed="1"/>
+    <w:lsdException w:name="index 4" w:semiHidden="1" w:unhideWhenUsed="1"/>
+    <w:lsdException w:name="index 5" w:semiHidden="1" w:unhideWhenUsed="1"/>
+    <w:lsdException w:name="index 6" w:semiHidden="1" w:unhideWhenUsed="1"/>
+    <w:lsdException w:name="index 7" w:semiHidden="1" w:unhideWhenUsed="1"/>
+    <w:lsdException w:name="index 8" w:semiHidden="1" w:unhideWhenUsed="1"/>
+    <w:lsdException w:name="index 9" w:semiHidden="1" w:unhideWhenUsed="1"/>
+    <w:lsdException w:name="toc 1" w:semiHidden="1" w:uiPriority="39" w:unhideWhenUsed="1"/>
+    <w:lsdException w:name="toc 2" w:semiHidden="1" w:uiPriority="39" w:unhideWhenUsed="1"/>
+    <w:lsdException w:name="toc 3" w:semiHidden="1" w:uiPriority="39" w:unhideWhenUsed="1"/>
+    <w:lsdException w:name="toc 4" w:semiHidden="1" w:uiPriority="39" w:unhideWhenUsed="1"/>
+    <w:lsdException w:name="toc 5" w:semiHidden="1" w:uiPriority="39" w:unhideWhenUsed="1"/>
+    <w:lsdException w:name="toc 6" w:semiHidden="1" w:uiPriority="39" w:unhideWhenUsed="1"/>
+    <w:lsdException w:name="toc 7" w:semiHidden="1" w:uiPriority="39" w:unhideWhenUsed="1"/>
+    <w:lsdException w:name="toc 8" w:semiHidden="1" w:uiPriority="39" w:unhideWhenUsed="1"/>
+    <w:lsdException w:name="toc 9" w:semiHidden="1" w:uiPriority="39" w:unhideWhenUsed="1"/>
+    <w:lsdException w:name="Normal Indent" w:semiHidden="1" w:unhideWhenUsed="1"/>
+    <w:lsdException w:name="footnote text" w:semiHidden="1" w:unhideWhenUsed="1"/>
+    <w:lsdException w:name="annotation text" w:semiHidden="1" w:unhideWhenUsed="1"/>
+    <w:lsdException w:name="header" w:semiHidden="1" w:unhideWhenUsed="1"/>
+    <w:lsdException w:name="footer" w:semiHidden="1" w:unhideWhenUsed="1"/>
+    <w:lsdException w:name="index heading" w:semiHidden="1" w:unhideWhenUsed="1"/>
+    <w:lsdException w:name="caption" w:semiHidden="1" w:uiPriority="35" w:unhideWhenUsed="1" w:qFormat="1"/>
+    <w:lsdException w:name="table of figures" w:semiHidden="1" w:unhideWhenUsed="1"/>
+    <w:lsdException w:name="envelope address" w:semiHidden="1" w:unhideWhenUsed="1"/>
+    <w:lsdException w:name="envelope return" w:semiHidden="1" w:unhideWhenUsed="1"/>
+    <w:lsdException w:name="footnote reference" w:semiHidden="1" w:unhideWhenUsed="1"/>
+    <w:lsdException w:name="annotation reference" w:semiHidden="1" w:unhideWhenUsed="1"/>
+    <w:lsdException w:name="line number" w:semiHidden="1" w:unhideWhenUsed="1"/>
+    <w:lsdException w:name="page number" w:semiHidden="1" w:unhideWhenUsed="1"/>
+    <w:lsdException w:name="endnote reference" w:semiHidden="1" w:unhideWhenUsed="1"/>
+    <w:lsdException w:name="endnote text" w:semiHidden="1" w:unhideWhenUsed="1"/>
+    <w:lsdException w:name="table of authorities" w:semiHidden="1" w:unhideWhenUsed="1"/>
+    <w:lsdException w:name="macro" w:semiHidden="1" w:unhideWhenUsed="1"/>
+    <w:lsdException w:name="toa heading" w:semiHidden="1" w:unhideWhenUsed="1"/>
+    <w:lsdException w:name="List" w:semiHidden="1" w:unhideWhenUsed="1"/>
+    <w:lsdException w:name="List Bullet" w:semiHidden="1" w:unhideWhenUsed="1"/>
+    <w:lsdException w:name="List Number" w:semiHidden="1" w:unhideWhenUsed="1"/>
+    <w:lsdException w:name="List 2" w:semiHidden="1" w:unhideWhenUsed="1"/>
+    <w:lsdException w:name="List 3" w:semiHidden="1" w:unhideWhenUsed="1"/>
+    <w:lsdException w:name="List 4" w:semiHidden="1" w:unhideWhenUsed="1"/>
+    <w:lsdException w:name="List 5" w:semiHidden="1" w:unhideWhenUsed="1"/>
+    <w:lsdException w:name="List Bullet 2" w:semiHidden="1" w:unhideWhenUsed="1"/>
+    <w:lsdException w:name="List Bullet 3" w:semiHidden="1" w:unhideWhenUsed="1"/>
+    <w:lsdException w:name="List Bullet 4" w:semiHidden="1" w:unhideWhenUsed="1"/>
+    <w:lsdException w:name="List Bullet 5" w:semiHidden="1" w:unhideWhenUsed="1"/>
+    <w:lsdException w:name="List Number 2" w:semiHidden="1" w:unhideWhenUsed="1"/>
+    <w:lsdException w:name="List Number 3" w:semiHidden="1" w:unhideWhenUsed="1"/>
+    <w:lsdException w:name="List Number 4" w:semiHidden="1" w:unhideWhenUsed="1"/>
+    <w:lsdException w:name="List Number 5" w:semiHidden="1" w:unhideWhenUsed="1"/>
+    <w:lsdException w:name="Title" w:uiPriority="10" w:qFormat="1"/>
+    <w:lsdException w:name="Closing" w:semiHidden="1" w:unhideWhenUsed="1"/>
+    <w:lsdException w:name="Signature" w:semiHidden="1" w:unhideWhenUsed="1"/>
+    <w:lsdException w:name="Default Paragraph Font" w:semiHidden="1" w:uiPriority="1" w:unhideWhenUsed="1"/>
+    <w:lsdException w:name="Body Text" w:semiHidden="1" w:unhideWhenUsed="1"/>
+    <w:lsdException w:name="Body Text Indent" w:semiHidden="1" w:unhideWhenUsed="1"/>
+    <w:lsdException w:name="List Continue" w:semiHidden="1" w:unhideWhenUsed="1"/>
+    <w:lsdException w:name="List Continue 2" w:semiHidden="1" w:unhideWhenUsed="1"/>
+    <w:lsdException w:name="List Continue 3" w:semiHidden="1" w:unhideWhenUsed="1"/>
+    <w:lsdException w:name="List Continue 4" w:semiHidden="1" w:unhideWhenUsed="1"/>
+    <w:lsdException w:name="List Continue 5" w:semiHidden="1" w:unhideWhenUsed="1"/>
+    <w:lsdException w:name="Message Header" w:semiHidden="1" w:unhideWhenUsed="1"/>
+    <w:lsdException w:name="Subtitle" w:uiPriority="11" w:qFormat="1"/>
+    <w:lsdException w:name="Salutation" w:semiHidden="1" w:unhideWhenUsed="1"/>
+    <w:lsdException w:name="Date" w:semiHidden="1" w:unhideWhenUsed="1"/>
+    <w:lsdException w:name="Body Text First Indent" w:semiHidden="1" w:unhideWhenUsed="1"/>
+    <w:lsdException w:name="Body Text First Indent 2" w:semiHidden="1" w:unhideWhenUsed="1"/>
+    <w:lsdException w:name="Note Heading" w:semiHidden="1" w:unhideWhenUsed="1"/>
+    <w:lsdException w:name="Body Text 2" w:semiHidden="1" w:unhideWhenUsed="1"/>
+    <w:lsdException w:name="Body Text 3" w:semiHidden="1" w:unhideWhenUsed="1"/>
+    <w:lsdException w:name="Body Text Indent 2" w:semiHidden="1" w:unhideWhenUsed="1"/>
+    <w:lsdException w:name="Body Text Indent 3" w:semiHidden="1" w:unhideWhenUsed="1"/>
+    <w:lsdException w:name="Block Text" w:semiHidden="1" w:unhideWhenUsed="1"/>
+    <w:lsdException w:name="Hyperlink" w:semiHidden="1" w:unhideWhenUsed="1"/>
+    <w:lsdException w:name="FollowedHyperlink" w:semiHidden="1" w:unhideWhenUsed="1"/>
+    <w:lsdException w:name="Strong" w:uiPriority="22" w:qFormat="1"/>
+    <w:lsdException w:name="Emphasis" w:uiPriority="20" w:qFormat="1"/>
+    <w:lsdException w:name="Document Map" w:semiHidden="1" w:unhideWhenUsed="1"/>
+    <w:lsdException w:name="Plain Text" w:semiHidden="1" w:unhideWhenUsed="1"/>
+    <w:lsdException w:name="E-mail Signature" w:semiHidden="1" w:unhideWhenUsed="1"/>
+    <w:lsdException w:name="HTML Top of Form" w:semiHidden="1" w:unhideWhenUsed="1"/>
+    <w:lsdException w:name="HTML Bottom of Form" w:semiHidden="1" w:unhideWhenUsed="1"/>
+    <w:lsdException w:name="Normal (Web)" w:semiHidden="1" w:unhideWhenUsed="1"/>
+    <w:lsdException w:name="HTML Acronym" w:semiHidden="1" w:unhideWhenUsed="1"/>
+    <w:lsdException w:name="HTML Address" w:semiHidden="1" w:unhideWhenUsed="1"/>
+    <w:lsdException w:name="HTML Cite" w:semiHidden="1" w:unhideWhenUsed="1"/>
+    <w:lsdException w:name="HTML Code" w:semiHidden="1" w:unhideWhenUsed="1"/>
+    <w:lsdException w:name="HTML Definition" w:semiHidden="1" w:unhideWhenUsed="1"/>
+    <w:lsdException w:name="HTML Keyboard" w:semiHidden="1" w:unhideWhenUsed="1"/>
+    <w:lsdException w:name="HTML Preformatted" w:semiHidden="1" w:unhideWhenUsed="1"/>
+    <w:lsdException w:name="HTML Sample" w:semiHidden="1" w:unhideWhenUsed="1"/>
+    <w:lsdException w:name="HTML Typewriter" w:semiHidden="1" w:unhideWhenUsed="1"/>
+    <w:lsdException w:name="HTML Variable" w:semiHidden="1" w:unhideWhenUsed="1"/>
+    <w:lsdException w:name="Normal Table" w:semiHidden="1" w:unhideWhenUsed="1"/>
+    <w:lsdException w:name="annotation subject" w:semiHidden="1" w:unhideWhenUsed="1"/>
+    <w:lsdException w:name="No List" w:semiHidden="1" w:unhideWhenUsed="1"/>
+    <w:lsdException w:name="Outline List 1" w:semiHidden="1" w:unhideWhenUsed="1"/>
+    <w:lsdException w:name="Outline List 2" w:semiHidden="1" w:unhideWhenUsed="1"/>
+    <w:lsdException w:name="Outline List 3" w:semiHidden="1" w:unhideWhenUsed="1"/>
+    <w:lsdException w:name="Table Simple 1" w:semiHidden="1" w:unhideWhenUsed="1"/>
+    <w:lsdException w:name="Table Simple 2" w:semiHidden="1" w:unhideWhenUsed="1"/>
+    <w:lsdException w:name="Table Simple 3" w:semiHidden="1" w:unhideWhenUsed="1"/>
+    <w:lsdException w:name="Table Classic 1" w:semiHidden="1" w:unhideWhenUsed="1"/>
+    <w:lsdException w:name="Table Classic 2" w:semiHidden="1" w:unhideWhenUsed="1"/>
+    <w:lsdException w:name="Table Classic 3" w:semiHidden="1" w:unhideWhenUsed="1"/>
+    <w:lsdException w:name="Table Classic 4" w:semiHidden="1" w:unhideWhenUsed="1"/>
+    <w:lsdException w:name="Table Colorful 1" w:semiHidden="1" w:unhideWhenUsed="1"/>
+    <w:lsdException w:name="Table Colorful 2" w:semiHidden="1" w:unhideWhenUsed="1"/>
+    <w:lsdException w:name="Table Colorful 3" w:semiHidden="1" w:unhideWhenUsed="1"/>
+    <w:lsdException w:name="Table Columns 1" w:semiHidden="1" w:unhideWhenUsed="1"/>
+    <w:lsdException w:name="Table Columns 2" w:semiHidden="1" w:unhideWhenUsed="1"/>
+    <w:lsdException w:name="Table Columns 3" w:semiHidden="1" w:unhideWhenUsed="1"/>
+    <w:lsdException w:name="Table Columns 4" w:semiHidden="1" w:unhideWhenUsed="1"/>
+    <w:lsdException w:name="Table Columns 5" w:semiHidden="1" w:unhideWhenUsed="1"/>
+    <w:lsdException w:name="Table Grid 1" w:semiHidden="1" w:unhideWhenUsed="1"/>
+    <w:lsdException w:name="Table Grid 2" w:semiHidden="1" w:unhideWhenUsed="1"/>
+    <w:lsdException w:name="Table Grid 3" w:semiHidden="1" w:unhideWhenUsed="1"/>
+    <w:lsdException w:name="Table Grid 4" w:semiHidden="1" w:unhideWhenUsed="1"/>
+    <w:lsdException w:name="Table Grid 5" w:semiHidden="1" w:unhideWhenUsed="1"/>
+    <w:lsdException w:name="Table Grid 6" w:semiHidden="1" w:unhideWhenUsed="1"/>
+    <w:lsdException w:name="Table Grid 7" w:semiHidden="1" w:unhideWhenUsed="1"/>
+    <w:lsdException w:name="Table Grid 8" w:semiHidden="1" w:unhideWhenUsed="1"/>
+    <w:lsdException w:name="Table List 1" w:semiHidden="1" w:unhideWhenUsed="1"/>
+    <w:lsdException w:name="Table List 2" w:semiHidden="1" w:unhideWhenUsed="1"/>
+    <w:lsdException w:name="Table List 3" w:semiHidden="1" w:unhideWhenUsed="1"/>
+    <w:lsdException w:name="Table List 4" w:semiHidden="1" w:unhideWhenUsed="1"/>
+    <w:lsdException w:name="Table List 5" w:semiHidden="1" w:unhideWhenUsed="1"/>
+    <w:lsdException w:name="Table List 6" w:semiHidden="1" w:unhideWhenUsed="1"/>
+    <w:lsdException w:name="Table List 7" w:semiHidden="1" w:unhideWhenUsed="1"/>
+    <w:lsdException w:name="Table List 8" w:semiHidden="1" w:unhideWhenUsed="1"/>
+    <w:lsdException w:name="Table 3D effects 1" w:semiHidden="1" w:unhideWhenUsed="1"/>
+    <w:lsdException w:name="Table 3D effects 2" w:semiHidden="1" w:unhideWhenUsed="1"/>
+    <w:lsdException w:name="Table 3D effects 3" w:semiHidden="1" w:unhideWhenUsed="1"/>
+    <w:lsdException w:name="Table Contemporary" w:semiHidden="1" w:unhideWhenUsed="1"/>
+    <w:lsdException w:name="Table Elegant" w:semiHidden="1" w:unhideWhenUsed="1"/>
+    <w:lsdException w:name="Table Professional" w:semiHidden="1" w:unhideWhenUsed="1"/>
+    <w:lsdException w:name="Table Subtle 1" w:semiHidden="1" w:unhideWhenUsed="1"/>
+    <w:lsdException w:name="Table Subtle 2" w:semiHidden="1" w:unhideWhenUsed="1"/>
+    <w:lsdException w:name="Table Web 1" w:semiHidden="1" w:unhideWhenUsed="1"/>
+    <w:lsdException w:name="Table Web 2" w:semiHidden="1" w:unhideWhenUsed="1"/>
+    <w:lsdException w:name="Table Web 3" w:semiHidden="1" w:unhideWhenUsed="1"/>
+    <w:lsdException w:name="Balloon Text" w:semiHidden="1" w:unhideWhenUsed="1"/>
+    <w:lsdException w:name="Table Grid" w:uiPriority="59"/>
+    <w:lsdException w:name="Table Theme" w:semiHidden="1" w:unhideWhenUsed="1"/>
+    <w:lsdException w:name="Placeholder Text" w:semiHidden="1"/>
+    <w:lsdException w:name="No Spacing" w:uiPriority="1" w:qFormat="1"/>
+    <w:lsdException w:name="Light Shading" w:uiPriority="60"/>
+    <w:lsdException w:name="Light List" w:uiPriority="61"/>
+    <w:lsdException w:name="Light Grid" w:uiPriority="62"/>
+    <w:lsdException w:name="Medium Shading 1" w:uiPriority="63"/>
+    <w:lsdException w:name="Medium Shading 2" w:uiPriority="64"/>
+    <w:lsdException w:name="Medium List 1" w:uiPriority="65"/>
+    <w:lsdException w:name="Medium List 2" w:uiPriority="66"/>
+    <w:lsdException w:name="Medium Grid 1" w:uiPriority="67"/>
+    <w:lsdException w:name="Medium Grid 2" w:uiPriority="68"/>
+    <w:lsdException w:name="Medium Grid 3" w:uiPriority="69"/>
+    <w:lsdException w:name="Dark List" w:uiPriority="70"/>
+    <w:lsdException w:name="Colorful Shading" w:uiPriority="71"/>
+    <w:lsdException w:name="Colorful List" w:uiPriority="72"/>
+    <w:lsdException w:name="Colorful Grid" w:uiPriority="73"/>
+    <w:lsdException w:name="Light Shading Accent 1" w:uiPriority="60"/>
+    <w:lsdException w:name="Light List Accent 1" w:uiPriority="61"/>
+    <w:lsdException w:name="Light Grid Accent 1" w:uiPriority="62"/>
+    <w:lsdException w:name="Medium Shading 1 Accent 1" w:uiPriority="63"/>
+    <w:lsdException w:name="Medium Shading 2 Accent 1" w:uiPriority="64"/>
+    <w:lsdException w:name="Medium List 1 Accent 1" w:uiPriority="65"/>
+    <w:lsdException w:name="Revision" w:semiHidden="1"/>
+    <w:lsdException w:name="List Paragraph" w:uiPriority="34" w:qFormat="1"/>
+    <w:lsdException w:name="Quote" w:uiPriority="29" w:qFormat="1"/>
+    <w:lsdException w:name="Intense Quote" w:uiPriority="30" w:qFormat="1"/>
+    <w:lsdException w:name="Medium List 2 Accent 1" w:uiPriority="66"/>
+    <w:lsdException w:name="Medium Grid 1 Accent 1" w:uiPriority="67"/>
+    <w:lsdException w:name="Medium Grid 2 Accent 1" w:uiPriority="68"/>
+    <w:lsdException w:name="Medium Grid 3 Accent 1" w:uiPriority="69"/>
+    <w:lsdException w:name="Dark List Accent 1" w:uiPriority="70"/>
+    <w:lsdException w:name="Colorful Shading Accent 1" w:uiPriority="71"/>
+    <w:lsdException w:name="Colorful List Accent 1" w:uiPriority="72"/>
+    <w:lsdException w:name="Colorful Grid Accent 1" w:uiPriority="73"/>
+    <w:lsdException w:name="Light Shading Accent 2" w:uiPriority="60"/>
+    <w:lsdException w:name="Light List Accent 2" w:uiPriority="61"/>
+    <w:lsdException w:name="Light Grid Accent 2" w:uiPriority="62"/>
+    <w:lsdException w:name="Medium Shading 1 Accent 2" w:uiPriority="63"/>
+    <w:lsdException w:name="Medium Shading 2 Accent 2" w:uiPriority="64"/>
+    <w:lsdException w:name="Medium List 1 Accent 2" w:uiPriority="65"/>
+    <w:lsdException w:name="Medium List 2 Accent 2" w:uiPriority="66"/>
+    <w:lsdException w:name="Medium Grid 1 Accent 2" w:uiPriority="67"/>
+    <w:lsdException w:name="Medium Grid 2 Accent 2" w:uiPriority="68"/>
+    <w:lsdException w:name="Medium Grid 3 Accent 2" w:uiPriority="69"/>
+    <w:lsdException w:name="Dark List Accent 2" w:uiPriority="70"/>
+    <w:lsdException w:name="Colorful Shading Accent 2" w:uiPriority="71"/>
+    <w:lsdException w:name="Colorful List Accent 2" w:uiPriority="72"/>
+    <w:lsdException w:name="Colorful Grid Accent 2" w:uiPriority="73"/>
+    <w:lsdException w:name="Light Shading Accent 3" w:uiPriority="60"/>
+    <w:lsdException w:name="Light List Accent 3" w:uiPriority="61"/>
+    <w:lsdException w:name="Light Grid Accent 3" w:uiPriority="62"/>
+    <w:lsdException w:name="Medium Shading 1 Accent 3" w:uiPriority="63"/>
+    <w:lsdException w:name="Medium Shading 2 Accent 3" w:uiPriority="64"/>
+    <w:lsdException w:name="Medium List 1 Accent 3" w:uiPriority="65"/>
+    <w:lsdException w:name="Medium List 2 Accent 3" w:uiPriority="66"/>
+    <w:lsdException w:name="Medium Grid 1 Accent 3" w:uiPriority="67"/>
+    <w:lsdException w:name="Medium Grid 2 Accent 3" w:uiPriority="68"/>
+    <w:lsdException w:name="Medium Grid 3 Accent 3" w:uiPriority="69"/>
+    <w:lsdException w:name="Dark List Accent 3" w:uiPriority="70"/>
+    <w:lsdException w:name="Colorful Shading Accent 3" w:uiPriority="71"/>
+    <w:lsdException w:name="Colorful List Accent 3" w:uiPriority="72"/>
+    <w:lsdException w:name="Colorful Grid Accent 3" w:uiPriority="73"/>
+    <w:lsdException w:name="Light Shading Accent 4" w:uiPriority="60"/>
+    <w:lsdException w:name="Light List Accent 4" w:uiPriority="61"/>
+    <w:lsdException w:name="Light Grid Accent 4" w:uiPriority="62"/>
+    <w:lsdException w:name="Medium Shading 1 Accent 4" w:uiPriority="63"/>
+    <w:lsdException w:name="Medium Shading 2 Accent 4" w:uiPriority="64"/>
+    <w:lsdException w:name="Medium List 1 Accent 4" w:uiPriority="65"/>
+    <w:lsdException w:name="Medium List 2 Accent 4" w:uiPriority="66"/>
+    <w:lsdException w:name="Medium Grid 1 Accent 4" w:uiPriority="67"/>
+    <w:lsdException w:name="Medium Grid 2 Accent 4" w:uiPriority="68"/>
+    <w:lsdException w:name="Medium Grid 3 Accent 4" w:uiPriority="69"/>
+    <w:lsdException w:name="Dark List Accent 4" w:uiPriority="70"/>
+    <w:lsdException w:name="Colorful Shading Accent 4" w:uiPriority="71"/>
+    <w:lsdException w:name="Colorful List Accent 4" w:uiPriority="72"/>
+    <w:lsdException w:name="Colorful Grid Accent 4" w:uiPriority="73"/>
+    <w:lsdException w:name="Light Shading Accent 5" w:uiPriority="60"/>
+    <w:lsdException w:name="Light List Accent 5" w:uiPriority="61"/>
+    <w:lsdException w:name="Light Grid Accent 5" w:uiPriority="62"/>
+    <w:lsdException w:name="Medium Shading 1 Accent 5" w:uiPriority="63"/>
+    <w:lsdException w:name="Medium Shading 2 Accent 5" w:uiPriority="64"/>
+    <w:lsdException w:name="Medium List 1 Accent 5" w:uiPriority="65"/>
+    <w:lsdException w:name="Medium List 2 Accent 5" w:uiPriority="66"/>
+    <w:lsdException w:name="Medium Grid 1 Accent 5" w:uiPriority="67"/>
+    <w:lsdException w:name="Medium Grid 2 Accent 5" w:uiPriority="68"/>
+    <w:lsdException w:name="Medium Grid 3 Accent 5" w:uiPriority="69"/>
+    <w:lsdException w:name="Dark List Accent 5" w:uiPriority="70"/>
+    <w:lsdException w:name="Colorful Shading Accent 5" w:uiPriority="71"/>
+    <w:lsdException w:name="Colorful List Accent 5" w:uiPriority="72"/>
+    <w:lsdException w:name="Colorful Grid Accent 5" w:uiPriority="73"/>
+    <w:lsdException w:name="Light Shading Accent 6" w:uiPriority="60"/>
+    <w:lsdException w:name="Light List Accent 6" w:uiPriority="61"/>
+    <w:lsdException w:name="Light Grid Accent 6" w:uiPriority="62"/>
+    <w:lsdException w:name="Medium Shading 1 Accent 6" w:uiPriority="63"/>
+    <w:lsdException w:name="Medium Shading 2 Accent 6" w:uiPriority="64"/>
+    <w:lsdException w:name="Medium List 1 Accent 6" w:uiPriority="65"/>
+    <w:lsdException w:name="Medium List 2 Accent 6" w:uiPriority="66"/>
+    <w:lsdException w:name="Medium Grid 1 Accent 6" w:uiPriority="67"/>
+    <w:lsdException w:name="Medium Grid 2 Accent 6" w:uiPriority="68"/>
+    <w:lsdException w:name="Medium Grid 3 Accent 6" w:uiPriority="69"/>
+    <w:lsdException w:name="Dark List Accent 6" w:uiPriority="70"/>
+    <w:lsdException w:name="Colorful Shading Accent 6" w:uiPriority="71"/>
+    <w:lsdException w:name="Colorful List Accent 6" w:uiPriority="72"/>
+    <w:lsdException w:name="Colorful Grid Accent 6" w:uiPriority="73"/>
+    <w:lsdException w:name="Subtle Emphasis" w:uiPriority="19" w:qFormat="1"/>
+    <w:lsdException w:name="Intense Emphasis" w:uiPriority="21" w:qFormat="1"/>
+    <w:lsdException w:name="Subtle Reference" w:uiPriority="31" w:qFormat="1"/>
+    <w:lsdException w:name="Intense Reference" w:uiPriority="32" w:qFormat="1"/>
+    <w:lsdException w:name="Book Title" w:uiPriority="33" w:qFormat="1"/>
+    <w:lsdException w:name="Bibliography" w:semiHidden="1" w:uiPriority="37" w:unhideWhenUsed="1"/>
+    <w:lsdException w:name="TOC Heading" w:semiHidden="1" w:uiPriority="39" w:unhideWhenUsed="1" w:qFormat="1"/>
+    <w:lsdException w:name="Grid Table 4" w:uiPriority="49"/>
+    <w:lsdException w:name="Grid Table 5 Dark" w:uiPriority="50"/>
+    <w:lsdException w:name="Grid Table 6 Colorful" w:uiPriority="51"/>
+    <w:lsdException w:name="Grid Table 7 Colorful" w:uiPriority="52"/>
+    <w:lsdException w:name="Grid Table 1 Light Accent 1" w:uiPriority="46"/>
+    <w:lsdException w:name="Grid Table 2 Accent 1" w:uiPriority="47"/>
+    <w:lsdException w:name="Grid Table 3 Accent 1" w:uiPriority="48"/>
+    <w:lsdException w:name="Grid Table 4 Accent 1" w:uiPriority="49"/>
+    <w:lsdException w:name="Grid Table 5 Dark Accent 1" w:uiPriority="50"/>
+    <w:lsdException w:name="Grid Table 6 Colorful Accent 1" w:uiPriority="51"/>
+    <w:lsdException w:name="Grid Table 7 Colorful Accent 1" w:uiPriority="52"/>
+    <w:lsdException w:name="Grid Table 1 Light Accent 2" w:uiPriority="46"/>
+    <w:lsdException w:name="Grid Table 2 Accent 2" w:uiPriority="47"/>
+    <w:lsdException w:name="Grid Table 3 Accent 2" w:uiPriority="48"/>
+    <w:lsdException w:name="Grid Table 4 Accent 2" w:uiPriority="49"/>
+    <w:lsdException w:name="Grid Table 5 Dark Accent 2" w:uiPriority="50"/>
+    <w:lsdException w:name="Grid Table 6 Colorful Accent 2" w:uiPriority="51"/>
+    <w:lsdException w:name="Grid Table 7 Colorful Accent 2" w:uiPriority="52"/>
+    <w:lsdException w:name="Grid Table 1 Light Accent 3" w:uiPriority="46"/>
+    <w:lsdException w:name="Grid Table 2 Accent 3" w:uiPriority="47"/>
+    <w:lsdException w:name="Grid Table 3 Accent 3" w:uiPriority="48"/>
+    <w:lsdException w:name="Grid Table 4 Accent 3" w:uiPriority="49"/>
+    <w:lsdException w:name="Grid Table 5 Dark Accent 3" w:uiPriority="50"/>
+    <w:lsdException w:name="Grid Table 6 Colorful Accent 3" w:uiPriority="51"/>
+    <w:lsdException w:name="Grid Table 7 Colorful Accent 3" w:uiPriority="52"/>
+    <w:lsdException w:name="Grid Table 1 Light Accent 4" w:uiPriority="46"/>
+    <w:lsdException w:name="Grid Table 2 Accent 4" w:uiPriority="47"/>
+    <w:lsdException w:name="Grid Table 3 Accent 4" w:uiPriority="48"/>
+    <w:lsdException w:name="Grid Table 4 Accent 4" w:uiPriority="49"/>
+    <w:lsdException w:name="Grid Table 5 Dark Accent 4" w:uiPriority="50"/>
+    <w:lsdException w:name="Grid Table 6 Colorful Accent 4" w:uiPriority="51"/>
+    <w:lsdException w:name="Grid Table 7 Colorful Accent 4" w:uiPriority="52"/>
+    <w:lsdException w:name="Grid Table 1 Light Accent 5" w:uiPriority="46"/>
+    <w:lsdException w:name="Grid Table 2 Accent 5" w:uiPriority="47"/>
+    <w:lsdException w:name="Grid Table 3 Accent 5" w:uiPriority="48"/>
+    <w:lsdException w:name="Grid Table 4 Accent 5" w:uiPriority="49"/>
+    <w:lsdException w:name="Grid Table 5 Dark Accent 5" w:uiPriority="50"/>
+    <w:lsdException w:name="Grid Table 6 Colorful Accent 5" w:uiPriority="51"/>
+    <w:lsdException w:name="Grid Table 7 Colorful Accent 5" w:uiPriority="52"/>
+    <w:lsdException w:name="Grid Table 1 Light Accent 6" w:uiPriority="46"/>
+    <w:lsdException w:name="Grid Table 2 Accent 6" w:uiPriority="47"/>
+    <w:lsdException w:name="Grid Table 3 Accent 6" w:uiPriority="48"/>
+    <w:lsdException w:name="Grid Table 4 Accent 6" w:uiPriority="49"/>
+    <w:lsdException w:name="Grid Table 5 Dark Accent 6" w:uiPriority="50"/>
+    <w:lsdException w:name="Grid Table 6 Colorful Accent 6" w:uiPriority="51"/>
+    <w:lsdException w:name="Grid Table 7 Colorful Accent 6" w:uiPriority="52"/>
+    <w:lsdException w:name="List Table 1 Light" w:uiPriority="46"/>
+    <w:lsdException w:name="List Table 2" w:uiPriority="47"/>
+    <w:lsdException w:name="List Table 3" w:uiPriority="48"/>
+    <w:lsdException w:name="List Table 4" w:uiPriority="49"/>
+    <w:lsdException w:name="List Table 5 Dark" w:uiPriority="50"/>
+    <w:lsdException w:name="List Table 6 Colorful" w:uiPriority="51"/>
+    <w:lsdException w:name="List Table 7 Colorful" w:uiPriority="52"/>
+    <w:lsdException w:name="List Table 1 Light Accent 1" w:uiPriority="46"/>
+    <w:lsdException w:name="List Table 2 Accent 1" w:uiPriority="47"/>
+    <w:lsdException w:name="List Table 3 Accent 1" w:uiPriority="48"/>
+    <w:lsdException w:name="List Table 4 Accent 1" w:uiPriority="49"/>
+    <w:lsdException w:name="List Table 5 Dark Accent 1" w:uiPriority="50"/>
+    <w:lsdException w:name="List Table 6 Colorful Accent 1" w:uiPriority="51"/>
+    <w:lsdException w:name="List Table 7 Colorful Accent 1" w:uiPriority="52"/>
+    <w:lsdException w:name="List Table 1 Light Accent 2" w:uiPriority="46"/>
+    <w:lsdException w:name="List Table 2 Accent 2" w:uiPriority="47"/>
+    <w:lsdException w:name="List Table 3 Accent 2" w:uiPriority="48"/>
+    <w:lsdException w:name="List Table 4 Accent 2" w:uiPriority="49"/>
+    <w:lsdException w:name="List Table 5 Dark Accent 2" w:uiPriority="50"/>
+    <w:lsdException w:name="List Table 6 Colorful Accent 2" w:uiPriority="51"/>
+    <w:lsdException w:name="List Table 7 Colorful Accent 2" w:uiPriority="52"/>
+    <w:lsdException w:name="List Table 1 Light Accent 3" w:uiPriority="46"/>
+    <w:lsdException w:name="List Table 2 Accent 3" w:uiPriority="47"/>
+    <w:lsdException w:name="List Table 3 Accent 3" w:uiPriority="48"/>
+    <w:lsdException w:name="List Table 4 Accent 3" w:uiPriority="49"/>
+    <w:lsdException w:name="List Table 5 Dark Accent 3" w:uiPriority="50"/>
+    <w:lsdException w:name="List Table 6 Colorful Accent 3" w:uiPriority="51"/>
+    <w:lsdException w:name="List Table 7 Colorful Accent 3" w:uiPriority="52"/>
+    <w:lsdException w:name="List Table 1 Light Accent 4" w:uiPriority="46"/>
+    <w:lsdException w:name="List Table 2 Accent 4" w:uiPriority="47"/>
+    <w:lsdException w:name="List Table 3 Accent 4" w:uiPriority="48"/>
+    <w:lsdException w:name="List Table 4 Accent 4" w:uiPriority="49"/>
+    <w:lsdException w:name="List Table 5 Dark Accent 4" w:uiPriority="50"/>
+    <w:lsdException w:name="List Table 6 Colorful Accent 4" w:uiPriority="51"/>
+    <w:lsdException w:name="List Table 7 Colorful Accent 4" w:uiPriority="52"/>
+    <w:lsdException w:name="List Table 1 Light Accent 5" w:uiPriority="46"/>
+    <w:lsdException w:name="List Table 2 Accent 5" w:uiPriority="47"/>
+    <w:lsdException w:name="List Table 3 Accent 5" w:uiPriority="48"/>
+    <w:lsdException w:name="List Table 4 Accent 5" w:uiPriority="49"/>
+    <w:lsdException w:name="List Table 5 Dark Accent 5" w:uiPriority="50"/>
+    <w:lsdException w:name="List Table 6 Colorful Accent 5" w:uiPriority="51"/>
+    <w:lsdException w:name="List Table 7 Colorful Accent 5" w:uiPriority="52"/>
+    <w:lsdException w:name="List Table 1 Light Accent 6" w:uiPriority="46"/>
+    <w:lsdException w:name="List Table 2 Accent 6" w:uiPriority="47"/>
+    <w:lsdException w:name="List Table 3 Accent 6" w:uiPriority="48"/>
+    <w:lsdException w:name="List Table 4 Accent 6" w:uiPriority="49"/>
+    <w:lsdException w:name="List Table 5 Dark Accent 6" w:uiPriority="50"/>
+    <w:lsdException w:name="List Table 6 Colorful Accent 6" w:uiPriority="51"/>
+    <w:lsdException w:name="List Table 7 Colorful Accent 6" w:uiPriority="52"/>
+    <w:lsdException w:name="Mention" w:semiHidden="1" w:unhideWhenUsed="1"/>
+    <w:lsdException w:name="Smart Hyperlink" w:semiHidden="1" w:unhideWhenUsed="1"/>
+    <w:lsdException w:name="Hashtag" w:semiHidden="1" w:unhideWhenUsed="1"/>
+    <w:lsdException w:name="Unresolved Mention" w:semiHidden="1" w:unhideWhenUsed="1"/>
   </w:latentStyles>
   <w:style w:type="paragraph" w:default="1" w:styleId="Normal">
     <w:name w:val="Normal"/>
@@ -4336,7 +4849,6 @@
     <w:uiPriority w:val="59"/>
     <w:rsid w:val="00DF2AD2"/>
     <w:tblPr>
-      <w:tblInd w:w="0" w:type="dxa"/>
       <w:tblBorders>
         <w:top w:val="single" w:sz="4" w:space="0" w:color="auto"/>
         <w:left w:val="single" w:sz="4" w:space="0" w:color="auto"/>
@@ -4345,455 +4857,6 @@
         <w:insideH w:val="single" w:sz="4" w:space="0" w:color="auto"/>
         <w:insideV w:val="single" w:sz="4" w:space="0" w:color="auto"/>
       </w:tblBorders>
-      <w:tblCellMar>
-        <w:top w:w="0" w:type="dxa"/>
-        <w:left w:w="108" w:type="dxa"/>
-        <w:bottom w:w="0" w:type="dxa"/>
-        <w:right w:w="108" w:type="dxa"/>
-      </w:tblCellMar>
-    </w:tblPr>
-  </w:style>
-  <w:style w:type="character" w:styleId="FollowedHyperlink">
-    <w:name w:val="FollowedHyperlink"/>
-    <w:basedOn w:val="DefaultParagraphFont"/>
-    <w:uiPriority w:val="99"/>
-    <w:semiHidden/>
-    <w:unhideWhenUsed/>
-    <w:rsid w:val="009D03E1"/>
-    <w:rPr>
-      <w:color w:val="800080" w:themeColor="followedHyperlink"/>
-      <w:u w:val="single"/>
-    </w:rPr>
-  </w:style>
-  <w:style w:type="character" w:styleId="CommentReference">
-    <w:name w:val="annotation reference"/>
-    <w:basedOn w:val="DefaultParagraphFont"/>
-    <w:uiPriority w:val="99"/>
-    <w:semiHidden/>
-    <w:unhideWhenUsed/>
-    <w:rsid w:val="006566B3"/>
-    <w:rPr>
-      <w:sz w:val="18"/>
-      <w:szCs w:val="18"/>
-    </w:rPr>
-  </w:style>
-  <w:style w:type="paragraph" w:styleId="CommentText">
-    <w:name w:val="annotation text"/>
-    <w:basedOn w:val="Normal"/>
-    <w:link w:val="CommentTextChar"/>
-    <w:uiPriority w:val="99"/>
-    <w:semiHidden/>
-    <w:unhideWhenUsed/>
-    <w:rsid w:val="006566B3"/>
-  </w:style>
-  <w:style w:type="character" w:customStyle="1" w:styleId="CommentTextChar">
-    <w:name w:val="Comment Text Char"/>
-    <w:basedOn w:val="DefaultParagraphFont"/>
-    <w:link w:val="CommentText"/>
-    <w:uiPriority w:val="99"/>
-    <w:semiHidden/>
-    <w:rsid w:val="006566B3"/>
-  </w:style>
-  <w:style w:type="paragraph" w:styleId="CommentSubject">
-    <w:name w:val="annotation subject"/>
-    <w:basedOn w:val="CommentText"/>
-    <w:next w:val="CommentText"/>
-    <w:link w:val="CommentSubjectChar"/>
-    <w:uiPriority w:val="99"/>
-    <w:semiHidden/>
-    <w:unhideWhenUsed/>
-    <w:rsid w:val="006566B3"/>
-    <w:rPr>
-      <w:b/>
-      <w:bCs/>
-      <w:sz w:val="20"/>
-      <w:szCs w:val="20"/>
-    </w:rPr>
-  </w:style>
-  <w:style w:type="character" w:customStyle="1" w:styleId="CommentSubjectChar">
-    <w:name w:val="Comment Subject Char"/>
-    <w:basedOn w:val="CommentTextChar"/>
-    <w:link w:val="CommentSubject"/>
-    <w:uiPriority w:val="99"/>
-    <w:semiHidden/>
-    <w:rsid w:val="006566B3"/>
-    <w:rPr>
-      <w:b/>
-      <w:bCs/>
-      <w:sz w:val="20"/>
-      <w:szCs w:val="20"/>
-    </w:rPr>
-  </w:style>
-  <w:style w:type="character" w:customStyle="1" w:styleId="pl-k">
-    <w:name w:val="pl-k"/>
-    <w:basedOn w:val="DefaultParagraphFont"/>
-    <w:rsid w:val="003B604F"/>
-  </w:style>
-  <w:style w:type="character" w:customStyle="1" w:styleId="pl-c1">
-    <w:name w:val="pl-c1"/>
-    <w:basedOn w:val="DefaultParagraphFont"/>
-    <w:rsid w:val="003B604F"/>
-  </w:style>
-  <w:style w:type="character" w:customStyle="1" w:styleId="pl-pds">
-    <w:name w:val="pl-pds"/>
-    <w:basedOn w:val="DefaultParagraphFont"/>
-    <w:rsid w:val="003B604F"/>
-  </w:style>
-  <w:style w:type="character" w:customStyle="1" w:styleId="pl-cce">
-    <w:name w:val="pl-cce"/>
-    <w:basedOn w:val="DefaultParagraphFont"/>
-    <w:rsid w:val="003B604F"/>
-  </w:style>
-  <w:style w:type="character" w:customStyle="1" w:styleId="code">
-    <w:name w:val="code"/>
-    <w:basedOn w:val="DefaultParagraphFont"/>
-    <w:uiPriority w:val="1"/>
-    <w:qFormat/>
-    <w:rsid w:val="00855575"/>
-    <w:rPr>
-      <w:rFonts w:ascii="Menlo Regular" w:hAnsi="Menlo Regular"/>
-      <w:sz w:val="20"/>
-    </w:rPr>
-  </w:style>
-  <w:style w:type="paragraph" w:styleId="NormalWeb">
-    <w:name w:val="Normal (Web)"/>
-    <w:basedOn w:val="Normal"/>
-    <w:uiPriority w:val="99"/>
-    <w:unhideWhenUsed/>
-    <w:rsid w:val="00271148"/>
-    <w:pPr>
-      <w:spacing w:before="100" w:beforeAutospacing="1" w:after="100" w:afterAutospacing="1"/>
-    </w:pPr>
-    <w:rPr>
-      <w:rFonts w:ascii="Times" w:hAnsi="Times" w:cs="Times New Roman"/>
-      <w:sz w:val="20"/>
-      <w:szCs w:val="20"/>
-      <w:lang w:val="en-GB"/>
-    </w:rPr>
-  </w:style>
-  <w:style w:type="paragraph" w:styleId="FootnoteText">
-    <w:name w:val="footnote text"/>
-    <w:basedOn w:val="Normal"/>
-    <w:link w:val="FootnoteTextChar"/>
-    <w:uiPriority w:val="99"/>
-    <w:unhideWhenUsed/>
-    <w:rsid w:val="0061680F"/>
-  </w:style>
-  <w:style w:type="character" w:customStyle="1" w:styleId="FootnoteTextChar">
-    <w:name w:val="Footnote Text Char"/>
-    <w:basedOn w:val="DefaultParagraphFont"/>
-    <w:link w:val="FootnoteText"/>
-    <w:uiPriority w:val="99"/>
-    <w:rsid w:val="0061680F"/>
-  </w:style>
-  <w:style w:type="character" w:styleId="FootnoteReference">
-    <w:name w:val="footnote reference"/>
-    <w:basedOn w:val="DefaultParagraphFont"/>
-    <w:uiPriority w:val="99"/>
-    <w:unhideWhenUsed/>
-    <w:rsid w:val="0061680F"/>
-    <w:rPr>
-      <w:vertAlign w:val="superscript"/>
-    </w:rPr>
-  </w:style>
-</w:styles>
-</file>
-
-<file path=word/stylesWithEffects.xml><?xml version="1.0" encoding="utf-8"?>
-<w:styles xmlns:wpc="http://schemas.microsoft.com/office/word/2010/wordprocessingCanvas" xmlns:mo="http://schemas.microsoft.com/office/mac/office/2008/main" xmlns:mc="http://schemas.openxmlformats.org/markup-compatibility/2006" xmlns:mv="urn:schemas-microsoft-com:mac:vml" xmlns:o="urn:schemas-microsoft-com:office:office" xmlns:r="http://schemas.openxmlformats.org/officeDocument/2006/relationships" xmlns:m="http://schemas.openxmlformats.org/officeDocument/2006/math" xmlns:v="urn:schemas-microsoft-com:vml" xmlns:wp14="http://schemas.microsoft.com/office/word/2010/wordprocessingDrawing" xmlns:wp="http://schemas.openxmlformats.org/drawingml/2006/wordprocessingDrawing" xmlns:w10="urn:schemas-microsoft-com:office:word" xmlns:w="http://schemas.openxmlformats.org/wordprocessingml/2006/main" xmlns:w14="http://schemas.microsoft.com/office/word/2010/wordml" xmlns:wpg="http://schemas.microsoft.com/office/word/2010/wordprocessingGroup" xmlns:wpi="http://schemas.microsoft.com/office/word/2010/wordprocessingInk" xmlns:wne="http://schemas.microsoft.com/office/word/2006/wordml" xmlns:wps="http://schemas.microsoft.com/office/word/2010/wordprocessingShape" mc:Ignorable="w14 wp14">
-  <w:docDefaults>
-    <w:rPrDefault>
-      <w:rPr>
-        <w:rFonts w:asciiTheme="minorHAnsi" w:eastAsiaTheme="minorEastAsia" w:hAnsiTheme="minorHAnsi" w:cstheme="minorBidi"/>
-        <w:sz w:val="24"/>
-        <w:szCs w:val="24"/>
-        <w:lang w:val="en-US" w:eastAsia="en-US" w:bidi="ar-SA"/>
-      </w:rPr>
-    </w:rPrDefault>
-    <w:pPrDefault/>
-  </w:docDefaults>
-  <w:latentStyles w:defLockedState="0" w:defUIPriority="99" w:defSemiHidden="1" w:defUnhideWhenUsed="1" w:defQFormat="0" w:count="276">
-    <w:lsdException w:name="Normal" w:semiHidden="0" w:uiPriority="0" w:unhideWhenUsed="0" w:qFormat="1"/>
-    <w:lsdException w:name="heading 1" w:semiHidden="0" w:uiPriority="9" w:unhideWhenUsed="0" w:qFormat="1"/>
-    <w:lsdException w:name="heading 2" w:uiPriority="9" w:qFormat="1"/>
-    <w:lsdException w:name="heading 3" w:uiPriority="9" w:qFormat="1"/>
-    <w:lsdException w:name="heading 4" w:uiPriority="9" w:qFormat="1"/>
-    <w:lsdException w:name="heading 5" w:uiPriority="9" w:qFormat="1"/>
-    <w:lsdException w:name="heading 6" w:uiPriority="9" w:qFormat="1"/>
-    <w:lsdException w:name="heading 7" w:uiPriority="9" w:qFormat="1"/>
-    <w:lsdException w:name="heading 8" w:uiPriority="9" w:qFormat="1"/>
-    <w:lsdException w:name="heading 9" w:uiPriority="9" w:qFormat="1"/>
-    <w:lsdException w:name="toc 1" w:uiPriority="39"/>
-    <w:lsdException w:name="toc 2" w:uiPriority="39"/>
-    <w:lsdException w:name="toc 3" w:uiPriority="39"/>
-    <w:lsdException w:name="toc 4" w:uiPriority="39"/>
-    <w:lsdException w:name="toc 5" w:uiPriority="39"/>
-    <w:lsdException w:name="toc 6" w:uiPriority="39"/>
-    <w:lsdException w:name="toc 7" w:uiPriority="39"/>
-    <w:lsdException w:name="toc 8" w:uiPriority="39"/>
-    <w:lsdException w:name="toc 9" w:uiPriority="39"/>
-    <w:lsdException w:name="caption" w:uiPriority="35" w:qFormat="1"/>
-    <w:lsdException w:name="Title" w:semiHidden="0" w:uiPriority="10" w:unhideWhenUsed="0" w:qFormat="1"/>
-    <w:lsdException w:name="Default Paragraph Font" w:uiPriority="1"/>
-    <w:lsdException w:name="Subtitle" w:semiHidden="0" w:uiPriority="11" w:unhideWhenUsed="0" w:qFormat="1"/>
-    <w:lsdException w:name="Strong" w:semiHidden="0" w:uiPriority="22" w:unhideWhenUsed="0" w:qFormat="1"/>
-    <w:lsdException w:name="Emphasis" w:semiHidden="0" w:uiPriority="20" w:unhideWhenUsed="0" w:qFormat="1"/>
-    <w:lsdException w:name="Table Grid" w:semiHidden="0" w:uiPriority="59" w:unhideWhenUsed="0"/>
-    <w:lsdException w:name="Placeholder Text" w:unhideWhenUsed="0"/>
-    <w:lsdException w:name="No Spacing" w:semiHidden="0" w:uiPriority="1" w:unhideWhenUsed="0" w:qFormat="1"/>
-    <w:lsdException w:name="Light Shading" w:semiHidden="0" w:uiPriority="60" w:unhideWhenUsed="0"/>
-    <w:lsdException w:name="Light List" w:semiHidden="0" w:uiPriority="61" w:unhideWhenUsed="0"/>
-    <w:lsdException w:name="Light Grid" w:semiHidden="0" w:uiPriority="62" w:unhideWhenUsed="0"/>
-    <w:lsdException w:name="Medium Shading 1" w:semiHidden="0" w:uiPriority="63" w:unhideWhenUsed="0"/>
-    <w:lsdException w:name="Medium Shading 2" w:semiHidden="0" w:uiPriority="64" w:unhideWhenUsed="0"/>
-    <w:lsdException w:name="Medium List 1" w:semiHidden="0" w:uiPriority="65" w:unhideWhenUsed="0"/>
-    <w:lsdException w:name="Medium List 2" w:semiHidden="0" w:uiPriority="66" w:unhideWhenUsed="0"/>
-    <w:lsdException w:name="Medium Grid 1" w:semiHidden="0" w:uiPriority="67" w:unhideWhenUsed="0"/>
-    <w:lsdException w:name="Medium Grid 2" w:semiHidden="0" w:uiPriority="68" w:unhideWhenUsed="0"/>
-    <w:lsdException w:name="Medium Grid 3" w:semiHidden="0" w:uiPriority="69" w:unhideWhenUsed="0"/>
-    <w:lsdException w:name="Dark List" w:semiHidden="0" w:uiPriority="70" w:unhideWhenUsed="0"/>
-    <w:lsdException w:name="Colorful Shading" w:semiHidden="0" w:uiPriority="71" w:unhideWhenUsed="0"/>
-    <w:lsdException w:name="Colorful List" w:semiHidden="0" w:uiPriority="72" w:unhideWhenUsed="0"/>
-    <w:lsdException w:name="Colorful Grid" w:semiHidden="0" w:uiPriority="73" w:unhideWhenUsed="0"/>
-    <w:lsdException w:name="Light Shading Accent 1" w:semiHidden="0" w:uiPriority="60" w:unhideWhenUsed="0"/>
-    <w:lsdException w:name="Light List Accent 1" w:semiHidden="0" w:uiPriority="61" w:unhideWhenUsed="0"/>
-    <w:lsdException w:name="Light Grid Accent 1" w:semiHidden="0" w:uiPriority="62" w:unhideWhenUsed="0"/>
-    <w:lsdException w:name="Medium Shading 1 Accent 1" w:semiHidden="0" w:uiPriority="63" w:unhideWhenUsed="0"/>
-    <w:lsdException w:name="Medium Shading 2 Accent 1" w:semiHidden="0" w:uiPriority="64" w:unhideWhenUsed="0"/>
-    <w:lsdException w:name="Medium List 1 Accent 1" w:semiHidden="0" w:uiPriority="65" w:unhideWhenUsed="0"/>
-    <w:lsdException w:name="Revision" w:unhideWhenUsed="0"/>
-    <w:lsdException w:name="List Paragraph" w:semiHidden="0" w:uiPriority="34" w:unhideWhenUsed="0" w:qFormat="1"/>
-    <w:lsdException w:name="Quote" w:semiHidden="0" w:uiPriority="29" w:unhideWhenUsed="0" w:qFormat="1"/>
-    <w:lsdException w:name="Intense Quote" w:semiHidden="0" w:uiPriority="30" w:unhideWhenUsed="0" w:qFormat="1"/>
-    <w:lsdException w:name="Medium List 2 Accent 1" w:semiHidden="0" w:uiPriority="66" w:unhideWhenUsed="0"/>
-    <w:lsdException w:name="Medium Grid 1 Accent 1" w:semiHidden="0" w:uiPriority="67" w:unhideWhenUsed="0"/>
-    <w:lsdException w:name="Medium Grid 2 Accent 1" w:semiHidden="0" w:uiPriority="68" w:unhideWhenUsed="0"/>
-    <w:lsdException w:name="Medium Grid 3 Accent 1" w:semiHidden="0" w:uiPriority="69" w:unhideWhenUsed="0"/>
-    <w:lsdException w:name="Dark List Accent 1" w:semiHidden="0" w:uiPriority="70" w:unhideWhenUsed="0"/>
-    <w:lsdException w:name="Colorful Shading Accent 1" w:semiHidden="0" w:uiPriority="71" w:unhideWhenUsed="0"/>
-    <w:lsdException w:name="Colorful List Accent 1" w:semiHidden="0" w:uiPriority="72" w:unhideWhenUsed="0"/>
-    <w:lsdException w:name="Colorful Grid Accent 1" w:semiHidden="0" w:uiPriority="73" w:unhideWhenUsed="0"/>
-    <w:lsdException w:name="Light Shading Accent 2" w:semiHidden="0" w:uiPriority="60" w:unhideWhenUsed="0"/>
-    <w:lsdException w:name="Light List Accent 2" w:semiHidden="0" w:uiPriority="61" w:unhideWhenUsed="0"/>
-    <w:lsdException w:name="Light Grid Accent 2" w:semiHidden="0" w:uiPriority="62" w:unhideWhenUsed="0"/>
-    <w:lsdException w:name="Medium Shading 1 Accent 2" w:semiHidden="0" w:uiPriority="63" w:unhideWhenUsed="0"/>
-    <w:lsdException w:name="Medium Shading 2 Accent 2" w:semiHidden="0" w:uiPriority="64" w:unhideWhenUsed="0"/>
-    <w:lsdException w:name="Medium List 1 Accent 2" w:semiHidden="0" w:uiPriority="65" w:unhideWhenUsed="0"/>
-    <w:lsdException w:name="Medium List 2 Accent 2" w:semiHidden="0" w:uiPriority="66" w:unhideWhenUsed="0"/>
-    <w:lsdException w:name="Medium Grid 1 Accent 2" w:semiHidden="0" w:uiPriority="67" w:unhideWhenUsed="0"/>
-    <w:lsdException w:name="Medium Grid 2 Accent 2" w:semiHidden="0" w:uiPriority="68" w:unhideWhenUsed="0"/>
-    <w:lsdException w:name="Medium Grid 3 Accent 2" w:semiHidden="0" w:uiPriority="69" w:unhideWhenUsed="0"/>
-    <w:lsdException w:name="Dark List Accent 2" w:semiHidden="0" w:uiPriority="70" w:unhideWhenUsed="0"/>
-    <w:lsdException w:name="Colorful Shading Accent 2" w:semiHidden="0" w:uiPriority="71" w:unhideWhenUsed="0"/>
-    <w:lsdException w:name="Colorful List Accent 2" w:semiHidden="0" w:uiPriority="72" w:unhideWhenUsed="0"/>
-    <w:lsdException w:name="Colorful Grid Accent 2" w:semiHidden="0" w:uiPriority="73" w:unhideWhenUsed="0"/>
-    <w:lsdException w:name="Light Shading Accent 3" w:semiHidden="0" w:uiPriority="60" w:unhideWhenUsed="0"/>
-    <w:lsdException w:name="Light List Accent 3" w:semiHidden="0" w:uiPriority="61" w:unhideWhenUsed="0"/>
-    <w:lsdException w:name="Light Grid Accent 3" w:semiHidden="0" w:uiPriority="62" w:unhideWhenUsed="0"/>
-    <w:lsdException w:name="Medium Shading 1 Accent 3" w:semiHidden="0" w:uiPriority="63" w:unhideWhenUsed="0"/>
-    <w:lsdException w:name="Medium Shading 2 Accent 3" w:semiHidden="0" w:uiPriority="64" w:unhideWhenUsed="0"/>
-    <w:lsdException w:name="Medium List 1 Accent 3" w:semiHidden="0" w:uiPriority="65" w:unhideWhenUsed="0"/>
-    <w:lsdException w:name="Medium List 2 Accent 3" w:semiHidden="0" w:uiPriority="66" w:unhideWhenUsed="0"/>
-    <w:lsdException w:name="Medium Grid 1 Accent 3" w:semiHidden="0" w:uiPriority="67" w:unhideWhenUsed="0"/>
-    <w:lsdException w:name="Medium Grid 2 Accent 3" w:semiHidden="0" w:uiPriority="68" w:unhideWhenUsed="0"/>
-    <w:lsdException w:name="Medium Grid 3 Accent 3" w:semiHidden="0" w:uiPriority="69" w:unhideWhenUsed="0"/>
-    <w:lsdException w:name="Dark List Accent 3" w:semiHidden="0" w:uiPriority="70" w:unhideWhenUsed="0"/>
-    <w:lsdException w:name="Colorful Shading Accent 3" w:semiHidden="0" w:uiPriority="71" w:unhideWhenUsed="0"/>
-    <w:lsdException w:name="Colorful List Accent 3" w:semiHidden="0" w:uiPriority="72" w:unhideWhenUsed="0"/>
-    <w:lsdException w:name="Colorful Grid Accent 3" w:semiHidden="0" w:uiPriority="73" w:unhideWhenUsed="0"/>
-    <w:lsdException w:name="Light Shading Accent 4" w:semiHidden="0" w:uiPriority="60" w:unhideWhenUsed="0"/>
-    <w:lsdException w:name="Light List Accent 4" w:semiHidden="0" w:uiPriority="61" w:unhideWhenUsed="0"/>
-    <w:lsdException w:name="Light Grid Accent 4" w:semiHidden="0" w:uiPriority="62" w:unhideWhenUsed="0"/>
-    <w:lsdException w:name="Medium Shading 1 Accent 4" w:semiHidden="0" w:uiPriority="63" w:unhideWhenUsed="0"/>
-    <w:lsdException w:name="Medium Shading 2 Accent 4" w:semiHidden="0" w:uiPriority="64" w:unhideWhenUsed="0"/>
-    <w:lsdException w:name="Medium List 1 Accent 4" w:semiHidden="0" w:uiPriority="65" w:unhideWhenUsed="0"/>
-    <w:lsdException w:name="Medium List 2 Accent 4" w:semiHidden="0" w:uiPriority="66" w:unhideWhenUsed="0"/>
-    <w:lsdException w:name="Medium Grid 1 Accent 4" w:semiHidden="0" w:uiPriority="67" w:unhideWhenUsed="0"/>
-    <w:lsdException w:name="Medium Grid 2 Accent 4" w:semiHidden="0" w:uiPriority="68" w:unhideWhenUsed="0"/>
-    <w:lsdException w:name="Medium Grid 3 Accent 4" w:semiHidden="0" w:uiPriority="69" w:unhideWhenUsed="0"/>
-    <w:lsdException w:name="Dark List Accent 4" w:semiHidden="0" w:uiPriority="70" w:unhideWhenUsed="0"/>
-    <w:lsdException w:name="Colorful Shading Accent 4" w:semiHidden="0" w:uiPriority="71" w:unhideWhenUsed="0"/>
-    <w:lsdException w:name="Colorful List Accent 4" w:semiHidden="0" w:uiPriority="72" w:unhideWhenUsed="0"/>
-    <w:lsdException w:name="Colorful Grid Accent 4" w:semiHidden="0" w:uiPriority="73" w:unhideWhenUsed="0"/>
-    <w:lsdException w:name="Light Shading Accent 5" w:semiHidden="0" w:uiPriority="60" w:unhideWhenUsed="0"/>
-    <w:lsdException w:name="Light List Accent 5" w:semiHidden="0" w:uiPriority="61" w:unhideWhenUsed="0"/>
-    <w:lsdException w:name="Light Grid Accent 5" w:semiHidden="0" w:uiPriority="62" w:unhideWhenUsed="0"/>
-    <w:lsdException w:name="Medium Shading 1 Accent 5" w:semiHidden="0" w:uiPriority="63" w:unhideWhenUsed="0"/>
-    <w:lsdException w:name="Medium Shading 2 Accent 5" w:semiHidden="0" w:uiPriority="64" w:unhideWhenUsed="0"/>
-    <w:lsdException w:name="Medium List 1 Accent 5" w:semiHidden="0" w:uiPriority="65" w:unhideWhenUsed="0"/>
-    <w:lsdException w:name="Medium List 2 Accent 5" w:semiHidden="0" w:uiPriority="66" w:unhideWhenUsed="0"/>
-    <w:lsdException w:name="Medium Grid 1 Accent 5" w:semiHidden="0" w:uiPriority="67" w:unhideWhenUsed="0"/>
-    <w:lsdException w:name="Medium Grid 2 Accent 5" w:semiHidden="0" w:uiPriority="68" w:unhideWhenUsed="0"/>
-    <w:lsdException w:name="Medium Grid 3 Accent 5" w:semiHidden="0" w:uiPriority="69" w:unhideWhenUsed="0"/>
-    <w:lsdException w:name="Dark List Accent 5" w:semiHidden="0" w:uiPriority="70" w:unhideWhenUsed="0"/>
-    <w:lsdException w:name="Colorful Shading Accent 5" w:semiHidden="0" w:uiPriority="71" w:unhideWhenUsed="0"/>
-    <w:lsdException w:name="Colorful List Accent 5" w:semiHidden="0" w:uiPriority="72" w:unhideWhenUsed="0"/>
-    <w:lsdException w:name="Colorful Grid Accent 5" w:semiHidden="0" w:uiPriority="73" w:unhideWhenUsed="0"/>
-    <w:lsdException w:name="Light Shading Accent 6" w:semiHidden="0" w:uiPriority="60" w:unhideWhenUsed="0"/>
-    <w:lsdException w:name="Light List Accent 6" w:semiHidden="0" w:uiPriority="61" w:unhideWhenUsed="0"/>
-    <w:lsdException w:name="Light Grid Accent 6" w:semiHidden="0" w:uiPriority="62" w:unhideWhenUsed="0"/>
-    <w:lsdException w:name="Medium Shading 1 Accent 6" w:semiHidden="0" w:uiPriority="63" w:unhideWhenUsed="0"/>
-    <w:lsdException w:name="Medium Shading 2 Accent 6" w:semiHidden="0" w:uiPriority="64" w:unhideWhenUsed="0"/>
-    <w:lsdException w:name="Medium List 1 Accent 6" w:semiHidden="0" w:uiPriority="65" w:unhideWhenUsed="0"/>
-    <w:lsdException w:name="Medium List 2 Accent 6" w:semiHidden="0" w:uiPriority="66" w:unhideWhenUsed="0"/>
-    <w:lsdException w:name="Medium Grid 1 Accent 6" w:semiHidden="0" w:uiPriority="67" w:unhideWhenUsed="0"/>
-    <w:lsdException w:name="Medium Grid 2 Accent 6" w:semiHidden="0" w:uiPriority="68" w:unhideWhenUsed="0"/>
-    <w:lsdException w:name="Medium Grid 3 Accent 6" w:semiHidden="0" w:uiPriority="69" w:unhideWhenUsed="0"/>
-    <w:lsdException w:name="Dark List Accent 6" w:semiHidden="0" w:uiPriority="70" w:unhideWhenUsed="0"/>
-    <w:lsdException w:name="Colorful Shading Accent 6" w:semiHidden="0" w:uiPriority="71" w:unhideWhenUsed="0"/>
-    <w:lsdException w:name="Colorful List Accent 6" w:semiHidden="0" w:uiPriority="72" w:unhideWhenUsed="0"/>
-    <w:lsdException w:name="Colorful Grid Accent 6" w:semiHidden="0" w:uiPriority="73" w:unhideWhenUsed="0"/>
-    <w:lsdException w:name="Subtle Emphasis" w:semiHidden="0" w:uiPriority="19" w:unhideWhenUsed="0" w:qFormat="1"/>
-    <w:lsdException w:name="Intense Emphasis" w:semiHidden="0" w:uiPriority="21" w:unhideWhenUsed="0" w:qFormat="1"/>
-    <w:lsdException w:name="Subtle Reference" w:semiHidden="0" w:uiPriority="31" w:unhideWhenUsed="0" w:qFormat="1"/>
-    <w:lsdException w:name="Intense Reference" w:semiHidden="0" w:uiPriority="32" w:unhideWhenUsed="0" w:qFormat="1"/>
-    <w:lsdException w:name="Book Title" w:semiHidden="0" w:uiPriority="33" w:unhideWhenUsed="0" w:qFormat="1"/>
-    <w:lsdException w:name="Bibliography" w:uiPriority="37"/>
-    <w:lsdException w:name="TOC Heading" w:uiPriority="39" w:qFormat="1"/>
-  </w:latentStyles>
-  <w:style w:type="paragraph" w:default="1" w:styleId="Normal">
-    <w:name w:val="Normal"/>
-    <w:qFormat/>
-  </w:style>
-  <w:style w:type="character" w:default="1" w:styleId="DefaultParagraphFont">
-    <w:name w:val="Default Paragraph Font"/>
-    <w:uiPriority w:val="1"/>
-    <w:semiHidden/>
-    <w:unhideWhenUsed/>
-  </w:style>
-  <w:style w:type="table" w:default="1" w:styleId="TableNormal">
-    <w:name w:val="Normal Table"/>
-    <w:uiPriority w:val="99"/>
-    <w:semiHidden/>
-    <w:unhideWhenUsed/>
-    <w:tblPr>
-      <w:tblInd w:w="0" w:type="dxa"/>
-      <w:tblCellMar>
-        <w:top w:w="0" w:type="dxa"/>
-        <w:left w:w="108" w:type="dxa"/>
-        <w:bottom w:w="0" w:type="dxa"/>
-        <w:right w:w="108" w:type="dxa"/>
-      </w:tblCellMar>
-    </w:tblPr>
-  </w:style>
-  <w:style w:type="numbering" w:default="1" w:styleId="NoList">
-    <w:name w:val="No List"/>
-    <w:uiPriority w:val="99"/>
-    <w:semiHidden/>
-    <w:unhideWhenUsed/>
-  </w:style>
-  <w:style w:type="paragraph" w:styleId="Header">
-    <w:name w:val="header"/>
-    <w:basedOn w:val="Normal"/>
-    <w:link w:val="HeaderChar"/>
-    <w:uiPriority w:val="99"/>
-    <w:unhideWhenUsed/>
-    <w:rsid w:val="00F0714B"/>
-    <w:pPr>
-      <w:tabs>
-        <w:tab w:val="center" w:pos="4320"/>
-        <w:tab w:val="right" w:pos="8640"/>
-      </w:tabs>
-    </w:pPr>
-  </w:style>
-  <w:style w:type="character" w:customStyle="1" w:styleId="HeaderChar">
-    <w:name w:val="Header Char"/>
-    <w:basedOn w:val="DefaultParagraphFont"/>
-    <w:link w:val="Header"/>
-    <w:uiPriority w:val="99"/>
-    <w:rsid w:val="00F0714B"/>
-  </w:style>
-  <w:style w:type="paragraph" w:styleId="Footer">
-    <w:name w:val="footer"/>
-    <w:basedOn w:val="Normal"/>
-    <w:link w:val="FooterChar"/>
-    <w:uiPriority w:val="99"/>
-    <w:unhideWhenUsed/>
-    <w:rsid w:val="00F0714B"/>
-    <w:pPr>
-      <w:tabs>
-        <w:tab w:val="center" w:pos="4320"/>
-        <w:tab w:val="right" w:pos="8640"/>
-      </w:tabs>
-    </w:pPr>
-  </w:style>
-  <w:style w:type="character" w:customStyle="1" w:styleId="FooterChar">
-    <w:name w:val="Footer Char"/>
-    <w:basedOn w:val="DefaultParagraphFont"/>
-    <w:link w:val="Footer"/>
-    <w:uiPriority w:val="99"/>
-    <w:rsid w:val="00F0714B"/>
-  </w:style>
-  <w:style w:type="paragraph" w:styleId="BalloonText">
-    <w:name w:val="Balloon Text"/>
-    <w:basedOn w:val="Normal"/>
-    <w:link w:val="BalloonTextChar"/>
-    <w:uiPriority w:val="99"/>
-    <w:semiHidden/>
-    <w:unhideWhenUsed/>
-    <w:rsid w:val="00F0714B"/>
-    <w:rPr>
-      <w:rFonts w:ascii="Lucida Grande" w:hAnsi="Lucida Grande" w:cs="Lucida Grande"/>
-      <w:sz w:val="18"/>
-      <w:szCs w:val="18"/>
-    </w:rPr>
-  </w:style>
-  <w:style w:type="character" w:customStyle="1" w:styleId="BalloonTextChar">
-    <w:name w:val="Balloon Text Char"/>
-    <w:basedOn w:val="DefaultParagraphFont"/>
-    <w:link w:val="BalloonText"/>
-    <w:uiPriority w:val="99"/>
-    <w:semiHidden/>
-    <w:rsid w:val="00F0714B"/>
-    <w:rPr>
-      <w:rFonts w:ascii="Lucida Grande" w:hAnsi="Lucida Grande" w:cs="Lucida Grande"/>
-      <w:sz w:val="18"/>
-      <w:szCs w:val="18"/>
-    </w:rPr>
-  </w:style>
-  <w:style w:type="character" w:styleId="Hyperlink">
-    <w:name w:val="Hyperlink"/>
-    <w:basedOn w:val="DefaultParagraphFont"/>
-    <w:uiPriority w:val="99"/>
-    <w:unhideWhenUsed/>
-    <w:rsid w:val="001A24A4"/>
-    <w:rPr>
-      <w:color w:val="0000FF" w:themeColor="hyperlink"/>
-      <w:u w:val="single"/>
-    </w:rPr>
-  </w:style>
-  <w:style w:type="paragraph" w:styleId="ListParagraph">
-    <w:name w:val="List Paragraph"/>
-    <w:basedOn w:val="Normal"/>
-    <w:uiPriority w:val="34"/>
-    <w:qFormat/>
-    <w:rsid w:val="001A24A4"/>
-    <w:pPr>
-      <w:ind w:left="720"/>
-      <w:contextualSpacing/>
-    </w:pPr>
-  </w:style>
-  <w:style w:type="table" w:styleId="TableGrid">
-    <w:name w:val="Table Grid"/>
-    <w:basedOn w:val="TableNormal"/>
-    <w:uiPriority w:val="59"/>
-    <w:rsid w:val="00DF2AD2"/>
-    <w:tblPr>
-      <w:tblInd w:w="0" w:type="dxa"/>
-      <w:tblBorders>
-        <w:top w:val="single" w:sz="4" w:space="0" w:color="auto"/>
-        <w:left w:val="single" w:sz="4" w:space="0" w:color="auto"/>
-        <w:bottom w:val="single" w:sz="4" w:space="0" w:color="auto"/>
-        <w:right w:val="single" w:sz="4" w:space="0" w:color="auto"/>
-        <w:insideH w:val="single" w:sz="4" w:space="0" w:color="auto"/>
-        <w:insideV w:val="single" w:sz="4" w:space="0" w:color="auto"/>
-      </w:tblBorders>
-      <w:tblCellMar>
-        <w:top w:w="0" w:type="dxa"/>
-        <w:left w:w="108" w:type="dxa"/>
-        <w:bottom w:w="0" w:type="dxa"/>
-        <w:right w:w="108" w:type="dxa"/>
-      </w:tblCellMar>
     </w:tblPr>
   </w:style>
   <w:style w:type="character" w:styleId="FollowedHyperlink">

</xml_diff>

<commit_message>
updates up until Lecture 4
</commit_message>
<xml_diff>
--- a/lab-source/01-pandas-python.docx
+++ b/lab-source/01-pandas-python.docx
@@ -200,14 +200,12 @@
       <w:r>
         <w:t xml:space="preserve">Before we can use </w:t>
       </w:r>
-      <w:proofErr w:type="gramStart"/>
       <w:r>
         <w:rPr>
           <w:i/>
         </w:rPr>
         <w:t>pandas</w:t>
       </w:r>
-      <w:proofErr w:type="gramEnd"/>
       <w:r>
         <w:t xml:space="preserve"> we need to make sure we have it installed. </w:t>
       </w:r>
@@ -245,43 +243,238 @@
         <w:t>pip</w:t>
       </w:r>
       <w:r>
-        <w:t xml:space="preserve"> e.g.</w:t>
-      </w:r>
-      <w:r>
-        <w:t>, enter:</w:t>
-      </w:r>
-      <w:r>
-        <w:br/>
-      </w:r>
+        <w:rPr>
+          <w:b/>
+        </w:rPr>
+        <w:t>.</w:t>
+      </w:r>
+      <w:r>
+        <w:t xml:space="preserve">  I recommend setting up a new conda environment (where we will store all of the correct versions of libraries needed for this course and which therefore won’t cause any compatibility conflicts with other versions you may have installed).  If using the command line, create a new python3 environment called bigdata:</w:t>
+      </w:r>
+    </w:p>
+    <w:p/>
+    <w:p>
+      <w:pPr>
+        <w:ind w:left="720"/>
+        <w:rPr>
+          <w:rFonts w:ascii="Menlo" w:hAnsi="Menlo" w:cs="Menlo"/>
+          <w:sz w:val="20"/>
+          <w:szCs w:val="20"/>
+        </w:rPr>
+      </w:pPr>
+      <w:r>
+        <w:rPr>
+          <w:rFonts w:ascii="Menlo" w:hAnsi="Menlo" w:cs="Menlo"/>
+          <w:sz w:val="20"/>
+          <w:szCs w:val="20"/>
+        </w:rPr>
+        <w:t>conda create -n bigdata python=3</w:t>
+      </w:r>
+    </w:p>
+    <w:p>
+      <w:pPr>
+        <w:pStyle w:val="ListParagraph"/>
+      </w:pPr>
+    </w:p>
+    <w:p>
+      <w:pPr>
+        <w:pStyle w:val="ListParagraph"/>
+      </w:pPr>
+      <w:r>
+        <w:t>Activate this environment:</w:t>
+      </w:r>
+    </w:p>
+    <w:p>
+      <w:pPr>
+        <w:pStyle w:val="ListParagraph"/>
+      </w:pPr>
+    </w:p>
+    <w:p>
+      <w:pPr>
+        <w:pStyle w:val="ListParagraph"/>
+        <w:rPr>
+          <w:rFonts w:ascii="Menlo" w:hAnsi="Menlo" w:cs="Menlo"/>
+          <w:sz w:val="20"/>
+          <w:szCs w:val="20"/>
+        </w:rPr>
+      </w:pPr>
+      <w:r>
+        <w:rPr>
+          <w:rFonts w:ascii="Menlo" w:hAnsi="Menlo" w:cs="Menlo"/>
+          <w:sz w:val="20"/>
+          <w:szCs w:val="20"/>
+        </w:rPr>
+        <w:t>conda activate bigdata</w:t>
+      </w:r>
+    </w:p>
+    <w:p>
+      <w:pPr>
+        <w:pStyle w:val="ListParagraph"/>
+        <w:rPr>
+          <w:rFonts w:ascii="Menlo" w:hAnsi="Menlo" w:cs="Menlo"/>
+        </w:rPr>
+      </w:pPr>
+    </w:p>
+    <w:p>
+      <w:pPr>
+        <w:pStyle w:val="ListParagraph"/>
+        <w:rPr>
+          <w:rFonts w:asciiTheme="majorHAnsi" w:hAnsiTheme="majorHAnsi" w:cstheme="majorHAnsi"/>
+        </w:rPr>
+      </w:pPr>
+      <w:r>
+        <w:rPr>
+          <w:rFonts w:asciiTheme="majorHAnsi" w:hAnsiTheme="majorHAnsi" w:cstheme="majorHAnsi"/>
+        </w:rPr>
+        <w:t>Install the required libraries and their dependencies</w:t>
+      </w:r>
+      <w:r>
+        <w:br/>
+      </w:r>
+      <w:bookmarkStart w:id="0" w:name="_GoBack"/>
+      <w:bookmarkEnd w:id="0"/>
       <w:r>
         <w:rPr>
           <w:rFonts w:ascii="Menlo Regular" w:hAnsi="Menlo Regular" w:cs="Menlo Regular"/>
           <w:sz w:val="22"/>
         </w:rPr>
         <w:br/>
-        <w:t>sudo pip install pandas</w:t>
-      </w:r>
-    </w:p>
-    <w:p>
-      <w:pPr>
-        <w:pStyle w:val="ListParagraph"/>
-      </w:pPr>
+      </w:r>
+      <w:r>
+        <w:rPr>
+          <w:rFonts w:ascii="Menlo Regular" w:hAnsi="Menlo Regular" w:cs="Menlo Regular"/>
+          <w:sz w:val="20"/>
+          <w:szCs w:val="20"/>
+        </w:rPr>
+        <w:t>conda</w:t>
+      </w:r>
+      <w:r>
+        <w:rPr>
+          <w:rFonts w:ascii="Menlo Regular" w:hAnsi="Menlo Regular" w:cs="Menlo Regular"/>
+          <w:sz w:val="20"/>
+          <w:szCs w:val="20"/>
+        </w:rPr>
+        <w:t xml:space="preserve"> install pandas</w:t>
+      </w:r>
+    </w:p>
+    <w:p>
+      <w:pPr>
+        <w:pStyle w:val="ListParagraph"/>
+        <w:rPr>
+          <w:rFonts w:ascii="Menlo Regular" w:hAnsi="Menlo Regular" w:cs="Menlo Regular"/>
+          <w:sz w:val="20"/>
+          <w:szCs w:val="20"/>
+        </w:rPr>
+      </w:pPr>
+      <w:r>
+        <w:rPr>
+          <w:rFonts w:ascii="Menlo Regular" w:hAnsi="Menlo Regular" w:cs="Menlo Regular"/>
+          <w:sz w:val="20"/>
+          <w:szCs w:val="20"/>
+        </w:rPr>
+        <w:t>conda</w:t>
+      </w:r>
+      <w:r>
+        <w:rPr>
+          <w:rFonts w:ascii="Menlo Regular" w:hAnsi="Menlo Regular" w:cs="Menlo Regular"/>
+          <w:sz w:val="20"/>
+          <w:szCs w:val="20"/>
+        </w:rPr>
+        <w:t xml:space="preserve"> install matplotlib</w:t>
+      </w:r>
+    </w:p>
+    <w:p>
+      <w:pPr>
+        <w:pStyle w:val="ListParagraph"/>
+      </w:pPr>
+      <w:r>
+        <w:rPr>
+          <w:rFonts w:ascii="Menlo Regular" w:hAnsi="Menlo Regular" w:cs="Menlo Regular"/>
+          <w:sz w:val="20"/>
+          <w:szCs w:val="20"/>
+        </w:rPr>
+        <w:t>conda install jupyter</w:t>
+      </w:r>
       <w:r>
         <w:rPr>
           <w:rFonts w:ascii="Menlo Regular" w:hAnsi="Menlo Regular" w:cs="Menlo Regular"/>
           <w:sz w:val="22"/>
         </w:rPr>
-        <w:t>sudo pip install matplotlib</w:t>
-      </w:r>
-      <w:r>
-        <w:rPr>
-          <w:rFonts w:ascii="Menlo Regular" w:hAnsi="Menlo Regular" w:cs="Menlo Regular"/>
-          <w:sz w:val="22"/>
-        </w:rPr>
-        <w:br/>
-      </w:r>
-      <w:r>
-        <w:br/>
+        <w:br/>
+      </w:r>
+      <w:r>
+        <w:br/>
+      </w:r>
+      <w:r>
+        <w:t>You will see something like this appear in the terminal window.</w:t>
+      </w:r>
+    </w:p>
+    <w:p>
+      <w:pPr>
+        <w:pStyle w:val="ListParagraph"/>
+      </w:pPr>
+      <w:r>
+        <w:rPr>
+          <w:noProof/>
+        </w:rPr>
+        <w:lastRenderedPageBreak/>
+        <w:drawing>
+          <wp:inline distT="0" distB="0" distL="0" distR="0" wp14:anchorId="420FDD9A" wp14:editId="45599F4D">
+            <wp:extent cx="4851400" cy="3289300"/>
+            <wp:effectExtent l="0" t="0" r="0" b="0"/>
+            <wp:docPr id="7" name="Picture 7"/>
+            <wp:cNvGraphicFramePr>
+              <a:graphicFrameLocks xmlns:a="http://schemas.openxmlformats.org/drawingml/2006/main" noChangeAspect="1"/>
+            </wp:cNvGraphicFramePr>
+            <a:graphic xmlns:a="http://schemas.openxmlformats.org/drawingml/2006/main">
+              <a:graphicData uri="http://schemas.openxmlformats.org/drawingml/2006/picture">
+                <pic:pic xmlns:pic="http://schemas.openxmlformats.org/drawingml/2006/picture">
+                  <pic:nvPicPr>
+                    <pic:cNvPr id="7" name="Screenshot 2020-02-13 11.28.17.png"/>
+                    <pic:cNvPicPr/>
+                  </pic:nvPicPr>
+                  <pic:blipFill>
+                    <a:blip r:embed="rId7"/>
+                    <a:stretch>
+                      <a:fillRect/>
+                    </a:stretch>
+                  </pic:blipFill>
+                  <pic:spPr>
+                    <a:xfrm>
+                      <a:off x="0" y="0"/>
+                      <a:ext cx="4851400" cy="3289300"/>
+                    </a:xfrm>
+                    <a:prstGeom prst="rect">
+                      <a:avLst/>
+                    </a:prstGeom>
+                  </pic:spPr>
+                </pic:pic>
+              </a:graphicData>
+            </a:graphic>
+          </wp:inline>
+        </w:drawing>
+      </w:r>
+    </w:p>
+    <w:p>
+      <w:pPr>
+        <w:pStyle w:val="ListParagraph"/>
+      </w:pPr>
+    </w:p>
+    <w:p>
+      <w:pPr>
+        <w:pStyle w:val="ListParagraph"/>
+      </w:pPr>
+      <w:r>
+        <w:t xml:space="preserve">Type </w:t>
+      </w:r>
+      <w:r>
+        <w:rPr>
+          <w:rFonts w:ascii="Menlo" w:hAnsi="Menlo" w:cs="Menlo"/>
+        </w:rPr>
+        <w:t>y</w:t>
+      </w:r>
+      <w:r>
+        <w:t xml:space="preserve"> to proceed. </w:t>
       </w:r>
       <w:r>
         <w:t>This should ensure that pandas</w:t>
@@ -293,53 +486,21 @@
         <w:t xml:space="preserve"> and any dependencies are</w:t>
       </w:r>
       <w:r>
-        <w:t xml:space="preserve"> downloaded and installed on your VM. </w:t>
-      </w:r>
-      <w:r>
-        <w:rPr>
-          <w:b/>
-        </w:rPr>
-        <w:t xml:space="preserve">pip </w:t>
-      </w:r>
-      <w:r>
-        <w:t xml:space="preserve">is </w:t>
-      </w:r>
-      <w:r>
-        <w:t>a</w:t>
-      </w:r>
-      <w:r>
-        <w:t xml:space="preserve"> Python package manager that installs Python packages from a central source of packages on the Internet. (</w:t>
-      </w:r>
-      <w:r>
-        <w:rPr>
-          <w:b/>
-        </w:rPr>
-        <w:t>P</w:t>
-      </w:r>
-      <w:r>
-        <w:t xml:space="preserve">ip </w:t>
-      </w:r>
-      <w:r>
-        <w:rPr>
-          <w:b/>
-        </w:rPr>
-        <w:t>I</w:t>
-      </w:r>
-      <w:r>
-        <w:t xml:space="preserve">nstalls </w:t>
-      </w:r>
-      <w:r>
-        <w:rPr>
-          <w:b/>
-        </w:rPr>
-        <w:t>P</w:t>
-      </w:r>
-      <w:r>
-        <w:t>ackages)</w:t>
-      </w:r>
-      <w:r>
-        <w:br/>
-      </w:r>
+        <w:t xml:space="preserve"> downloaded and installed </w:t>
+      </w:r>
+      <w:r>
+        <w:t>in your new environment</w:t>
+      </w:r>
+      <w:r>
+        <w:t xml:space="preserve">. </w:t>
+      </w:r>
+    </w:p>
+    <w:p>
+      <w:pPr>
+        <w:rPr>
+          <w:i/>
+        </w:rPr>
+      </w:pPr>
     </w:p>
     <w:p>
       <w:pPr>
@@ -438,7 +599,7 @@
       <w:r>
         <w:br/>
       </w:r>
-      <w:hyperlink r:id="rId7" w:history="1">
+      <w:hyperlink r:id="rId8" w:history="1">
         <w:r>
           <w:rPr>
             <w:rStyle w:val="Hyperlink"/>
@@ -450,20 +611,10 @@
         <w:t xml:space="preserve"> </w:t>
       </w:r>
     </w:p>
-    <w:p>
-      <w:pPr>
-        <w:ind w:left="720"/>
-      </w:pPr>
-      <w:r>
-        <w:br w:type="column"/>
-      </w:r>
-    </w:p>
-    <w:p>
-      <w:pPr>
-        <w:ind w:left="720"/>
-        <w:rPr>
-          <w:sz w:val="22"/>
-        </w:rPr>
+    <w:p/>
+    <w:p>
+      <w:pPr>
+        <w:ind w:left="709" w:firstLine="11"/>
       </w:pPr>
       <w:r>
         <w:t>You can either download the data by going to that website and finding HYG3.0 and downloading into the newly created directory, or you can use a command line and type:</w:t>
@@ -589,23 +740,7 @@
           <w:rFonts w:ascii="Menlo Regular" w:hAnsi="Menlo Regular" w:cs="Menlo Regular"/>
           <w:sz w:val="20"/>
         </w:rPr>
-        <w:t xml:space="preserve">-rw-rw-r-- 1 big big 33449663 Apr </w:t>
-      </w:r>
-      <w:proofErr w:type="gramStart"/>
-      <w:r>
-        <w:rPr>
-          <w:rFonts w:ascii="Menlo Regular" w:hAnsi="Menlo Regular" w:cs="Menlo Regular"/>
-          <w:sz w:val="20"/>
-        </w:rPr>
-        <w:t>21  2015</w:t>
-      </w:r>
-      <w:proofErr w:type="gramEnd"/>
-      <w:r>
-        <w:rPr>
-          <w:rFonts w:ascii="Menlo Regular" w:hAnsi="Menlo Regular" w:cs="Menlo Regular"/>
-          <w:sz w:val="20"/>
-        </w:rPr>
-        <w:t xml:space="preserve"> hygdata_v3.csv </w:t>
+        <w:t xml:space="preserve">-rw-rw-r-- 1 big big 33449663 Apr 21  2015 hygdata_v3.csv </w:t>
       </w:r>
       <w:r>
         <w:br/>
@@ -620,6 +755,7 @@
         </w:numPr>
       </w:pPr>
       <w:r>
+        <w:lastRenderedPageBreak/>
         <w:t xml:space="preserve">To start </w:t>
       </w:r>
       <w:r>
@@ -1061,7 +1197,6 @@
         </w:numPr>
       </w:pPr>
       <w:r>
-        <w:lastRenderedPageBreak/>
         <w:t>And then a browser window will pop up.</w:t>
       </w:r>
       <w:r>
@@ -1089,7 +1224,7 @@
                     </pic:cNvPicPr>
                   </pic:nvPicPr>
                   <pic:blipFill rotWithShape="1">
-                    <a:blip r:embed="rId8">
+                    <a:blip r:embed="rId9">
                       <a:extLst>
                         <a:ext uri="{28A0092B-C50C-407E-A947-70E740481C1C}">
                           <a14:useLocalDpi xmlns:a14="http://schemas.microsoft.com/office/drawing/2010/main" val="0"/>
@@ -1133,6 +1268,7 @@
         </w:numPr>
       </w:pPr>
       <w:r>
+        <w:lastRenderedPageBreak/>
         <w:t xml:space="preserve">Use the </w:t>
       </w:r>
       <w:r>
@@ -1175,7 +1311,7 @@
                     </pic:cNvPicPr>
                   </pic:nvPicPr>
                   <pic:blipFill rotWithShape="1">
-                    <a:blip r:embed="rId9">
+                    <a:blip r:embed="rId10">
                       <a:extLst>
                         <a:ext uri="{28A0092B-C50C-407E-A947-70E740481C1C}">
                           <a14:useLocalDpi xmlns:a14="http://schemas.microsoft.com/office/drawing/2010/main" val="0"/>
@@ -1270,21 +1406,7 @@
         <w:rPr>
           <w:b/>
         </w:rPr>
-        <w:t xml:space="preserve">In </w:t>
-      </w:r>
-      <w:proofErr w:type="gramStart"/>
-      <w:r>
-        <w:rPr>
-          <w:b/>
-        </w:rPr>
-        <w:t>[ ]</w:t>
-      </w:r>
-      <w:proofErr w:type="gramEnd"/>
-      <w:r>
-        <w:rPr>
-          <w:b/>
-        </w:rPr>
-        <w:t>:</w:t>
+        <w:t>In [ ]:</w:t>
       </w:r>
       <w:r>
         <w:t>)</w:t>
@@ -1348,104 +1470,61 @@
           <w:rFonts w:ascii="Menlo Regular" w:hAnsi="Menlo Regular" w:cs="Menlo Regular"/>
           <w:sz w:val="20"/>
         </w:rPr>
-        <w:t xml:space="preserve">import </w:t>
-      </w:r>
-      <w:proofErr w:type="gramStart"/>
-      <w:r>
+        <w:t>import matplotlib.pyplot as plt #plotting library</w:t>
+      </w:r>
+    </w:p>
+    <w:p>
+      <w:pPr>
+        <w:pStyle w:val="ListParagraph"/>
         <w:rPr>
           <w:rFonts w:ascii="Menlo Regular" w:hAnsi="Menlo Regular" w:cs="Menlo Regular"/>
           <w:sz w:val="20"/>
         </w:rPr>
-        <w:t>matplotlib.pyplot</w:t>
-      </w:r>
-      <w:proofErr w:type="gramEnd"/>
+      </w:pPr>
+    </w:p>
+    <w:p>
+      <w:pPr>
+        <w:pStyle w:val="ListParagraph"/>
+      </w:pPr>
       <w:r>
         <w:rPr>
           <w:rFonts w:ascii="Menlo Regular" w:hAnsi="Menlo Regular" w:cs="Menlo Regular"/>
           <w:sz w:val="20"/>
         </w:rPr>
-        <w:t xml:space="preserve"> as plt #plotting library</w:t>
-      </w:r>
-    </w:p>
-    <w:p>
-      <w:pPr>
-        <w:pStyle w:val="ListParagraph"/>
+        <w:t xml:space="preserve">dffull = pd.read_csv('hygdata_v3.csv') </w:t>
+      </w:r>
+      <w:r>
         <w:rPr>
           <w:rFonts w:ascii="Menlo Regular" w:hAnsi="Menlo Regular" w:cs="Menlo Regular"/>
           <w:sz w:val="20"/>
         </w:rPr>
-      </w:pPr>
-    </w:p>
-    <w:p>
-      <w:pPr>
-        <w:pStyle w:val="ListParagraph"/>
-      </w:pPr>
+        <w:br/>
+        <w:t>dffull</w:t>
+      </w:r>
       <w:r>
         <w:rPr>
           <w:rFonts w:ascii="Menlo Regular" w:hAnsi="Menlo Regular" w:cs="Menlo Regular"/>
           <w:sz w:val="20"/>
         </w:rPr>
-        <w:t xml:space="preserve">dffull = </w:t>
-      </w:r>
-      <w:proofErr w:type="gramStart"/>
+        <w:t xml:space="preserve"> # show the </w:t>
+      </w:r>
       <w:r>
         <w:rPr>
           <w:rFonts w:ascii="Menlo Regular" w:hAnsi="Menlo Regular" w:cs="Menlo Regular"/>
           <w:sz w:val="20"/>
         </w:rPr>
-        <w:t>pd.read</w:t>
-      </w:r>
-      <w:proofErr w:type="gramEnd"/>
+        <w:t>dataframe</w:t>
+      </w:r>
       <w:r>
         <w:rPr>
           <w:rFonts w:ascii="Menlo Regular" w:hAnsi="Menlo Regular" w:cs="Menlo Regular"/>
           <w:sz w:val="20"/>
         </w:rPr>
-        <w:t xml:space="preserve">_csv('hygdata_v3.csv') </w:t>
-      </w:r>
-      <w:r>
-        <w:rPr>
-          <w:rFonts w:ascii="Menlo Regular" w:hAnsi="Menlo Regular" w:cs="Menlo Regular"/>
-          <w:sz w:val="20"/>
-        </w:rPr>
-        <w:br/>
-        <w:t>dffull</w:t>
-      </w:r>
-      <w:r>
-        <w:rPr>
-          <w:rFonts w:ascii="Menlo Regular" w:hAnsi="Menlo Regular" w:cs="Menlo Regular"/>
-          <w:sz w:val="20"/>
-        </w:rPr>
-        <w:t xml:space="preserve"> # show the </w:t>
-      </w:r>
-      <w:r>
-        <w:rPr>
-          <w:rFonts w:ascii="Menlo Regular" w:hAnsi="Menlo Regular" w:cs="Menlo Regular"/>
-          <w:sz w:val="20"/>
-        </w:rPr>
-        <w:t>dataframe</w:t>
-      </w:r>
-      <w:r>
-        <w:rPr>
-          <w:rFonts w:ascii="Menlo Regular" w:hAnsi="Menlo Regular" w:cs="Menlo Regular"/>
-          <w:sz w:val="20"/>
-        </w:rPr>
-        <w:br/>
-      </w:r>
-      <w:r>
-        <w:br/>
-      </w:r>
-      <w:r>
-        <w:lastRenderedPageBreak/>
-        <w:t xml:space="preserve">This is creating a DataFrame. This is an object offered by the </w:t>
-      </w:r>
-      <w:proofErr w:type="gramStart"/>
-      <w:r>
-        <w:t>pandas</w:t>
-      </w:r>
-      <w:proofErr w:type="gramEnd"/>
-      <w:r>
-        <w:t xml:space="preserve"> library that helps deal with tabular data. It is very good at dealing with data that naturally falls into rows and columns and also that has missing elements.</w:t>
+        <w:br/>
+      </w:r>
+      <w:r>
+        <w:br/>
+        <w:t>This is creating a DataFrame. This is an object offered by the pandas library that helps deal with tabular data. It is very good at dealing with data that naturally falls into rows and columns and also that has missing elements.</w:t>
       </w:r>
     </w:p>
     <w:p>
@@ -1481,7 +1560,7 @@
                     </pic:cNvPicPr>
                   </pic:nvPicPr>
                   <pic:blipFill>
-                    <a:blip r:embed="rId10">
+                    <a:blip r:embed="rId11">
                       <a:extLst>
                         <a:ext uri="{28A0092B-C50C-407E-A947-70E740481C1C}">
                           <a14:useLocalDpi xmlns:a14="http://schemas.microsoft.com/office/drawing/2010/main" val="0"/>
@@ -1569,6 +1648,7 @@
         </w:numPr>
       </w:pPr>
       <w:r>
+        <w:lastRenderedPageBreak/>
         <w:t>You should see:</w:t>
       </w:r>
       <w:r>
@@ -1594,7 +1674,7 @@
                     <pic:cNvPicPr/>
                   </pic:nvPicPr>
                   <pic:blipFill>
-                    <a:blip r:embed="rId11"/>
+                    <a:blip r:embed="rId12"/>
                     <a:stretch>
                       <a:fillRect/>
                     </a:stretch>
@@ -1642,7 +1722,7 @@
       <w:r>
         <w:br/>
       </w:r>
-      <w:hyperlink r:id="rId12" w:history="1">
+      <w:hyperlink r:id="rId13" w:history="1">
         <w:r>
           <w:rPr>
             <w:rStyle w:val="Hyperlink"/>
@@ -1813,7 +1893,7 @@
                     </pic:cNvPicPr>
                   </pic:nvPicPr>
                   <pic:blipFill>
-                    <a:blip r:embed="rId13">
+                    <a:blip r:embed="rId14">
                       <a:extLst>
                         <a:ext uri="{28A0092B-C50C-407E-A947-70E740481C1C}">
                           <a14:useLocalDpi xmlns:a14="http://schemas.microsoft.com/office/drawing/2010/main" val="0"/>
@@ -1905,7 +1985,7 @@
                     </pic:cNvPicPr>
                   </pic:nvPicPr>
                   <pic:blipFill>
-                    <a:blip r:embed="rId14">
+                    <a:blip r:embed="rId15">
                       <a:extLst>
                         <a:ext uri="{28A0092B-C50C-407E-A947-70E740481C1C}">
                           <a14:useLocalDpi xmlns:a14="http://schemas.microsoft.com/office/drawing/2010/main" val="0"/>
@@ -2023,7 +2103,7 @@
                     </pic:cNvPicPr>
                   </pic:nvPicPr>
                   <pic:blipFill>
-                    <a:blip r:embed="rId15">
+                    <a:blip r:embed="rId16">
                       <a:extLst>
                         <a:ext uri="{28A0092B-C50C-407E-A947-70E740481C1C}">
                           <a14:useLocalDpi xmlns:a14="http://schemas.microsoft.com/office/drawing/2010/main" val="0"/>
@@ -2087,63 +2167,31 @@
           <w:rFonts w:ascii="Menlo Regular" w:hAnsi="Menlo Regular" w:cs="Menlo Regular"/>
           <w:sz w:val="18"/>
         </w:rPr>
-        <w:t>columns = ['id', 'gl', 'mag', 'absmag', 'proper', 'ra', 'dec</w:t>
-      </w:r>
-      <w:proofErr w:type="gramStart"/>
+        <w:t xml:space="preserve">columns = ['id', 'gl', 'mag', 'absmag', 'proper', 'ra', 'dec',     </w:t>
+      </w:r>
       <w:r>
         <w:rPr>
           <w:rFonts w:ascii="Menlo Regular" w:hAnsi="Menlo Regular" w:cs="Menlo Regular"/>
           <w:sz w:val="18"/>
         </w:rPr>
-        <w:t xml:space="preserve">',   </w:t>
-      </w:r>
-      <w:proofErr w:type="gramEnd"/>
-      <w:r>
+        <w:br/>
+        <w:t xml:space="preserve">   'dist','con', 'ci','lum']</w:t>
+      </w:r>
+    </w:p>
+    <w:p>
+      <w:pPr>
+        <w:pStyle w:val="ListParagraph"/>
         <w:rPr>
           <w:rFonts w:ascii="Menlo Regular" w:hAnsi="Menlo Regular" w:cs="Menlo Regular"/>
           <w:sz w:val="18"/>
         </w:rPr>
-        <w:t xml:space="preserve">  </w:t>
-      </w:r>
+      </w:pPr>
       <w:r>
         <w:rPr>
           <w:rFonts w:ascii="Menlo Regular" w:hAnsi="Menlo Regular" w:cs="Menlo Regular"/>
           <w:sz w:val="18"/>
         </w:rPr>
-        <w:br/>
-        <w:t xml:space="preserve">   'dist','con', 'ci','lum']</w:t>
-      </w:r>
-    </w:p>
-    <w:p>
-      <w:pPr>
-        <w:pStyle w:val="ListParagraph"/>
-        <w:rPr>
-          <w:rFonts w:ascii="Menlo Regular" w:hAnsi="Menlo Regular" w:cs="Menlo Regular"/>
-          <w:sz w:val="18"/>
-        </w:rPr>
-      </w:pPr>
-      <w:r>
-        <w:rPr>
-          <w:rFonts w:ascii="Menlo Regular" w:hAnsi="Menlo Regular" w:cs="Menlo Regular"/>
-          <w:sz w:val="18"/>
-        </w:rPr>
-        <w:t xml:space="preserve">df = </w:t>
-      </w:r>
-      <w:proofErr w:type="gramStart"/>
-      <w:r>
-        <w:rPr>
-          <w:rFonts w:ascii="Menlo Regular" w:hAnsi="Menlo Regular" w:cs="Menlo Regular"/>
-          <w:sz w:val="18"/>
-        </w:rPr>
-        <w:t>pd.DataFrame</w:t>
-      </w:r>
-      <w:proofErr w:type="gramEnd"/>
-      <w:r>
-        <w:rPr>
-          <w:rFonts w:ascii="Menlo Regular" w:hAnsi="Menlo Regular" w:cs="Menlo Regular"/>
-          <w:sz w:val="18"/>
-        </w:rPr>
-        <w:t>(dffull, columns=columns)</w:t>
+        <w:t>df = pd.DataFrame(dffull, columns=columns)</w:t>
       </w:r>
     </w:p>
     <w:p>
@@ -2227,19 +2275,11 @@
         </w:rPr>
         <w:t>df['proper'</w:t>
       </w:r>
-      <w:proofErr w:type="gramStart"/>
-      <w:r>
-        <w:rPr>
-          <w:rFonts w:ascii="Menlo Regular" w:hAnsi="Menlo Regular" w:cs="Menlo Regular"/>
-        </w:rPr>
-        <w:t>].dropna</w:t>
-      </w:r>
-      <w:proofErr w:type="gramEnd"/>
-      <w:r>
-        <w:rPr>
-          <w:rFonts w:ascii="Menlo Regular" w:hAnsi="Menlo Regular" w:cs="Menlo Regular"/>
-        </w:rPr>
-        <w:t>()</w:t>
+      <w:r>
+        <w:rPr>
+          <w:rFonts w:ascii="Menlo Regular" w:hAnsi="Menlo Regular" w:cs="Menlo Regular"/>
+        </w:rPr>
+        <w:t>].dropna()</w:t>
       </w:r>
     </w:p>
     <w:p>
@@ -2284,7 +2324,7 @@
                     </pic:cNvPicPr>
                   </pic:nvPicPr>
                   <pic:blipFill>
-                    <a:blip r:embed="rId16">
+                    <a:blip r:embed="rId17">
                       <a:extLst>
                         <a:ext uri="{28A0092B-C50C-407E-A947-70E740481C1C}">
                           <a14:useLocalDpi xmlns:a14="http://schemas.microsoft.com/office/drawing/2010/main" val="0"/>
@@ -2365,21 +2405,7 @@
         <w:rPr>
           <w:rFonts w:ascii="Menlo Regular" w:hAnsi="Menlo Regular" w:cs="Menlo Regular"/>
         </w:rPr>
-        <w:t>df.loc[df['proper'</w:t>
-      </w:r>
-      <w:proofErr w:type="gramStart"/>
-      <w:r>
-        <w:rPr>
-          <w:rFonts w:ascii="Menlo Regular" w:hAnsi="Menlo Regular" w:cs="Menlo Regular"/>
-        </w:rPr>
-        <w:t>].notnull</w:t>
-      </w:r>
-      <w:proofErr w:type="gramEnd"/>
-      <w:r>
-        <w:rPr>
-          <w:rFonts w:ascii="Menlo Regular" w:hAnsi="Menlo Regular" w:cs="Menlo Regular"/>
-        </w:rPr>
-        <w:t>()]</w:t>
+        <w:t>df.loc[df['proper'].notnull()]</w:t>
       </w:r>
       <w:r>
         <w:br/>
@@ -2421,7 +2447,7 @@
                     </pic:cNvPicPr>
                   </pic:nvPicPr>
                   <pic:blipFill>
-                    <a:blip r:embed="rId17">
+                    <a:blip r:embed="rId18">
                       <a:extLst>
                         <a:ext uri="{28A0092B-C50C-407E-A947-70E740481C1C}">
                           <a14:useLocalDpi xmlns:a14="http://schemas.microsoft.com/office/drawing/2010/main" val="0"/>
@@ -2497,7 +2523,6 @@
       <w:r>
         <w:br/>
       </w:r>
-      <w:proofErr w:type="gramStart"/>
       <w:r>
         <w:rPr>
           <w:rFonts w:ascii="Menlo Regular" w:hAnsi="Menlo Regular" w:cs="Menlo Regular"/>
@@ -2505,7 +2530,6 @@
         </w:rPr>
         <w:t>df.sort</w:t>
       </w:r>
-      <w:proofErr w:type="gramEnd"/>
       <w:r>
         <w:rPr>
           <w:rFonts w:ascii="Menlo Regular" w:hAnsi="Menlo Regular" w:cs="Menlo Regular"/>
@@ -2541,21 +2565,12 @@
       <w:r>
         <w:br/>
       </w:r>
-      <w:proofErr w:type="gramStart"/>
       <w:r>
         <w:rPr>
           <w:rFonts w:ascii="Menlo Regular" w:hAnsi="Menlo Regular" w:cs="Menlo Regular"/>
           <w:sz w:val="20"/>
         </w:rPr>
-        <w:t>df.head</w:t>
-      </w:r>
-      <w:proofErr w:type="gramEnd"/>
-      <w:r>
-        <w:rPr>
-          <w:rFonts w:ascii="Menlo Regular" w:hAnsi="Menlo Regular" w:cs="Menlo Regular"/>
-          <w:sz w:val="20"/>
-        </w:rPr>
-        <w:t>(n=10)</w:t>
+        <w:t>df.head(n=10)</w:t>
       </w:r>
       <w:r>
         <w:br/>
@@ -2598,23 +2613,7 @@
           <w:rFonts w:ascii="Menlo Regular" w:hAnsi="Menlo Regular" w:cs="Menlo Regular"/>
           <w:sz w:val="18"/>
         </w:rPr>
-        <w:t>df.loc[(df['proper'</w:t>
-      </w:r>
-      <w:proofErr w:type="gramStart"/>
-      <w:r>
-        <w:rPr>
-          <w:rFonts w:ascii="Menlo Regular" w:hAnsi="Menlo Regular" w:cs="Menlo Regular"/>
-          <w:sz w:val="18"/>
-        </w:rPr>
-        <w:t>].notnull</w:t>
-      </w:r>
-      <w:proofErr w:type="gramEnd"/>
-      <w:r>
-        <w:rPr>
-          <w:rFonts w:ascii="Menlo Regular" w:hAnsi="Menlo Regular" w:cs="Menlo Regular"/>
-          <w:sz w:val="18"/>
-        </w:rPr>
-        <w:t>()) &amp; (df['dist']&lt;100000)].sort_values(</w:t>
+        <w:t>df.loc[(df['proper'].notnull()) &amp; (df['dist']&lt;100000)].sort_values(</w:t>
       </w:r>
     </w:p>
     <w:p>
@@ -2772,21 +2771,12 @@
       <w:r>
         <w:br/>
       </w:r>
-      <w:proofErr w:type="gramStart"/>
       <w:r>
         <w:rPr>
           <w:rFonts w:ascii="Menlo Regular" w:hAnsi="Menlo Regular" w:cs="Menlo Regular"/>
           <w:sz w:val="20"/>
         </w:rPr>
-        <w:t>df.plot</w:t>
-      </w:r>
-      <w:proofErr w:type="gramEnd"/>
-      <w:r>
-        <w:rPr>
-          <w:rFonts w:ascii="Menlo Regular" w:hAnsi="Menlo Regular" w:cs="Menlo Regular"/>
-          <w:sz w:val="20"/>
-        </w:rPr>
-        <w:t>()</w:t>
+        <w:t>df.plot()</w:t>
       </w:r>
     </w:p>
     <w:p/>
@@ -2810,19 +2800,11 @@
           <w:rFonts w:ascii="Menlo Regular" w:hAnsi="Menlo Regular" w:cs="Menlo Regular"/>
         </w:rPr>
       </w:pPr>
-      <w:proofErr w:type="gramStart"/>
-      <w:r>
-        <w:rPr>
-          <w:rFonts w:ascii="Menlo Regular" w:hAnsi="Menlo Regular" w:cs="Menlo Regular"/>
-        </w:rPr>
-        <w:t>df.plot</w:t>
-      </w:r>
-      <w:proofErr w:type="gramEnd"/>
-      <w:r>
-        <w:rPr>
-          <w:rFonts w:ascii="Menlo Regular" w:hAnsi="Menlo Regular" w:cs="Menlo Regular"/>
-        </w:rPr>
-        <w:t>.scatter(x='dist', y='lum')</w:t>
+      <w:r>
+        <w:rPr>
+          <w:rFonts w:ascii="Menlo Regular" w:hAnsi="Menlo Regular" w:cs="Menlo Regular"/>
+        </w:rPr>
+        <w:t>df.plot.scatter(x='dist', y='lum')</w:t>
       </w:r>
     </w:p>
     <w:p/>
@@ -2862,7 +2844,7 @@
                     </pic:cNvPicPr>
                   </pic:nvPicPr>
                   <pic:blipFill>
-                    <a:blip r:embed="rId18">
+                    <a:blip r:embed="rId19">
                       <a:extLst>
                         <a:ext uri="{28A0092B-C50C-407E-A947-70E740481C1C}">
                           <a14:useLocalDpi xmlns:a14="http://schemas.microsoft.com/office/drawing/2010/main" val="0"/>
@@ -2965,30 +2947,14 @@
           <w:rFonts w:ascii="Menlo" w:hAnsi="Menlo" w:cs="Menlo"/>
         </w:rPr>
       </w:pPr>
-      <w:bookmarkStart w:id="0" w:name="_GoBack"/>
       <w:r>
         <w:rPr>
           <w:rFonts w:ascii="Menlo" w:hAnsi="Menlo" w:cs="Menlo"/>
         </w:rPr>
         <w:lastRenderedPageBreak/>
-        <w:t>df_</w:t>
-      </w:r>
-      <w:proofErr w:type="gramStart"/>
-      <w:r>
-        <w:rPr>
-          <w:rFonts w:ascii="Menlo" w:hAnsi="Menlo" w:cs="Menlo"/>
-        </w:rPr>
-        <w:t>filtered.plot</w:t>
-      </w:r>
-      <w:proofErr w:type="gramEnd"/>
-      <w:r>
-        <w:rPr>
-          <w:rFonts w:ascii="Menlo" w:hAnsi="Menlo" w:cs="Menlo"/>
-        </w:rPr>
-        <w:t>.scatter(x='dist',y='lum',logy=True,logx=True,xlim=(1,1000))</w:t>
-      </w:r>
-    </w:p>
-    <w:bookmarkEnd w:id="0"/>
+        <w:t>df_filtered.plot.scatter(x='dist',y='lum',logy=True,logx=True,xlim=(1,1000))</w:t>
+      </w:r>
+    </w:p>
     <w:p>
       <w:pPr>
         <w:pStyle w:val="ListParagraph"/>
@@ -3103,12 +3069,12 @@
     </w:p>
     <w:p/>
     <w:sectPr>
-      <w:headerReference w:type="even" r:id="rId19"/>
-      <w:headerReference w:type="default" r:id="rId20"/>
-      <w:footerReference w:type="even" r:id="rId21"/>
-      <w:footerReference w:type="default" r:id="rId22"/>
-      <w:headerReference w:type="first" r:id="rId23"/>
-      <w:footerReference w:type="first" r:id="rId24"/>
+      <w:headerReference w:type="even" r:id="rId20"/>
+      <w:headerReference w:type="default" r:id="rId21"/>
+      <w:footerReference w:type="even" r:id="rId22"/>
+      <w:footerReference w:type="default" r:id="rId23"/>
+      <w:headerReference w:type="first" r:id="rId24"/>
+      <w:footerReference w:type="first" r:id="rId25"/>
       <w:pgSz w:w="11900" w:h="16840"/>
       <w:pgMar w:top="1440" w:right="1800" w:bottom="1440" w:left="1800" w:header="708" w:footer="708" w:gutter="0"/>
       <w:cols w:space="708"/>

</xml_diff>